<commit_message>
etude des besoins sans logo
</commit_message>
<xml_diff>
--- a/Étude des besoins - Version 3.docx
+++ b/Étude des besoins - Version 3.docx
@@ -12,7 +12,13 @@
     </w:p>
     <w:p>
       <w:r>
-        <w:t xml:space="preserve">Le du promoteur consiste en un site web permettant l’automatisation des feuilles de temps et de la gestion des projets. </w:t>
+        <w:t xml:space="preserve">Le du promoteur consiste en un site </w:t>
+      </w:r>
+      <w:r>
+        <w:t>Web</w:t>
+      </w:r>
+      <w:r>
+        <w:t xml:space="preserve"> permettant l’automatisation des feuilles de temps et de la gestion des projets. </w:t>
       </w:r>
     </w:p>
     <w:p>
@@ -108,18 +114,6 @@
       <w:r>
         <w:t xml:space="preserve"> </w:t>
       </w:r>
-    </w:p>
-    <w:p>
-      <w:pPr>
-        <w:pStyle w:val="Paragraphedeliste"/>
-        <w:ind w:left="1440"/>
-        <w:rPr>
-          <w:rFonts w:eastAsiaTheme="minorEastAsia"/>
-        </w:rPr>
-      </w:pPr>
-      <w:r>
-        <w:br/>
-      </w:r>
       <w:r>
         <w:rPr>
           <w:rFonts w:eastAsiaTheme="minorEastAsia"/>
@@ -199,7 +193,7 @@
         <w:rPr>
           <w:rFonts w:eastAsiaTheme="minorEastAsia"/>
         </w:rPr>
-        <w:t xml:space="preserve"> : </w:t>
+        <w:t xml:space="preserve"> </w:t>
       </w:r>
     </w:p>
     <w:p>
@@ -307,7 +301,7 @@
         <w:t>l</w:t>
       </w:r>
       <w:r>
-        <w:t>e temps investit dans chaque projet</w:t>
+        <w:t>e temps investi dans chaque projet</w:t>
       </w:r>
     </w:p>
     <w:p>
@@ -339,6 +333,34 @@
     </w:p>
     <w:p>
       <w:pPr>
+        <w:jc w:val="both"/>
+      </w:pPr>
+      <w:r>
+        <w:t>Affichages graphiques</w:t>
+      </w:r>
+      <w:r>
+        <w:t xml:space="preserve"> des projets en cours et terminé</w:t>
+      </w:r>
+      <w:r>
+        <w:t>s</w:t>
+      </w:r>
+    </w:p>
+    <w:p>
+      <w:pPr>
+        <w:jc w:val="both"/>
+        <w:rPr>
+          <w:b/>
+        </w:rPr>
+      </w:pPr>
+      <w:r>
+        <w:rPr>
+          <w:b/>
+        </w:rPr>
+        <w:t>Extrants du projet et livrables intermédiaires :</w:t>
+      </w:r>
+    </w:p>
+    <w:p>
+      <w:pPr>
         <w:pStyle w:val="Paragraphedeliste"/>
         <w:numPr>
           <w:ilvl w:val="0"/>
@@ -346,24 +368,13 @@
         </w:numPr>
       </w:pPr>
       <w:r>
-        <w:t>Affichages graphiques</w:t>
-      </w:r>
-      <w:r>
-        <w:t xml:space="preserve"> des projets en cours et terminé</w:t>
-      </w:r>
-    </w:p>
-    <w:p>
-      <w:pPr>
-        <w:jc w:val="both"/>
-        <w:rPr>
-          <w:b/>
-        </w:rPr>
-      </w:pPr>
-      <w:r>
-        <w:rPr>
-          <w:b/>
-        </w:rPr>
-        <w:t>Extrants du projet et livrables intermédiaires :</w:t>
+        <w:t>Envo</w:t>
+      </w:r>
+      <w:r>
+        <w:t>i de</w:t>
+      </w:r>
+      <w:r>
+        <w:t xml:space="preserve"> courriels</w:t>
       </w:r>
     </w:p>
     <w:p>
@@ -375,13 +386,21 @@
         </w:numPr>
       </w:pPr>
       <w:r>
-        <w:t>Envo</w:t>
-      </w:r>
-      <w:r>
-        <w:t>ie de</w:t>
-      </w:r>
-      <w:r>
-        <w:t xml:space="preserve"> courriels</w:t>
+        <w:t xml:space="preserve">Création d’Excel pour des aperçus (rapports, graphiques) </w:t>
+      </w:r>
+    </w:p>
+    <w:p>
+      <w:pPr>
+        <w:jc w:val="both"/>
+        <w:rPr>
+          <w:b/>
+        </w:rPr>
+      </w:pPr>
+      <w:r>
+        <w:rPr>
+          <w:b/>
+        </w:rPr>
+        <w:t>Activités à réaliser :</w:t>
       </w:r>
     </w:p>
     <w:p>
@@ -393,21 +412,7 @@
         </w:numPr>
       </w:pPr>
       <w:r>
-        <w:t xml:space="preserve">Création d’Excel pour des aperçus (rapports, graphiques) </w:t>
-      </w:r>
-    </w:p>
-    <w:p>
-      <w:pPr>
-        <w:jc w:val="both"/>
-        <w:rPr>
-          <w:b/>
-        </w:rPr>
-      </w:pPr>
-      <w:r>
-        <w:rPr>
-          <w:b/>
-        </w:rPr>
-        <w:t>Activités à réaliser :</w:t>
+        <w:t>Module de gestion de feuille de temps</w:t>
       </w:r>
     </w:p>
     <w:p>
@@ -419,7 +424,13 @@
         </w:numPr>
       </w:pPr>
       <w:r>
-        <w:t>Module de gestion de feuille de temps</w:t>
+        <w:t>Module</w:t>
+      </w:r>
+      <w:r>
+        <w:t xml:space="preserve"> de gestion des projet</w:t>
+      </w:r>
+      <w:r>
+        <w:t>s</w:t>
       </w:r>
     </w:p>
     <w:p>
@@ -431,13 +442,10 @@
         </w:numPr>
       </w:pPr>
       <w:r>
-        <w:t>Module</w:t>
-      </w:r>
-      <w:r>
-        <w:t xml:space="preserve"> de gestion des projet</w:t>
-      </w:r>
-      <w:r>
-        <w:t>s</w:t>
+        <w:t xml:space="preserve">Module </w:t>
+      </w:r>
+      <w:r>
+        <w:t>de gestion des employés</w:t>
       </w:r>
     </w:p>
     <w:p>
@@ -450,10 +458,7 @@
       </w:pPr>
       <w:r>
         <w:lastRenderedPageBreak/>
-        <w:t xml:space="preserve">Module </w:t>
-      </w:r>
-      <w:r>
-        <w:t>de gestion des employés</w:t>
+        <w:t>Module des calculs</w:t>
       </w:r>
     </w:p>
     <w:p>
@@ -465,7 +470,7 @@
         </w:numPr>
       </w:pPr>
       <w:r>
-        <w:t>Module des calcules</w:t>
+        <w:t>Module de consultation d’ancien projet en cours, terminer, etc.</w:t>
       </w:r>
     </w:p>
     <w:p>
@@ -477,7 +482,7 @@
         </w:numPr>
       </w:pPr>
       <w:r>
-        <w:t>Module de consultation d’ancien projet en cours, terminer, etc.</w:t>
+        <w:t>Module de recherche de projet</w:t>
       </w:r>
     </w:p>
     <w:p>
@@ -489,7 +494,7 @@
         </w:numPr>
       </w:pPr>
       <w:r>
-        <w:t>Module de recherche de projet</w:t>
+        <w:t>Module de compte de dépense</w:t>
       </w:r>
     </w:p>
     <w:p>
@@ -695,13 +700,37 @@
         <w:rPr>
           <w:rFonts w:eastAsiaTheme="minorEastAsia"/>
         </w:rPr>
-        <w:t xml:space="preserve"> web</w:t>
-      </w:r>
-      <w:r>
-        <w:rPr>
-          <w:rFonts w:eastAsiaTheme="minorEastAsia"/>
-        </w:rPr>
-        <w:t xml:space="preserve"> doivent être simple et efficace</w:t>
+        <w:t xml:space="preserve"> </w:t>
+      </w:r>
+      <w:r>
+        <w:rPr>
+          <w:rFonts w:eastAsiaTheme="minorEastAsia"/>
+        </w:rPr>
+        <w:t>Web</w:t>
+      </w:r>
+      <w:r>
+        <w:rPr>
+          <w:rFonts w:eastAsiaTheme="minorEastAsia"/>
+        </w:rPr>
+        <w:t xml:space="preserve"> doivent être simple</w:t>
+      </w:r>
+      <w:r>
+        <w:rPr>
+          <w:rFonts w:eastAsiaTheme="minorEastAsia"/>
+        </w:rPr>
+        <w:t xml:space="preserve">s </w:t>
+      </w:r>
+      <w:r>
+        <w:rPr>
+          <w:rFonts w:eastAsiaTheme="minorEastAsia"/>
+        </w:rPr>
+        <w:t>et efficace</w:t>
+      </w:r>
+      <w:r>
+        <w:rPr>
+          <w:rFonts w:eastAsiaTheme="minorEastAsia"/>
+        </w:rPr>
+        <w:t>s</w:t>
       </w:r>
     </w:p>
     <w:p>
@@ -811,7 +840,19 @@
         <w:rPr>
           <w:rFonts w:eastAsiaTheme="minorEastAsia"/>
         </w:rPr>
-        <w:t>Le calcul des heures pour les feuilles de temps doit être gérer par le système</w:t>
+        <w:t>Le calcul des heures pour les feuilles de temps doit être gér</w:t>
+      </w:r>
+      <w:r>
+        <w:rPr>
+          <w:rFonts w:eastAsiaTheme="minorEastAsia"/>
+        </w:rPr>
+        <w:t>é</w:t>
+      </w:r>
+      <w:r>
+        <w:rPr>
+          <w:rFonts w:eastAsiaTheme="minorEastAsia"/>
+        </w:rPr>
+        <w:t xml:space="preserve"> par le système</w:t>
       </w:r>
     </w:p>
     <w:p>
@@ -836,6 +877,26 @@
     </w:p>
     <w:p>
       <w:pPr>
+        <w:pStyle w:val="Paragraphedeliste"/>
+        <w:numPr>
+          <w:ilvl w:val="0"/>
+          <w:numId w:val="11"/>
+        </w:numPr>
+        <w:spacing w:line="240" w:lineRule="auto"/>
+        <w:jc w:val="both"/>
+        <w:rPr>
+          <w:rFonts w:eastAsiaTheme="minorEastAsia"/>
+        </w:rPr>
+      </w:pPr>
+      <w:r>
+        <w:rPr>
+          <w:rFonts w:eastAsiaTheme="minorEastAsia"/>
+        </w:rPr>
+        <w:t>Envoi de courrier électronique</w:t>
+      </w:r>
+    </w:p>
+    <w:p>
+      <w:pPr>
         <w:pStyle w:val="Titre2"/>
       </w:pPr>
       <w:r>
@@ -861,12 +922,7 @@
         <w:t>de nombreux</w:t>
       </w:r>
       <w:r>
-        <w:t xml:space="preserve"> risque</w:t>
-      </w:r>
-      <w:bookmarkStart w:id="0" w:name="_GoBack"/>
-      <w:bookmarkEnd w:id="0"/>
-      <w:r>
-        <w:t xml:space="preserve">s. </w:t>
+        <w:t xml:space="preserve"> risques. </w:t>
       </w:r>
       <w:r>
         <w:t xml:space="preserve">Le plus gros risque consiste à importer l’ancienne </w:t>
@@ -878,10 +934,39 @@
         <w:t xml:space="preserve"> et l’incorporer dans la nouvelle. </w:t>
       </w:r>
       <w:r>
-        <w:t>Le projet peut prendre du retard s’il y a apparition de bogues informatiques lors de la programmation. De plus, il y a toujours possibilité qu’un employé soit absent, ce qui ralentirais la progression de certaines tâches.</w:t>
+        <w:t>Le projet peut prendre du retard s’il y a apparition de bogues informatiques lors de la programmation</w:t>
+      </w:r>
+      <w:r>
+        <w:t xml:space="preserve"> par exemple si notre plateforme de partage de document pour un travail collaboratif (GitHub) possède des problèmes</w:t>
+      </w:r>
+      <w:r>
+        <w:t>. De plus, il y a toujours possibilité qu’un employé soit absent, ce qui ralentirai</w:t>
+      </w:r>
+      <w:r>
+        <w:t>t</w:t>
+      </w:r>
+      <w:r>
+        <w:t xml:space="preserve"> la progression de certaines tâches.</w:t>
       </w:r>
       <w:r>
         <w:t xml:space="preserve"> Sans oublier le manque d’expérience dans l’importation d’une ancienne base de données vers une nouvelle et de lancer des commandes SQL en c#. </w:t>
+      </w:r>
+      <w:r>
+        <w:t xml:space="preserve">Bien que nous ayons maintenant une meilleure gestion de projet en équipe </w:t>
+      </w:r>
+      <w:proofErr w:type="gramStart"/>
+      <w:r>
+        <w:t>suite à</w:t>
+      </w:r>
+      <w:proofErr w:type="gramEnd"/>
+      <w:r>
+        <w:t xml:space="preserve"> notre travail fictif, nous pourrions quand même avoir un manque de communication, car nous somme</w:t>
+      </w:r>
+      <w:r>
+        <w:t xml:space="preserve">s </w:t>
+      </w:r>
+      <w:r>
+        <w:t>encore dans le stade de l’apprentissage dans les travaux d’équipe.</w:t>
       </w:r>
     </w:p>
     <w:p>
@@ -930,6 +1015,7 @@
           <w:sz w:val="26"/>
           <w:szCs w:val="26"/>
         </w:rPr>
+        <w:lastRenderedPageBreak/>
         <w:t xml:space="preserve"> Analyse des caractéristiques de l’environnement </w:t>
       </w:r>
     </w:p>
@@ -939,25 +1025,104 @@
           <w:lang w:val="fr-FR"/>
         </w:rPr>
       </w:pPr>
-    </w:p>
-    <w:p>
-      <w:pPr>
+      <w:r>
         <w:rPr>
           <w:lang w:val="fr-FR"/>
         </w:rPr>
-      </w:pPr>
+        <w:tab/>
+        <w:t>Les caractéristique</w:t>
+      </w:r>
       <w:r>
         <w:rPr>
           <w:lang w:val="fr-FR"/>
         </w:rPr>
-        <w:lastRenderedPageBreak/>
-        <w:t>Les utilisateurs du site web doivent avoir accès à un ordinateur pouvant se connecter à internet</w:t>
+        <w:t xml:space="preserve">s </w:t>
       </w:r>
       <w:r>
         <w:rPr>
           <w:lang w:val="fr-FR"/>
         </w:rPr>
-        <w:t>, ce qui n’impact rien de nouveau à votre ancienne méthode, car ceux qui n’ont pas accès à un appareils informatique avec accès à internet devront encore appeler l’adjointe administrative pour l’aider à compléter sa feuille de temps.</w:t>
+        <w:t xml:space="preserve">actuelles ce l’environnement informatique chez </w:t>
+      </w:r>
+      <w:proofErr w:type="spellStart"/>
+      <w:r>
+        <w:rPr>
+          <w:lang w:val="fr-FR"/>
+        </w:rPr>
+        <w:t>Co-</w:t>
+      </w:r>
+      <w:r>
+        <w:rPr>
+          <w:lang w:val="fr-FR"/>
+        </w:rPr>
+        <w:t>Eco</w:t>
+      </w:r>
+      <w:proofErr w:type="spellEnd"/>
+      <w:r>
+        <w:rPr>
+          <w:lang w:val="fr-FR"/>
+        </w:rPr>
+        <w:t xml:space="preserve"> ne nous importe absolument pas</w:t>
+      </w:r>
+      <w:r>
+        <w:rPr>
+          <w:lang w:val="fr-FR"/>
+        </w:rPr>
+        <w:t xml:space="preserve">, car note application </w:t>
+      </w:r>
+      <w:r>
+        <w:rPr>
+          <w:lang w:val="fr-FR"/>
+        </w:rPr>
+        <w:t>Web</w:t>
+      </w:r>
+      <w:r>
+        <w:rPr>
+          <w:lang w:val="fr-FR"/>
+        </w:rPr>
+        <w:t xml:space="preserve"> se présentera dans un navigateur </w:t>
+      </w:r>
+      <w:r>
+        <w:rPr>
+          <w:lang w:val="fr-FR"/>
+        </w:rPr>
+        <w:t>Web</w:t>
+      </w:r>
+      <w:r>
+        <w:rPr>
+          <w:lang w:val="fr-FR"/>
+        </w:rPr>
+        <w:t xml:space="preserve"> comme la méthode actuel</w:t>
+      </w:r>
+      <w:r>
+        <w:rPr>
+          <w:lang w:val="fr-FR"/>
+        </w:rPr>
+        <w:t xml:space="preserve">le </w:t>
+      </w:r>
+      <w:r>
+        <w:rPr>
+          <w:lang w:val="fr-FR"/>
+        </w:rPr>
+        <w:t xml:space="preserve">de l’application que l’entreprise utilise. </w:t>
+      </w:r>
+      <w:r>
+        <w:rPr>
+          <w:lang w:val="fr-FR"/>
+        </w:rPr>
+        <w:t>Donc, les gens de bureau on</w:t>
+      </w:r>
+      <w:r>
+        <w:rPr>
+          <w:lang w:val="fr-FR"/>
+        </w:rPr>
+        <w:t xml:space="preserve">t </w:t>
+      </w:r>
+      <w:r>
+        <w:rPr>
+          <w:lang w:val="fr-FR"/>
+        </w:rPr>
+        <w:t xml:space="preserve">déjà accès à un ordinateur avec accès à Internet tandis que ceux de terrain qui n’ont pas accès à un matériel informatique ayant Internet devront comme avant appeler la réceptionniste ou l’adjointe administrative pour compléter sa feuille de temps avant tous les lundis à midi. </w:t>
       </w:r>
     </w:p>
     <w:p>
@@ -994,31 +1159,32 @@
         <w:rPr>
           <w:lang w:val="fr-FR"/>
         </w:rPr>
-        <w:t xml:space="preserve">Tout les </w:t>
+        <w:tab/>
+        <w:t xml:space="preserve">Afin d’utiliser la fonctionnalité primaire de notre application </w:t>
       </w:r>
       <w:r>
         <w:rPr>
           <w:lang w:val="fr-FR"/>
         </w:rPr>
-        <w:t>user</w:t>
+        <w:t>Web</w:t>
       </w:r>
       <w:r>
         <w:rPr>
           <w:lang w:val="fr-FR"/>
         </w:rPr>
-        <w:t xml:space="preserve"> doivent à un moment dans la semaine avoir accès à un ordinateur ou un </w:t>
+        <w:t>, toute personne devra avoir accès à un ordinateur, tablette ou un cellulaire afin de compléter sa feuille de temps et si jamais il est dans l’incapacité d’y avoir accès, il devra appeler la réceptionniste ou l’adjointe administrative comme dit</w:t>
       </w:r>
       <w:r>
         <w:rPr>
           <w:lang w:val="fr-FR"/>
         </w:rPr>
-        <w:t>cellulaire</w:t>
+        <w:t xml:space="preserve">e </w:t>
       </w:r>
       <w:r>
         <w:rPr>
           <w:lang w:val="fr-FR"/>
         </w:rPr>
-        <w:t>.</w:t>
+        <w:t>précédemment.</w:t>
       </w:r>
     </w:p>
     <w:p>
@@ -1048,40 +1214,70 @@
     <w:p>
       <w:pPr>
         <w:rPr>
+          <w:lang w:val="fr-FR"/>
+        </w:rPr>
+      </w:pPr>
+      <w:r>
+        <w:rPr>
+          <w:lang w:val="fr-FR"/>
+        </w:rPr>
+        <w:tab/>
+        <w:t xml:space="preserve">Nous </w:t>
+      </w:r>
+      <w:r>
+        <w:rPr>
+          <w:lang w:val="fr-FR"/>
+        </w:rPr>
+        <w:t>n’o</w:t>
+      </w:r>
+      <w:r>
+        <w:rPr>
+          <w:lang w:val="fr-FR"/>
+        </w:rPr>
+        <w:t xml:space="preserve">bligeons aucun achat étant donné que l’ancien site </w:t>
+      </w:r>
+      <w:r>
+        <w:rPr>
+          <w:lang w:val="fr-FR"/>
+        </w:rPr>
+        <w:t>Web</w:t>
+      </w:r>
+      <w:r>
+        <w:rPr>
+          <w:lang w:val="fr-FR"/>
+        </w:rPr>
+        <w:t xml:space="preserve"> demandai</w:t>
+      </w:r>
+      <w:r>
+        <w:rPr>
+          <w:lang w:val="fr-FR"/>
+        </w:rPr>
+        <w:t>t</w:t>
+      </w:r>
+      <w:r>
+        <w:rPr>
+          <w:lang w:val="fr-FR"/>
+        </w:rPr>
+        <w:t xml:space="preserve"> la même installation informatique que le nôtre. Cependant, nous recommandons à tous de remplir soi-même sa feuille de temps et ceci comprend avoir accès à ce dit plus haut. Évidemment, c’est une recommandation, nous comprenons les personnes qui sont dans l’incapacité. </w:t>
+      </w:r>
+    </w:p>
+    <w:p>
+      <w:pPr>
+        <w:spacing w:after="0"/>
+        <w:rPr>
+          <w:lang w:val="fr-FR"/>
+        </w:rPr>
+      </w:pPr>
+      <w:r>
+        <w:rPr>
           <w:rStyle w:val="Titre2Car"/>
-          <w:rFonts w:asciiTheme="minorHAnsi" w:eastAsiaTheme="minorHAnsi" w:hAnsiTheme="minorHAnsi" w:cstheme="minorBidi"/>
-          <w:b w:val="0"/>
-          <w:bCs w:val="0"/>
-          <w:color w:val="auto"/>
-          <w:sz w:val="22"/>
-          <w:szCs w:val="22"/>
-          <w:lang w:val="fr-FR"/>
-        </w:rPr>
-      </w:pPr>
-      <w:r>
-        <w:rPr>
-          <w:lang w:val="fr-FR"/>
-        </w:rPr>
-        <w:t>Ils ont déjà tout le matériel nécessaire</w:t>
-      </w:r>
-    </w:p>
-    <w:p>
-      <w:pPr>
-        <w:rPr>
-          <w:lang w:val="fr-FR"/>
-        </w:rPr>
-      </w:pPr>
-      <w:r>
-        <w:rPr>
-          <w:rStyle w:val="Titre2Car"/>
         </w:rPr>
         <w:t>Fonctionnalités</w:t>
       </w:r>
     </w:p>
     <w:p>
       <w:pPr>
-        <w:spacing w:line="240" w:lineRule="auto"/>
-        <w:jc w:val="both"/>
+        <w:spacing w:after="0" w:line="240" w:lineRule="auto"/>
         <w:rPr>
           <w:rFonts w:ascii="Calibri" w:eastAsia="Calibri" w:hAnsi="Calibri" w:cs="Calibri"/>
         </w:rPr>
@@ -1109,6 +1305,18 @@
         <w:t>:</w:t>
       </w:r>
       <w:r>
+        <w:rPr>
+          <w:rFonts w:ascii="Calibri" w:eastAsia="Calibri" w:hAnsi="Calibri" w:cs="Calibri"/>
+        </w:rPr>
+        <w:t xml:space="preserve"> </w:t>
+      </w:r>
+      <w:r>
+        <w:rPr>
+          <w:rFonts w:ascii="Calibri" w:eastAsia="Calibri" w:hAnsi="Calibri" w:cs="Calibri"/>
+        </w:rPr>
+        <w:t xml:space="preserve">Module de calcul </w:t>
+      </w:r>
+      <w:r>
         <w:br/>
       </w:r>
       <w:r>
@@ -1125,29 +1333,172 @@
         </w:rPr>
         <w:t xml:space="preserve"> : </w:t>
       </w:r>
+      <w:r>
+        <w:rPr>
+          <w:rFonts w:ascii="Calibri" w:eastAsia="Calibri" w:hAnsi="Calibri" w:cs="Calibri"/>
+        </w:rPr>
+        <w:t>Ajout d’un module permettant le calcul automatique des heures</w:t>
+      </w:r>
+    </w:p>
+    <w:p>
+      <w:pPr>
+        <w:spacing w:after="0" w:line="240" w:lineRule="auto"/>
+        <w:rPr>
+          <w:rFonts w:ascii="Calibri" w:eastAsia="Calibri" w:hAnsi="Calibri" w:cs="Calibri"/>
+        </w:rPr>
+      </w:pPr>
+      <w:r>
+        <w:rPr>
+          <w:rFonts w:ascii="Calibri" w:eastAsia="Calibri" w:hAnsi="Calibri" w:cs="Calibri"/>
+        </w:rPr>
+        <w:t>(Sommaire des heures, vacances, transports, repas, projets)</w:t>
+      </w:r>
+    </w:p>
+    <w:p>
+      <w:pPr>
+        <w:spacing w:after="0" w:line="240" w:lineRule="auto"/>
+        <w:rPr>
+          <w:rFonts w:ascii="Calibri" w:eastAsia="Calibri" w:hAnsi="Calibri" w:cs="Calibri"/>
+        </w:rPr>
+      </w:pPr>
+    </w:p>
+    <w:p>
+      <w:pPr>
+        <w:spacing w:after="0" w:line="240" w:lineRule="auto"/>
+        <w:rPr>
+          <w:rFonts w:ascii="Calibri" w:eastAsia="Calibri" w:hAnsi="Calibri" w:cs="Calibri"/>
+        </w:rPr>
+      </w:pPr>
+      <w:r>
+        <w:rPr>
+          <w:rFonts w:ascii="Calibri" w:eastAsia="Calibri" w:hAnsi="Calibri" w:cs="Calibri"/>
+          <w:b/>
+        </w:rPr>
+        <w:t>Besoin :</w:t>
+      </w:r>
+      <w:r>
+        <w:rPr>
+          <w:rFonts w:ascii="Calibri" w:eastAsia="Calibri" w:hAnsi="Calibri" w:cs="Calibri"/>
+        </w:rPr>
+        <w:t xml:space="preserve"> Modification des prix et taux horaire</w:t>
+      </w:r>
+    </w:p>
+    <w:p>
+      <w:pPr>
+        <w:spacing w:after="0" w:line="240" w:lineRule="auto"/>
+        <w:rPr>
+          <w:rFonts w:ascii="Calibri" w:eastAsia="Calibri" w:hAnsi="Calibri" w:cs="Calibri"/>
+        </w:rPr>
+      </w:pPr>
+      <w:r>
+        <w:rPr>
+          <w:rFonts w:ascii="Calibri" w:eastAsia="Calibri" w:hAnsi="Calibri" w:cs="Calibri"/>
+          <w:b/>
+        </w:rPr>
+        <w:t>Solution 1 :</w:t>
+      </w:r>
+      <w:r>
+        <w:rPr>
+          <w:rFonts w:ascii="Calibri" w:eastAsia="Calibri" w:hAnsi="Calibri" w:cs="Calibri"/>
+        </w:rPr>
+        <w:t xml:space="preserve"> Ajout d’un module pour la modification des prix et taux horaire</w:t>
+      </w:r>
+    </w:p>
+    <w:p>
+      <w:pPr>
+        <w:spacing w:after="0" w:line="240" w:lineRule="auto"/>
+        <w:rPr>
+          <w:rFonts w:ascii="Calibri" w:eastAsia="Calibri" w:hAnsi="Calibri" w:cs="Calibri"/>
+        </w:rPr>
+      </w:pPr>
+      <w:r>
+        <w:rPr>
+          <w:rFonts w:ascii="Calibri" w:eastAsia="Calibri" w:hAnsi="Calibri" w:cs="Calibri"/>
+        </w:rPr>
+        <w:t>(Taux de transport et salaire)</w:t>
+      </w:r>
+    </w:p>
+    <w:p>
+      <w:pPr>
+        <w:spacing w:after="0" w:line="240" w:lineRule="auto"/>
+        <w:rPr>
+          <w:rFonts w:ascii="Calibri" w:eastAsia="Calibri" w:hAnsi="Calibri" w:cs="Calibri"/>
+        </w:rPr>
+      </w:pPr>
+    </w:p>
+    <w:p>
+      <w:pPr>
+        <w:spacing w:after="0" w:line="240" w:lineRule="auto"/>
+        <w:rPr>
+          <w:rFonts w:ascii="Calibri" w:eastAsia="Calibri" w:hAnsi="Calibri" w:cs="Calibri"/>
+        </w:rPr>
+      </w:pPr>
+      <w:r>
+        <w:rPr>
+          <w:rFonts w:ascii="Calibri" w:eastAsia="Calibri" w:hAnsi="Calibri" w:cs="Calibri"/>
+          <w:b/>
+        </w:rPr>
+        <w:t>Besoin :</w:t>
+      </w:r>
+      <w:r>
+        <w:rPr>
+          <w:rFonts w:ascii="Calibri" w:eastAsia="Calibri" w:hAnsi="Calibri" w:cs="Calibri"/>
+        </w:rPr>
+        <w:t xml:space="preserve"> </w:t>
+      </w:r>
+      <w:r>
+        <w:rPr>
+          <w:rFonts w:ascii="Calibri" w:eastAsia="Calibri" w:hAnsi="Calibri" w:cs="Calibri"/>
+        </w:rPr>
+        <w:t>Envoie de courriel les lundis matin aux employés</w:t>
+      </w:r>
+    </w:p>
+    <w:p>
+      <w:pPr>
+        <w:spacing w:after="0" w:line="240" w:lineRule="auto"/>
+        <w:rPr>
+          <w:rFonts w:ascii="Calibri" w:eastAsia="Calibri" w:hAnsi="Calibri" w:cs="Calibri"/>
+        </w:rPr>
+      </w:pPr>
+      <w:r>
+        <w:rPr>
+          <w:rFonts w:ascii="Calibri" w:eastAsia="Calibri" w:hAnsi="Calibri" w:cs="Calibri"/>
+          <w:b/>
+        </w:rPr>
+        <w:t>Solution 1 :</w:t>
+      </w:r>
+      <w:r>
+        <w:rPr>
+          <w:rFonts w:ascii="Calibri" w:eastAsia="Calibri" w:hAnsi="Calibri" w:cs="Calibri"/>
+        </w:rPr>
+        <w:t xml:space="preserve"> Ajout d’un module d’envoi de courriel</w:t>
+      </w:r>
     </w:p>
     <w:p>
       <w:pPr>
         <w:pStyle w:val="Titre2"/>
       </w:pPr>
       <w:r>
-        <w:t xml:space="preserve">Gestion client </w:t>
-      </w:r>
-    </w:p>
-    <w:p>
-      <w:pPr>
-        <w:spacing w:line="240" w:lineRule="auto"/>
-        <w:jc w:val="both"/>
-        <w:rPr>
-          <w:rFonts w:ascii="Calibri" w:eastAsia="Calibri" w:hAnsi="Calibri" w:cs="Calibri"/>
-        </w:rPr>
-      </w:pPr>
-      <w:r>
-        <w:rPr>
-          <w:rFonts w:ascii="Calibri" w:eastAsia="Calibri" w:hAnsi="Calibri" w:cs="Calibri"/>
-          <w:b/>
+        <w:t xml:space="preserve">Gestion </w:t>
+      </w:r>
+      <w:r>
+        <w:t>des employés</w:t>
+      </w:r>
+    </w:p>
+    <w:p>
+      <w:pPr>
+        <w:spacing w:after="0" w:line="240" w:lineRule="auto"/>
+        <w:rPr>
+          <w:rFonts w:ascii="Calibri" w:eastAsia="Calibri" w:hAnsi="Calibri" w:cs="Calibri"/>
           <w:bCs/>
         </w:rPr>
+      </w:pPr>
+      <w:r>
+        <w:rPr>
+          <w:rFonts w:ascii="Calibri" w:eastAsia="Calibri" w:hAnsi="Calibri" w:cs="Calibri"/>
+          <w:b/>
+          <w:bCs/>
+        </w:rPr>
         <w:t>Besoin</w:t>
       </w:r>
       <w:r>
@@ -1162,6 +1513,15 @@
         <w:t xml:space="preserve"> </w:t>
       </w:r>
       <w:r>
+        <w:t xml:space="preserve">Gestion des </w:t>
+      </w:r>
+      <w:r>
+        <w:t>employés</w:t>
+      </w:r>
+      <w:r>
+        <w:t xml:space="preserve"> dans la base de données</w:t>
+      </w:r>
+      <w:r>
         <w:br/>
       </w:r>
       <w:r>
@@ -1172,10 +1532,385 @@
         </w:rPr>
         <w:t xml:space="preserve">Solution 1 : </w:t>
       </w:r>
+      <w:r>
+        <w:rPr>
+          <w:rFonts w:ascii="Calibri" w:eastAsia="Calibri" w:hAnsi="Calibri" w:cs="Calibri"/>
+          <w:bCs/>
+        </w:rPr>
+        <w:t>Ajout d’un module pour gérer les clients</w:t>
+      </w:r>
+    </w:p>
+    <w:p>
+      <w:pPr>
+        <w:spacing w:after="0" w:line="240" w:lineRule="auto"/>
+        <w:rPr>
+          <w:rFonts w:ascii="Calibri" w:eastAsia="Calibri" w:hAnsi="Calibri" w:cs="Calibri"/>
+          <w:bCs/>
+        </w:rPr>
+      </w:pPr>
+    </w:p>
+    <w:p>
+      <w:pPr>
+        <w:spacing w:after="0" w:line="240" w:lineRule="auto"/>
+        <w:rPr>
+          <w:rFonts w:ascii="Calibri" w:eastAsia="Calibri" w:hAnsi="Calibri" w:cs="Calibri"/>
+          <w:bCs/>
+        </w:rPr>
+      </w:pPr>
+      <w:r>
+        <w:rPr>
+          <w:rFonts w:ascii="Calibri" w:eastAsia="Calibri" w:hAnsi="Calibri" w:cs="Calibri"/>
+          <w:b/>
+          <w:bCs/>
+        </w:rPr>
+        <w:t>Besoin :</w:t>
+      </w:r>
+      <w:r>
+        <w:rPr>
+          <w:rFonts w:ascii="Calibri" w:eastAsia="Calibri" w:hAnsi="Calibri" w:cs="Calibri"/>
+          <w:bCs/>
+        </w:rPr>
+        <w:t xml:space="preserve"> Gestion des mots de passe des utilisateurs</w:t>
+      </w:r>
+    </w:p>
+    <w:p>
+      <w:pPr>
+        <w:spacing w:after="0" w:line="240" w:lineRule="auto"/>
+        <w:rPr>
+          <w:rFonts w:ascii="Calibri" w:eastAsia="Calibri" w:hAnsi="Calibri" w:cs="Calibri"/>
+          <w:bCs/>
+        </w:rPr>
+      </w:pPr>
+      <w:r>
+        <w:rPr>
+          <w:rFonts w:ascii="Calibri" w:eastAsia="Calibri" w:hAnsi="Calibri" w:cs="Calibri"/>
+          <w:b/>
+          <w:bCs/>
+        </w:rPr>
+        <w:t>Solution 1 :</w:t>
+      </w:r>
+      <w:r>
+        <w:rPr>
+          <w:rFonts w:ascii="Calibri" w:eastAsia="Calibri" w:hAnsi="Calibri" w:cs="Calibri"/>
+          <w:bCs/>
+        </w:rPr>
+        <w:t xml:space="preserve"> </w:t>
+      </w:r>
+      <w:r>
+        <w:rPr>
+          <w:rFonts w:ascii="Calibri" w:eastAsia="Calibri" w:hAnsi="Calibri" w:cs="Calibri"/>
+          <w:bCs/>
+        </w:rPr>
+        <w:t>Ajout d’un champ mot de passe dans la table Utilisateur</w:t>
+      </w:r>
+    </w:p>
+    <w:p>
+      <w:pPr>
+        <w:rPr>
+          <w:rFonts w:ascii="Calibri" w:eastAsia="Calibri" w:hAnsi="Calibri" w:cs="Calibri"/>
+          <w:bCs/>
+        </w:rPr>
+      </w:pPr>
+    </w:p>
+    <w:p>
+      <w:pPr>
+        <w:pStyle w:val="Titre2"/>
+      </w:pPr>
+      <w:r>
+        <w:t xml:space="preserve">Gestion des projets </w:t>
+      </w:r>
+    </w:p>
+    <w:p>
+      <w:pPr>
+        <w:spacing w:after="0" w:line="240" w:lineRule="auto"/>
+        <w:rPr>
+          <w:rFonts w:ascii="Calibri" w:eastAsia="Calibri" w:hAnsi="Calibri" w:cs="Calibri"/>
+        </w:rPr>
+      </w:pPr>
+      <w:r>
+        <w:rPr>
+          <w:rFonts w:ascii="Calibri" w:eastAsia="Calibri" w:hAnsi="Calibri" w:cs="Calibri"/>
+          <w:b/>
+        </w:rPr>
+        <w:t>Besoin :</w:t>
+      </w:r>
+      <w:r>
+        <w:rPr>
+          <w:rFonts w:ascii="Calibri" w:eastAsia="Calibri" w:hAnsi="Calibri" w:cs="Calibri"/>
+        </w:rPr>
+        <w:t xml:space="preserve"> Aperçu des projets terminer et en cours</w:t>
+      </w:r>
+    </w:p>
+    <w:p>
+      <w:pPr>
+        <w:spacing w:after="0" w:line="240" w:lineRule="auto"/>
+        <w:rPr>
+          <w:rFonts w:ascii="Calibri" w:eastAsia="Calibri" w:hAnsi="Calibri" w:cs="Calibri"/>
+        </w:rPr>
+      </w:pPr>
+      <w:r>
+        <w:rPr>
+          <w:rFonts w:ascii="Calibri" w:eastAsia="Calibri" w:hAnsi="Calibri" w:cs="Calibri"/>
+          <w:b/>
+        </w:rPr>
+        <w:t>Solution 1 :</w:t>
+      </w:r>
+      <w:r>
+        <w:rPr>
+          <w:rFonts w:ascii="Calibri" w:eastAsia="Calibri" w:hAnsi="Calibri" w:cs="Calibri"/>
+        </w:rPr>
+        <w:t xml:space="preserve"> Ajout d’un module pour l’affichage des projets en cours et terminé</w:t>
+      </w:r>
+    </w:p>
+    <w:p>
+      <w:pPr>
+        <w:spacing w:after="0" w:line="240" w:lineRule="auto"/>
+        <w:rPr>
+          <w:rFonts w:ascii="Calibri" w:eastAsia="Calibri" w:hAnsi="Calibri" w:cs="Calibri"/>
+        </w:rPr>
+      </w:pPr>
+      <w:r>
+        <w:rPr>
+          <w:rFonts w:ascii="Calibri" w:eastAsia="Calibri" w:hAnsi="Calibri" w:cs="Calibri"/>
+        </w:rPr>
+        <w:t>(</w:t>
+      </w:r>
+      <w:r>
+        <w:rPr>
+          <w:rFonts w:ascii="Calibri" w:eastAsia="Calibri" w:hAnsi="Calibri" w:cs="Calibri"/>
+        </w:rPr>
+        <w:t>Avoir</w:t>
+      </w:r>
+      <w:r>
+        <w:rPr>
+          <w:rFonts w:ascii="Calibri" w:eastAsia="Calibri" w:hAnsi="Calibri" w:cs="Calibri"/>
+        </w:rPr>
+        <w:t xml:space="preserve"> un historique des projets)</w:t>
+      </w:r>
+    </w:p>
+    <w:p>
+      <w:pPr>
+        <w:spacing w:after="0" w:line="240" w:lineRule="auto"/>
+        <w:rPr>
+          <w:rFonts w:ascii="Calibri" w:eastAsia="Calibri" w:hAnsi="Calibri" w:cs="Calibri"/>
+        </w:rPr>
+      </w:pPr>
+    </w:p>
+    <w:p>
+      <w:pPr>
+        <w:spacing w:after="0" w:line="240" w:lineRule="auto"/>
+        <w:rPr>
+          <w:rFonts w:ascii="Calibri" w:eastAsia="Calibri" w:hAnsi="Calibri" w:cs="Calibri"/>
+        </w:rPr>
+      </w:pPr>
+      <w:r>
+        <w:rPr>
+          <w:rFonts w:ascii="Calibri" w:eastAsia="Calibri" w:hAnsi="Calibri" w:cs="Calibri"/>
+          <w:b/>
+        </w:rPr>
+        <w:lastRenderedPageBreak/>
+        <w:t>Besoin</w:t>
+      </w:r>
+      <w:r>
+        <w:rPr>
+          <w:rFonts w:ascii="Calibri" w:eastAsia="Calibri" w:hAnsi="Calibri" w:cs="Calibri"/>
+        </w:rPr>
+        <w:t> </w:t>
+      </w:r>
+      <w:r>
+        <w:rPr>
+          <w:rFonts w:ascii="Calibri" w:eastAsia="Calibri" w:hAnsi="Calibri" w:cs="Calibri"/>
+          <w:b/>
+        </w:rPr>
+        <w:t>:</w:t>
+      </w:r>
+      <w:r>
+        <w:rPr>
+          <w:rFonts w:ascii="Calibri" w:eastAsia="Calibri" w:hAnsi="Calibri" w:cs="Calibri"/>
+        </w:rPr>
+        <w:t xml:space="preserve"> Accès </w:t>
+      </w:r>
+      <w:r>
+        <w:rPr>
+          <w:rFonts w:ascii="Calibri" w:eastAsia="Calibri" w:hAnsi="Calibri" w:cs="Calibri"/>
+        </w:rPr>
+        <w:t>à</w:t>
+      </w:r>
+      <w:r>
+        <w:rPr>
+          <w:rFonts w:ascii="Calibri" w:eastAsia="Calibri" w:hAnsi="Calibri" w:cs="Calibri"/>
+        </w:rPr>
+        <w:t xml:space="preserve"> des rapports graphique et écrit sur les projets en cours par les chefs de projet</w:t>
+      </w:r>
+    </w:p>
+    <w:p>
+      <w:pPr>
+        <w:spacing w:after="0" w:line="240" w:lineRule="auto"/>
+        <w:rPr>
+          <w:rFonts w:ascii="Calibri" w:eastAsia="Calibri" w:hAnsi="Calibri" w:cs="Calibri"/>
+        </w:rPr>
+      </w:pPr>
+      <w:r>
+        <w:rPr>
+          <w:rFonts w:ascii="Calibri" w:eastAsia="Calibri" w:hAnsi="Calibri" w:cs="Calibri"/>
+          <w:b/>
+        </w:rPr>
+        <w:t>Solution 1 :</w:t>
+      </w:r>
+      <w:r>
+        <w:rPr>
+          <w:rFonts w:ascii="Calibri" w:eastAsia="Calibri" w:hAnsi="Calibri" w:cs="Calibri"/>
+        </w:rPr>
+        <w:t xml:space="preserve"> Ajout d’un module de création de sommaire</w:t>
+      </w:r>
+      <w:r>
+        <w:rPr>
+          <w:rFonts w:ascii="Calibri" w:eastAsia="Calibri" w:hAnsi="Calibri" w:cs="Calibri"/>
+        </w:rPr>
+        <w:t xml:space="preserve">s </w:t>
+      </w:r>
+      <w:r>
+        <w:rPr>
+          <w:rFonts w:ascii="Calibri" w:eastAsia="Calibri" w:hAnsi="Calibri" w:cs="Calibri"/>
+        </w:rPr>
+        <w:t>et graphique Excel</w:t>
+      </w:r>
+    </w:p>
+    <w:p>
+      <w:pPr>
+        <w:spacing w:after="0" w:line="240" w:lineRule="auto"/>
+        <w:rPr>
+          <w:rFonts w:ascii="Calibri" w:eastAsia="Calibri" w:hAnsi="Calibri" w:cs="Calibri"/>
+        </w:rPr>
+      </w:pPr>
+    </w:p>
+    <w:p>
+      <w:pPr>
+        <w:spacing w:after="0" w:line="240" w:lineRule="auto"/>
+        <w:rPr>
+          <w:rFonts w:ascii="Calibri" w:eastAsia="Calibri" w:hAnsi="Calibri" w:cs="Calibri"/>
+        </w:rPr>
+      </w:pPr>
+      <w:r>
+        <w:rPr>
+          <w:rFonts w:ascii="Calibri" w:eastAsia="Calibri" w:hAnsi="Calibri" w:cs="Calibri"/>
+          <w:b/>
+        </w:rPr>
+        <w:t>Besoin :</w:t>
+      </w:r>
+      <w:r>
+        <w:rPr>
+          <w:rFonts w:ascii="Calibri" w:eastAsia="Calibri" w:hAnsi="Calibri" w:cs="Calibri"/>
+        </w:rPr>
+        <w:t xml:space="preserve"> </w:t>
+      </w:r>
+      <w:r>
+        <w:rPr>
+          <w:rFonts w:ascii="Calibri" w:eastAsia="Calibri" w:hAnsi="Calibri" w:cs="Calibri"/>
+        </w:rPr>
+        <w:t>Accès au nombre d’heure restant d’un projet</w:t>
+      </w:r>
+    </w:p>
+    <w:p>
+      <w:pPr>
+        <w:spacing w:after="0" w:line="240" w:lineRule="auto"/>
+        <w:rPr>
+          <w:rFonts w:ascii="Calibri" w:eastAsia="Calibri" w:hAnsi="Calibri" w:cs="Calibri"/>
+        </w:rPr>
+      </w:pPr>
+      <w:r>
+        <w:rPr>
+          <w:rFonts w:ascii="Calibri" w:eastAsia="Calibri" w:hAnsi="Calibri" w:cs="Calibri"/>
+          <w:b/>
+        </w:rPr>
+        <w:t>Solution 1 :</w:t>
+      </w:r>
+      <w:r>
+        <w:rPr>
+          <w:rFonts w:ascii="Calibri" w:eastAsia="Calibri" w:hAnsi="Calibri" w:cs="Calibri"/>
+        </w:rPr>
+        <w:t xml:space="preserve"> Ajout d’un module de gestion des temps pour chaque projet.</w:t>
+      </w:r>
+    </w:p>
+    <w:p>
+      <w:pPr>
+        <w:spacing w:after="0" w:line="240" w:lineRule="auto"/>
+        <w:rPr>
+          <w:rFonts w:ascii="Calibri" w:eastAsia="Calibri" w:hAnsi="Calibri" w:cs="Calibri"/>
+        </w:rPr>
+      </w:pPr>
+    </w:p>
+    <w:p>
+      <w:pPr>
+        <w:pStyle w:val="Titre2"/>
+      </w:pPr>
+      <w:r>
+        <w:t xml:space="preserve">Gestion des feuilles </w:t>
+      </w:r>
+      <w:bookmarkStart w:id="0" w:name="_GoBack"/>
+      <w:bookmarkEnd w:id="0"/>
+      <w:r>
+        <w:t>de temps</w:t>
+      </w:r>
+    </w:p>
+    <w:p>
+      <w:pPr>
+        <w:spacing w:after="0" w:line="240" w:lineRule="auto"/>
+        <w:rPr>
+          <w:rFonts w:ascii="Calibri" w:eastAsia="Calibri" w:hAnsi="Calibri" w:cs="Calibri"/>
+        </w:rPr>
+      </w:pPr>
+      <w:r>
+        <w:rPr>
+          <w:rFonts w:ascii="Calibri" w:eastAsia="Calibri" w:hAnsi="Calibri" w:cs="Calibri"/>
+          <w:b/>
+        </w:rPr>
+        <w:t>Besoin :</w:t>
+      </w:r>
+      <w:r>
+        <w:rPr>
+          <w:rFonts w:ascii="Calibri" w:eastAsia="Calibri" w:hAnsi="Calibri" w:cs="Calibri"/>
+        </w:rPr>
+        <w:t xml:space="preserve"> Gestion des congés</w:t>
+      </w:r>
+    </w:p>
+    <w:p>
+      <w:pPr>
+        <w:spacing w:after="0" w:line="240" w:lineRule="auto"/>
+        <w:rPr>
+          <w:rFonts w:ascii="Calibri" w:eastAsia="Calibri" w:hAnsi="Calibri" w:cs="Calibri"/>
+        </w:rPr>
+      </w:pPr>
+      <w:r>
+        <w:rPr>
+          <w:rFonts w:ascii="Calibri" w:eastAsia="Calibri" w:hAnsi="Calibri" w:cs="Calibri"/>
+          <w:b/>
+        </w:rPr>
+        <w:t>Solution 1 :</w:t>
+      </w:r>
+      <w:r>
+        <w:rPr>
+          <w:rFonts w:ascii="Calibri" w:eastAsia="Calibri" w:hAnsi="Calibri" w:cs="Calibri"/>
+        </w:rPr>
+        <w:t xml:space="preserve"> Ajout d’un module de congé selon le nombre d’heure travaillé</w:t>
+      </w:r>
+    </w:p>
+    <w:p>
+      <w:pPr>
+        <w:spacing w:after="0" w:line="240" w:lineRule="auto"/>
+        <w:rPr>
+          <w:rFonts w:ascii="Calibri" w:eastAsia="Calibri" w:hAnsi="Calibri" w:cs="Calibri"/>
+        </w:rPr>
+      </w:pPr>
     </w:p>
     <w:p/>
     <w:sectPr>
-      <w:footerReference w:type="default" r:id="rId8"/>
+      <w:headerReference w:type="even" r:id="rId8"/>
+      <w:headerReference w:type="default" r:id="rId9"/>
+      <w:footerReference w:type="even" r:id="rId10"/>
+      <w:footerReference w:type="default" r:id="rId11"/>
+      <w:headerReference w:type="first" r:id="rId12"/>
+      <w:footerReference w:type="first" r:id="rId13"/>
       <w:pgSz w:w="12240" w:h="15840"/>
       <w:pgMar w:top="1440" w:right="1800" w:bottom="1440" w:left="1800" w:header="708" w:footer="708" w:gutter="0"/>
       <w:pgNumType w:start="0"/>
@@ -1217,6 +1952,16 @@
   <w:p>
     <w:pPr>
       <w:pStyle w:val="Pieddepage"/>
+    </w:pPr>
+  </w:p>
+</w:ftr>
+</file>
+
+<file path=word/footer2.xml><?xml version="1.0" encoding="utf-8"?>
+<w:ftr xmlns:wpc="http://schemas.microsoft.com/office/word/2010/wordprocessingCanvas" xmlns:cx="http://schemas.microsoft.com/office/drawing/2014/chartex" xmlns:cx1="http://schemas.microsoft.com/office/drawing/2015/9/8/chartex" xmlns:cx2="http://schemas.microsoft.com/office/drawing/2015/10/21/chartex" xmlns:cx3="http://schemas.microsoft.com/office/drawing/2016/5/9/chartex" xmlns:cx4="http://schemas.microsoft.com/office/drawing/2016/5/10/chartex" xmlns:cx5="http://schemas.microsoft.com/office/drawing/2016/5/11/chartex" xmlns:cx6="http://schemas.microsoft.com/office/drawing/2016/5/12/chartex" xmlns:cx7="http://schemas.microsoft.com/office/drawing/2016/5/13/chartex" xmlns:cx8="http://schemas.microsoft.com/office/drawing/2016/5/14/chartex" xmlns:mc="http://schemas.openxmlformats.org/markup-compatibility/2006" xmlns:aink="http://schemas.microsoft.com/office/drawing/2016/ink" xmlns:am3d="http://schemas.microsoft.com/office/drawing/2017/model3d" xmlns:o="urn:schemas-microsoft-com:office:office" xmlns:r="http://schemas.openxmlformats.org/officeDocument/2006/relationships" xmlns:m="http://schemas.openxmlformats.org/officeDocument/2006/math" xmlns:v="urn:schemas-microsoft-com:vml" xmlns:wp14="http://schemas.microsoft.com/office/word/2010/wordprocessingDrawing" xmlns:wp="http://schemas.openxmlformats.org/drawingml/2006/wordprocessingDrawing" xmlns:w10="urn:schemas-microsoft-com:office:word" xmlns:w="http://schemas.openxmlformats.org/wordprocessingml/2006/main" xmlns:w14="http://schemas.microsoft.com/office/word/2010/wordml" xmlns:w15="http://schemas.microsoft.com/office/word/2012/wordml" xmlns:w16cid="http://schemas.microsoft.com/office/word/2016/wordml/cid" xmlns:w16se="http://schemas.microsoft.com/office/word/2015/wordml/symex" xmlns:wpg="http://schemas.microsoft.com/office/word/2010/wordprocessingGroup" xmlns:wpi="http://schemas.microsoft.com/office/word/2010/wordprocessingInk" xmlns:wne="http://schemas.microsoft.com/office/word/2006/wordml" xmlns:wps="http://schemas.microsoft.com/office/word/2010/wordprocessingShape" mc:Ignorable="w14 w15 w16se w16cid wp14">
+  <w:p>
+    <w:pPr>
+      <w:pStyle w:val="Pieddepage"/>
       <w:pBdr>
         <w:bottom w:val="single" w:sz="12" w:space="1" w:color="auto"/>
       </w:pBdr>
@@ -1379,6 +2124,16 @@
         <w:sz w:val="16"/>
         <w:szCs w:val="16"/>
       </w:rPr>
+    </w:pPr>
+  </w:p>
+</w:ftr>
+</file>
+
+<file path=word/footer3.xml><?xml version="1.0" encoding="utf-8"?>
+<w:ftr xmlns:wpc="http://schemas.microsoft.com/office/word/2010/wordprocessingCanvas" xmlns:cx="http://schemas.microsoft.com/office/drawing/2014/chartex" xmlns:cx1="http://schemas.microsoft.com/office/drawing/2015/9/8/chartex" xmlns:cx2="http://schemas.microsoft.com/office/drawing/2015/10/21/chartex" xmlns:cx3="http://schemas.microsoft.com/office/drawing/2016/5/9/chartex" xmlns:cx4="http://schemas.microsoft.com/office/drawing/2016/5/10/chartex" xmlns:cx5="http://schemas.microsoft.com/office/drawing/2016/5/11/chartex" xmlns:cx6="http://schemas.microsoft.com/office/drawing/2016/5/12/chartex" xmlns:cx7="http://schemas.microsoft.com/office/drawing/2016/5/13/chartex" xmlns:cx8="http://schemas.microsoft.com/office/drawing/2016/5/14/chartex" xmlns:mc="http://schemas.openxmlformats.org/markup-compatibility/2006" xmlns:aink="http://schemas.microsoft.com/office/drawing/2016/ink" xmlns:am3d="http://schemas.microsoft.com/office/drawing/2017/model3d" xmlns:o="urn:schemas-microsoft-com:office:office" xmlns:r="http://schemas.openxmlformats.org/officeDocument/2006/relationships" xmlns:m="http://schemas.openxmlformats.org/officeDocument/2006/math" xmlns:v="urn:schemas-microsoft-com:vml" xmlns:wp14="http://schemas.microsoft.com/office/word/2010/wordprocessingDrawing" xmlns:wp="http://schemas.openxmlformats.org/drawingml/2006/wordprocessingDrawing" xmlns:w10="urn:schemas-microsoft-com:office:word" xmlns:w="http://schemas.openxmlformats.org/wordprocessingml/2006/main" xmlns:w14="http://schemas.microsoft.com/office/word/2010/wordml" xmlns:w15="http://schemas.microsoft.com/office/word/2012/wordml" xmlns:w16cid="http://schemas.microsoft.com/office/word/2016/wordml/cid" xmlns:w16se="http://schemas.microsoft.com/office/word/2015/wordml/symex" xmlns:wpg="http://schemas.microsoft.com/office/word/2010/wordprocessingGroup" xmlns:wpi="http://schemas.microsoft.com/office/word/2010/wordprocessingInk" xmlns:wne="http://schemas.microsoft.com/office/word/2006/wordml" xmlns:wps="http://schemas.microsoft.com/office/word/2010/wordprocessingShape" mc:Ignorable="w14 w15 w16se w16cid wp14">
+  <w:p>
+    <w:pPr>
+      <w:pStyle w:val="Pieddepage"/>
     </w:pPr>
   </w:p>
 </w:ftr>
@@ -1407,6 +2162,36 @@
     </w:p>
   </w:footnote>
 </w:footnotes>
+</file>
+
+<file path=word/header1.xml><?xml version="1.0" encoding="utf-8"?>
+<w:hdr xmlns:wpc="http://schemas.microsoft.com/office/word/2010/wordprocessingCanvas" xmlns:cx="http://schemas.microsoft.com/office/drawing/2014/chartex" xmlns:cx1="http://schemas.microsoft.com/office/drawing/2015/9/8/chartex" xmlns:cx2="http://schemas.microsoft.com/office/drawing/2015/10/21/chartex" xmlns:cx3="http://schemas.microsoft.com/office/drawing/2016/5/9/chartex" xmlns:cx4="http://schemas.microsoft.com/office/drawing/2016/5/10/chartex" xmlns:cx5="http://schemas.microsoft.com/office/drawing/2016/5/11/chartex" xmlns:cx6="http://schemas.microsoft.com/office/drawing/2016/5/12/chartex" xmlns:cx7="http://schemas.microsoft.com/office/drawing/2016/5/13/chartex" xmlns:cx8="http://schemas.microsoft.com/office/drawing/2016/5/14/chartex" xmlns:mc="http://schemas.openxmlformats.org/markup-compatibility/2006" xmlns:aink="http://schemas.microsoft.com/office/drawing/2016/ink" xmlns:am3d="http://schemas.microsoft.com/office/drawing/2017/model3d" xmlns:o="urn:schemas-microsoft-com:office:office" xmlns:r="http://schemas.openxmlformats.org/officeDocument/2006/relationships" xmlns:m="http://schemas.openxmlformats.org/officeDocument/2006/math" xmlns:v="urn:schemas-microsoft-com:vml" xmlns:wp14="http://schemas.microsoft.com/office/word/2010/wordprocessingDrawing" xmlns:wp="http://schemas.openxmlformats.org/drawingml/2006/wordprocessingDrawing" xmlns:w10="urn:schemas-microsoft-com:office:word" xmlns:w="http://schemas.openxmlformats.org/wordprocessingml/2006/main" xmlns:w14="http://schemas.microsoft.com/office/word/2010/wordml" xmlns:w15="http://schemas.microsoft.com/office/word/2012/wordml" xmlns:w16cid="http://schemas.microsoft.com/office/word/2016/wordml/cid" xmlns:w16se="http://schemas.microsoft.com/office/word/2015/wordml/symex" xmlns:wpg="http://schemas.microsoft.com/office/word/2010/wordprocessingGroup" xmlns:wpi="http://schemas.microsoft.com/office/word/2010/wordprocessingInk" xmlns:wne="http://schemas.microsoft.com/office/word/2006/wordml" xmlns:wps="http://schemas.microsoft.com/office/word/2010/wordprocessingShape" mc:Ignorable="w14 w15 w16se w16cid wp14">
+  <w:p>
+    <w:pPr>
+      <w:pStyle w:val="En-tte"/>
+    </w:pPr>
+  </w:p>
+</w:hdr>
+</file>
+
+<file path=word/header2.xml><?xml version="1.0" encoding="utf-8"?>
+<w:hdr xmlns:wpc="http://schemas.microsoft.com/office/word/2010/wordprocessingCanvas" xmlns:cx="http://schemas.microsoft.com/office/drawing/2014/chartex" xmlns:cx1="http://schemas.microsoft.com/office/drawing/2015/9/8/chartex" xmlns:cx2="http://schemas.microsoft.com/office/drawing/2015/10/21/chartex" xmlns:cx3="http://schemas.microsoft.com/office/drawing/2016/5/9/chartex" xmlns:cx4="http://schemas.microsoft.com/office/drawing/2016/5/10/chartex" xmlns:cx5="http://schemas.microsoft.com/office/drawing/2016/5/11/chartex" xmlns:cx6="http://schemas.microsoft.com/office/drawing/2016/5/12/chartex" xmlns:cx7="http://schemas.microsoft.com/office/drawing/2016/5/13/chartex" xmlns:cx8="http://schemas.microsoft.com/office/drawing/2016/5/14/chartex" xmlns:mc="http://schemas.openxmlformats.org/markup-compatibility/2006" xmlns:aink="http://schemas.microsoft.com/office/drawing/2016/ink" xmlns:am3d="http://schemas.microsoft.com/office/drawing/2017/model3d" xmlns:o="urn:schemas-microsoft-com:office:office" xmlns:r="http://schemas.openxmlformats.org/officeDocument/2006/relationships" xmlns:m="http://schemas.openxmlformats.org/officeDocument/2006/math" xmlns:v="urn:schemas-microsoft-com:vml" xmlns:wp14="http://schemas.microsoft.com/office/word/2010/wordprocessingDrawing" xmlns:wp="http://schemas.openxmlformats.org/drawingml/2006/wordprocessingDrawing" xmlns:w10="urn:schemas-microsoft-com:office:word" xmlns:w="http://schemas.openxmlformats.org/wordprocessingml/2006/main" xmlns:w14="http://schemas.microsoft.com/office/word/2010/wordml" xmlns:w15="http://schemas.microsoft.com/office/word/2012/wordml" xmlns:w16cid="http://schemas.microsoft.com/office/word/2016/wordml/cid" xmlns:w16se="http://schemas.microsoft.com/office/word/2015/wordml/symex" xmlns:wpg="http://schemas.microsoft.com/office/word/2010/wordprocessingGroup" xmlns:wpi="http://schemas.microsoft.com/office/word/2010/wordprocessingInk" xmlns:wne="http://schemas.microsoft.com/office/word/2006/wordml" xmlns:wps="http://schemas.microsoft.com/office/word/2010/wordprocessingShape" mc:Ignorable="w14 w15 w16se w16cid wp14">
+  <w:p>
+    <w:pPr>
+      <w:pStyle w:val="En-tte"/>
+    </w:pPr>
+  </w:p>
+</w:hdr>
+</file>
+
+<file path=word/header3.xml><?xml version="1.0" encoding="utf-8"?>
+<w:hdr xmlns:wpc="http://schemas.microsoft.com/office/word/2010/wordprocessingCanvas" xmlns:cx="http://schemas.microsoft.com/office/drawing/2014/chartex" xmlns:cx1="http://schemas.microsoft.com/office/drawing/2015/9/8/chartex" xmlns:cx2="http://schemas.microsoft.com/office/drawing/2015/10/21/chartex" xmlns:cx3="http://schemas.microsoft.com/office/drawing/2016/5/9/chartex" xmlns:cx4="http://schemas.microsoft.com/office/drawing/2016/5/10/chartex" xmlns:cx5="http://schemas.microsoft.com/office/drawing/2016/5/11/chartex" xmlns:cx6="http://schemas.microsoft.com/office/drawing/2016/5/12/chartex" xmlns:cx7="http://schemas.microsoft.com/office/drawing/2016/5/13/chartex" xmlns:cx8="http://schemas.microsoft.com/office/drawing/2016/5/14/chartex" xmlns:mc="http://schemas.openxmlformats.org/markup-compatibility/2006" xmlns:aink="http://schemas.microsoft.com/office/drawing/2016/ink" xmlns:am3d="http://schemas.microsoft.com/office/drawing/2017/model3d" xmlns:o="urn:schemas-microsoft-com:office:office" xmlns:r="http://schemas.openxmlformats.org/officeDocument/2006/relationships" xmlns:m="http://schemas.openxmlformats.org/officeDocument/2006/math" xmlns:v="urn:schemas-microsoft-com:vml" xmlns:wp14="http://schemas.microsoft.com/office/word/2010/wordprocessingDrawing" xmlns:wp="http://schemas.openxmlformats.org/drawingml/2006/wordprocessingDrawing" xmlns:w10="urn:schemas-microsoft-com:office:word" xmlns:w="http://schemas.openxmlformats.org/wordprocessingml/2006/main" xmlns:w14="http://schemas.microsoft.com/office/word/2010/wordml" xmlns:w15="http://schemas.microsoft.com/office/word/2012/wordml" xmlns:w16cid="http://schemas.microsoft.com/office/word/2016/wordml/cid" xmlns:w16se="http://schemas.microsoft.com/office/word/2015/wordml/symex" xmlns:wpg="http://schemas.microsoft.com/office/word/2010/wordprocessingGroup" xmlns:wpi="http://schemas.microsoft.com/office/word/2010/wordprocessingInk" xmlns:wne="http://schemas.microsoft.com/office/word/2006/wordml" xmlns:wps="http://schemas.microsoft.com/office/word/2010/wordprocessingShape" mc:Ignorable="w14 w15 w16se w16cid wp14">
+  <w:p>
+    <w:pPr>
+      <w:pStyle w:val="En-tte"/>
+    </w:pPr>
+  </w:p>
+</w:hdr>
 </file>
 
 <file path=word/numbering.xml><?xml version="1.0" encoding="utf-8"?>

</xml_diff>

<commit_message>
Etude des besoins terminer
</commit_message>
<xml_diff>
--- a/Étude des besoins - Version 3.docx
+++ b/Étude des besoins - Version 3.docx
@@ -2,36 +2,392 @@
 <file path=word/document.xml><?xml version="1.0" encoding="utf-8"?>
 <w:document xmlns:wpc="http://schemas.microsoft.com/office/word/2010/wordprocessingCanvas" xmlns:cx="http://schemas.microsoft.com/office/drawing/2014/chartex" xmlns:cx1="http://schemas.microsoft.com/office/drawing/2015/9/8/chartex" xmlns:cx2="http://schemas.microsoft.com/office/drawing/2015/10/21/chartex" xmlns:cx3="http://schemas.microsoft.com/office/drawing/2016/5/9/chartex" xmlns:cx4="http://schemas.microsoft.com/office/drawing/2016/5/10/chartex" xmlns:cx5="http://schemas.microsoft.com/office/drawing/2016/5/11/chartex" xmlns:cx6="http://schemas.microsoft.com/office/drawing/2016/5/12/chartex" xmlns:cx7="http://schemas.microsoft.com/office/drawing/2016/5/13/chartex" xmlns:cx8="http://schemas.microsoft.com/office/drawing/2016/5/14/chartex" xmlns:mc="http://schemas.openxmlformats.org/markup-compatibility/2006" xmlns:aink="http://schemas.microsoft.com/office/drawing/2016/ink" xmlns:am3d="http://schemas.microsoft.com/office/drawing/2017/model3d" xmlns:o="urn:schemas-microsoft-com:office:office" xmlns:r="http://schemas.openxmlformats.org/officeDocument/2006/relationships" xmlns:m="http://schemas.openxmlformats.org/officeDocument/2006/math" xmlns:v="urn:schemas-microsoft-com:vml" xmlns:wp14="http://schemas.microsoft.com/office/word/2010/wordprocessingDrawing" xmlns:wp="http://schemas.openxmlformats.org/drawingml/2006/wordprocessingDrawing" xmlns:w10="urn:schemas-microsoft-com:office:word" xmlns:w="http://schemas.openxmlformats.org/wordprocessingml/2006/main" xmlns:w14="http://schemas.microsoft.com/office/word/2010/wordml" xmlns:w15="http://schemas.microsoft.com/office/word/2012/wordml" xmlns:w16cid="http://schemas.microsoft.com/office/word/2016/wordml/cid" xmlns:w16se="http://schemas.microsoft.com/office/word/2015/wordml/symex" xmlns:wpg="http://schemas.microsoft.com/office/word/2010/wordprocessingGroup" xmlns:wpi="http://schemas.microsoft.com/office/word/2010/wordprocessingInk" xmlns:wne="http://schemas.microsoft.com/office/word/2006/wordml" xmlns:wps="http://schemas.microsoft.com/office/word/2010/wordprocessingShape" mc:Ignorable="w14 w15 w16se w16cid wp14">
   <w:body>
-    <w:p>
-      <w:pPr>
-        <w:pStyle w:val="Titre2"/>
-      </w:pPr>
-      <w:r>
+    <w:sdt>
+      <w:sdtPr>
+        <w:id w:val="267823027"/>
+        <w:docPartObj>
+          <w:docPartGallery w:val="Cover Pages"/>
+          <w:docPartUnique/>
+        </w:docPartObj>
+      </w:sdtPr>
+      <w:sdtEndPr/>
+      <w:sdtContent>
+        <w:p/>
+        <w:tbl>
+          <w:tblPr>
+            <w:tblpPr w:leftFromText="187" w:rightFromText="187" w:horzAnchor="margin" w:tblpXSpec="center" w:tblpY="2881"/>
+            <w:tblW w:w="4000" w:type="pct"/>
+            <w:tblBorders>
+              <w:left w:val="single" w:sz="12" w:space="0" w:color="4F81BD" w:themeColor="accent1"/>
+            </w:tblBorders>
+            <w:tblCellMar>
+              <w:left w:w="144" w:type="dxa"/>
+              <w:right w:w="115" w:type="dxa"/>
+            </w:tblCellMar>
+            <w:tblLook w:val="04A0" w:firstRow="1" w:lastRow="0" w:firstColumn="1" w:lastColumn="0" w:noHBand="0" w:noVBand="1"/>
+          </w:tblPr>
+          <w:tblGrid>
+            <w:gridCol w:w="6900"/>
+          </w:tblGrid>
+          <w:tr>
+            <w:sdt>
+              <w:sdtPr>
+                <w:rPr>
+                  <w:color w:val="365F91" w:themeColor="accent1" w:themeShade="BF"/>
+                  <w:sz w:val="24"/>
+                  <w:szCs w:val="24"/>
+                </w:rPr>
+                <w:alias w:val="Société"/>
+                <w:id w:val="13406915"/>
+                <w:placeholder>
+                  <w:docPart w:val="C0120AD4719B494CB08988E3772D3F3E"/>
+                </w:placeholder>
+                <w:dataBinding w:prefixMappings="xmlns:ns0='http://schemas.openxmlformats.org/officeDocument/2006/extended-properties'" w:xpath="/ns0:Properties[1]/ns0:Company[1]" w:storeItemID="{6668398D-A668-4E3E-A5EB-62B293D839F1}"/>
+                <w:text/>
+              </w:sdtPr>
+              <w:sdtEndPr/>
+              <w:sdtContent>
+                <w:tc>
+                  <w:tcPr>
+                    <w:tcW w:w="7672" w:type="dxa"/>
+                    <w:tcMar>
+                      <w:top w:w="216" w:type="dxa"/>
+                      <w:left w:w="115" w:type="dxa"/>
+                      <w:bottom w:w="216" w:type="dxa"/>
+                      <w:right w:w="115" w:type="dxa"/>
+                    </w:tcMar>
+                  </w:tcPr>
+                  <w:p>
+                    <w:pPr>
+                      <w:pStyle w:val="Sansinterligne"/>
+                      <w:rPr>
+                        <w:color w:val="365F91" w:themeColor="accent1" w:themeShade="BF"/>
+                        <w:sz w:val="24"/>
+                      </w:rPr>
+                    </w:pPr>
+                    <w:r>
+                      <w:rPr>
+                        <w:color w:val="365F91" w:themeColor="accent1" w:themeShade="BF"/>
+                        <w:sz w:val="24"/>
+                        <w:szCs w:val="24"/>
+                      </w:rPr>
+                      <w:t>DeGuiWii</w:t>
+                    </w:r>
+                  </w:p>
+                </w:tc>
+              </w:sdtContent>
+            </w:sdt>
+          </w:tr>
+          <w:tr>
+            <w:tc>
+              <w:tcPr>
+                <w:tcW w:w="7672" w:type="dxa"/>
+              </w:tcPr>
+              <w:sdt>
+                <w:sdtPr>
+                  <w:rPr>
+                    <w:rFonts w:asciiTheme="majorHAnsi" w:eastAsiaTheme="majorEastAsia" w:hAnsiTheme="majorHAnsi" w:cstheme="majorBidi"/>
+                    <w:color w:val="4F81BD" w:themeColor="accent1"/>
+                    <w:sz w:val="88"/>
+                    <w:szCs w:val="88"/>
+                  </w:rPr>
+                  <w:alias w:val="Titre"/>
+                  <w:id w:val="13406919"/>
+                  <w:placeholder>
+                    <w:docPart w:val="715FB1571F714F9CB0CC6059B5C429BF"/>
+                  </w:placeholder>
+                  <w:dataBinding w:prefixMappings="xmlns:ns0='http://schemas.openxmlformats.org/package/2006/metadata/core-properties' xmlns:ns1='http://purl.org/dc/elements/1.1/'" w:xpath="/ns0:coreProperties[1]/ns1:title[1]" w:storeItemID="{6C3C8BC8-F283-45AE-878A-BAB7291924A1}"/>
+                  <w:text/>
+                </w:sdtPr>
+                <w:sdtEndPr/>
+                <w:sdtContent>
+                  <w:p>
+                    <w:pPr>
+                      <w:pStyle w:val="Sansinterligne"/>
+                      <w:spacing w:line="216" w:lineRule="auto"/>
+                      <w:rPr>
+                        <w:rFonts w:asciiTheme="majorHAnsi" w:eastAsiaTheme="majorEastAsia" w:hAnsiTheme="majorHAnsi" w:cstheme="majorBidi"/>
+                        <w:color w:val="4F81BD" w:themeColor="accent1"/>
+                        <w:sz w:val="88"/>
+                        <w:szCs w:val="88"/>
+                      </w:rPr>
+                    </w:pPr>
+                    <w:r>
+                      <w:rPr>
+                        <w:rFonts w:asciiTheme="majorHAnsi" w:eastAsiaTheme="majorEastAsia" w:hAnsiTheme="majorHAnsi" w:cstheme="majorBidi"/>
+                        <w:color w:val="4F81BD" w:themeColor="accent1"/>
+                        <w:sz w:val="88"/>
+                        <w:szCs w:val="88"/>
+                      </w:rPr>
+                      <w:t>Étude des besoins</w:t>
+                    </w:r>
+                  </w:p>
+                </w:sdtContent>
+              </w:sdt>
+            </w:tc>
+          </w:tr>
+          <w:tr>
+            <w:sdt>
+              <w:sdtPr>
+                <w:rPr>
+                  <w:color w:val="365F91" w:themeColor="accent1" w:themeShade="BF"/>
+                  <w:sz w:val="24"/>
+                  <w:szCs w:val="24"/>
+                </w:rPr>
+                <w:alias w:val="Sous-titre"/>
+                <w:id w:val="13406923"/>
+                <w:placeholder>
+                  <w:docPart w:val="D608A345A84244E8B56C4A56E6206B8F"/>
+                </w:placeholder>
+                <w:dataBinding w:prefixMappings="xmlns:ns0='http://schemas.openxmlformats.org/package/2006/metadata/core-properties' xmlns:ns1='http://purl.org/dc/elements/1.1/'" w:xpath="/ns0:coreProperties[1]/ns1:subject[1]" w:storeItemID="{6C3C8BC8-F283-45AE-878A-BAB7291924A1}"/>
+                <w:text/>
+              </w:sdtPr>
+              <w:sdtEndPr/>
+              <w:sdtContent>
+                <w:tc>
+                  <w:tcPr>
+                    <w:tcW w:w="7672" w:type="dxa"/>
+                    <w:tcMar>
+                      <w:top w:w="216" w:type="dxa"/>
+                      <w:left w:w="115" w:type="dxa"/>
+                      <w:bottom w:w="216" w:type="dxa"/>
+                      <w:right w:w="115" w:type="dxa"/>
+                    </w:tcMar>
+                  </w:tcPr>
+                  <w:p>
+                    <w:pPr>
+                      <w:pStyle w:val="Sansinterligne"/>
+                      <w:rPr>
+                        <w:color w:val="365F91" w:themeColor="accent1" w:themeShade="BF"/>
+                        <w:sz w:val="24"/>
+                      </w:rPr>
+                    </w:pPr>
+                    <w:r>
+                      <w:rPr>
+                        <w:color w:val="365F91" w:themeColor="accent1" w:themeShade="BF"/>
+                        <w:sz w:val="24"/>
+                        <w:szCs w:val="24"/>
+                      </w:rPr>
+                      <w:t>Pour Co-Eco</w:t>
+                    </w:r>
+                  </w:p>
+                </w:tc>
+              </w:sdtContent>
+            </w:sdt>
+          </w:tr>
+        </w:tbl>
+        <w:tbl>
+          <w:tblPr>
+            <w:tblpPr w:leftFromText="187" w:rightFromText="187" w:horzAnchor="margin" w:tblpXSpec="center" w:tblpYSpec="bottom"/>
+            <w:tblW w:w="3857" w:type="pct"/>
+            <w:tblLook w:val="04A0" w:firstRow="1" w:lastRow="0" w:firstColumn="1" w:lastColumn="0" w:noHBand="0" w:noVBand="1"/>
+          </w:tblPr>
+          <w:tblGrid>
+            <w:gridCol w:w="6665"/>
+          </w:tblGrid>
+          <w:tr>
+            <w:tc>
+              <w:tcPr>
+                <w:tcW w:w="6665" w:type="dxa"/>
+                <w:tcMar>
+                  <w:top w:w="216" w:type="dxa"/>
+                  <w:left w:w="115" w:type="dxa"/>
+                  <w:bottom w:w="216" w:type="dxa"/>
+                  <w:right w:w="115" w:type="dxa"/>
+                </w:tcMar>
+              </w:tcPr>
+              <w:sdt>
+                <w:sdtPr>
+                  <w:rPr>
+                    <w:color w:val="4F81BD" w:themeColor="accent1"/>
+                    <w:sz w:val="28"/>
+                    <w:szCs w:val="28"/>
+                  </w:rPr>
+                  <w:alias w:val="Auteur"/>
+                  <w:id w:val="13406928"/>
+                  <w:placeholder>
+                    <w:docPart w:val="E65F01C9086849759352BE70462EFCE5"/>
+                  </w:placeholder>
+                  <w:dataBinding w:prefixMappings="xmlns:ns0='http://schemas.openxmlformats.org/package/2006/metadata/core-properties' xmlns:ns1='http://purl.org/dc/elements/1.1/'" w:xpath="/ns0:coreProperties[1]/ns1:creator[1]" w:storeItemID="{6C3C8BC8-F283-45AE-878A-BAB7291924A1}"/>
+                  <w:text/>
+                </w:sdtPr>
+                <w:sdtEndPr/>
+                <w:sdtContent>
+                  <w:p>
+                    <w:pPr>
+                      <w:pStyle w:val="Sansinterligne"/>
+                      <w:rPr>
+                        <w:color w:val="4F81BD" w:themeColor="accent1"/>
+                        <w:sz w:val="28"/>
+                        <w:szCs w:val="28"/>
+                      </w:rPr>
+                    </w:pPr>
+                    <w:r>
+                      <w:rPr>
+                        <w:color w:val="4F81BD" w:themeColor="accent1"/>
+                        <w:sz w:val="28"/>
+                        <w:szCs w:val="28"/>
+                      </w:rPr>
+                      <w:t>DeGuiWii</w:t>
+                    </w:r>
+                  </w:p>
+                </w:sdtContent>
+              </w:sdt>
+              <w:sdt>
+                <w:sdtPr>
+                  <w:rPr>
+                    <w:color w:val="4F81BD" w:themeColor="accent1"/>
+                    <w:sz w:val="28"/>
+                    <w:szCs w:val="28"/>
+                  </w:rPr>
+                  <w:alias w:val="Date"/>
+                  <w:tag w:val="Date "/>
+                  <w:id w:val="13406932"/>
+                  <w:placeholder>
+                    <w:docPart w:val="B853C57ABD9944CA826F1641F34C67B2"/>
+                  </w:placeholder>
+                  <w:dataBinding w:prefixMappings="xmlns:ns0='http://schemas.microsoft.com/office/2006/coverPageProps'" w:xpath="/ns0:CoverPageProperties[1]/ns0:PublishDate[1]" w:storeItemID="{55AF091B-3C7A-41E3-B477-F2FDAA23CFDA}"/>
+                  <w:date w:fullDate="2018-09-26T00:00:00Z">
+                    <w:dateFormat w:val="dd/MM/yyyy"/>
+                    <w:lid w:val="fr-FR"/>
+                    <w:storeMappedDataAs w:val="dateTime"/>
+                    <w:calendar w:val="gregorian"/>
+                  </w:date>
+                </w:sdtPr>
+                <w:sdtEndPr/>
+                <w:sdtContent>
+                  <w:p>
+                    <w:pPr>
+                      <w:pStyle w:val="Sansinterligne"/>
+                      <w:rPr>
+                        <w:color w:val="4F81BD" w:themeColor="accent1"/>
+                        <w:sz w:val="28"/>
+                        <w:szCs w:val="28"/>
+                      </w:rPr>
+                    </w:pPr>
+                    <w:r>
+                      <w:rPr>
+                        <w:color w:val="4F81BD" w:themeColor="accent1"/>
+                        <w:sz w:val="28"/>
+                        <w:szCs w:val="28"/>
+                        <w:lang w:val="fr-FR"/>
+                      </w:rPr>
+                      <w:t>26/09/2018</w:t>
+                    </w:r>
+                  </w:p>
+                </w:sdtContent>
+              </w:sdt>
+              <w:p>
+                <w:pPr>
+                  <w:pStyle w:val="Sansinterligne"/>
+                  <w:rPr>
+                    <w:color w:val="4F81BD" w:themeColor="accent1"/>
+                  </w:rPr>
+                </w:pPr>
+              </w:p>
+            </w:tc>
+          </w:tr>
+        </w:tbl>
+        <w:p>
+          <w:pPr>
+            <w:rPr>
+              <w:rFonts w:asciiTheme="majorHAnsi" w:eastAsiaTheme="majorEastAsia" w:hAnsiTheme="majorHAnsi" w:cstheme="majorBidi"/>
+              <w:b/>
+              <w:bCs/>
+              <w:color w:val="4F81BD" w:themeColor="accent1"/>
+              <w:sz w:val="26"/>
+              <w:szCs w:val="26"/>
+            </w:rPr>
+          </w:pPr>
+          <w:r>
+            <w:rPr>
+              <w:noProof/>
+            </w:rPr>
+            <w:drawing>
+              <wp:anchor distT="0" distB="0" distL="114300" distR="114300" simplePos="0" relativeHeight="251658240" behindDoc="0" locked="0" layoutInCell="1" allowOverlap="1" wp14:anchorId="38E2A4E6" wp14:editId="1FE77D05">
+                <wp:simplePos x="0" y="0"/>
+                <wp:positionH relativeFrom="column">
+                  <wp:posOffset>1449639</wp:posOffset>
+                </wp:positionH>
+                <wp:positionV relativeFrom="paragraph">
+                  <wp:posOffset>3992880</wp:posOffset>
+                </wp:positionV>
+                <wp:extent cx="2475969" cy="1966563"/>
+                <wp:effectExtent l="0" t="0" r="0" b="0"/>
+                <wp:wrapNone/>
+                <wp:docPr id="1" name="Image 1"/>
+                <wp:cNvGraphicFramePr>
+                  <a:graphicFrameLocks xmlns:a="http://schemas.openxmlformats.org/drawingml/2006/main" noChangeAspect="1"/>
+                </wp:cNvGraphicFramePr>
+                <a:graphic xmlns:a="http://schemas.openxmlformats.org/drawingml/2006/main">
+                  <a:graphicData uri="http://schemas.openxmlformats.org/drawingml/2006/picture">
+                    <pic:pic xmlns:pic="http://schemas.openxmlformats.org/drawingml/2006/picture">
+                      <pic:nvPicPr>
+                        <pic:cNvPr id="1" name="Logo_DeGuiWii_V2.png"/>
+                        <pic:cNvPicPr/>
+                      </pic:nvPicPr>
+                      <pic:blipFill>
+                        <a:blip r:embed="rId8">
+                          <a:extLst>
+                            <a:ext uri="{28A0092B-C50C-407E-A947-70E740481C1C}">
+                              <a14:useLocalDpi xmlns:a14="http://schemas.microsoft.com/office/drawing/2010/main" val="0"/>
+                            </a:ext>
+                          </a:extLst>
+                        </a:blip>
+                        <a:stretch>
+                          <a:fillRect/>
+                        </a:stretch>
+                      </pic:blipFill>
+                      <pic:spPr>
+                        <a:xfrm>
+                          <a:off x="0" y="0"/>
+                          <a:ext cx="2475969" cy="1966563"/>
+                        </a:xfrm>
+                        <a:prstGeom prst="rect">
+                          <a:avLst/>
+                        </a:prstGeom>
+                      </pic:spPr>
+                    </pic:pic>
+                  </a:graphicData>
+                </a:graphic>
+                <wp14:sizeRelH relativeFrom="page">
+                  <wp14:pctWidth>0</wp14:pctWidth>
+                </wp14:sizeRelH>
+                <wp14:sizeRelV relativeFrom="page">
+                  <wp14:pctHeight>0</wp14:pctHeight>
+                </wp14:sizeRelV>
+              </wp:anchor>
+            </w:drawing>
+          </w:r>
+          <w:r>
+            <w:br w:type="page"/>
+          </w:r>
+        </w:p>
+      </w:sdtContent>
+    </w:sdt>
+    <w:p>
+      <w:pPr>
+        <w:pStyle w:val="Titre1"/>
+      </w:pPr>
+      <w:r>
+        <w:lastRenderedPageBreak/>
         <w:t>Besoin et projet</w:t>
       </w:r>
     </w:p>
     <w:p>
       <w:r>
-        <w:t xml:space="preserve">Le du promoteur consiste en un site </w:t>
-      </w:r>
-      <w:r>
-        <w:t>Web</w:t>
-      </w:r>
-      <w:r>
-        <w:t xml:space="preserve"> permettant l’automatisation des feuilles de temps et de la gestion des projets. </w:t>
-      </w:r>
-    </w:p>
-    <w:p>
-      <w:r>
         <w:t xml:space="preserve">Le projet consiste à faciliter et à informatiser la gestion des heures travaillées </w:t>
       </w:r>
       <w:r>
         <w:t>liées aux différents projets de l’entreprise.</w:t>
       </w:r>
-    </w:p>
-    <w:p>
-      <w:pPr>
-        <w:pStyle w:val="Titre2"/>
+      <w:r>
+        <w:t xml:space="preserve"> Avec notre application web, tous les employés seront en mesure de compléter leur feuille de temps.  La directrice ainsi que l’adjointe administrative seront capables de créer des projets ainsi qu’afficher comme les feuilles de temps par la suite des résumés de ceux-ci.</w:t>
+      </w:r>
+    </w:p>
+    <w:p>
+      <w:pPr>
+        <w:pStyle w:val="Titre1"/>
       </w:pPr>
       <w:r>
         <w:t>Envergure du projet</w:t>
@@ -41,8 +397,8 @@
       <w:pPr>
         <w:pStyle w:val="Paragraphedeliste"/>
         <w:numPr>
-          <w:ilvl w:val="1"/>
-          <w:numId w:val="3"/>
+          <w:ilvl w:val="0"/>
+          <w:numId w:val="15"/>
         </w:numPr>
         <w:spacing w:after="0"/>
         <w:jc w:val="both"/>
@@ -68,8 +424,8 @@
       <w:pPr>
         <w:pStyle w:val="Paragraphedeliste"/>
         <w:numPr>
-          <w:ilvl w:val="1"/>
-          <w:numId w:val="3"/>
+          <w:ilvl w:val="0"/>
+          <w:numId w:val="15"/>
         </w:numPr>
         <w:jc w:val="both"/>
         <w:rPr>
@@ -88,166 +444,6 @@
       </w:r>
       <w:r>
         <w:t xml:space="preserve"> DeGuiWii</w:t>
-      </w:r>
-    </w:p>
-    <w:p>
-      <w:pPr>
-        <w:pStyle w:val="Paragraphedeliste"/>
-        <w:numPr>
-          <w:ilvl w:val="1"/>
-          <w:numId w:val="3"/>
-        </w:numPr>
-        <w:rPr>
-          <w:rFonts w:eastAsiaTheme="minorEastAsia"/>
-        </w:rPr>
-      </w:pPr>
-      <w:r>
-        <w:rPr>
-          <w:b/>
-          <w:bCs/>
-        </w:rPr>
-        <w:t>Utilisateurs</w:t>
-      </w:r>
-      <w:r>
-        <w:t> :</w:t>
-      </w:r>
-      <w:r>
-        <w:t xml:space="preserve"> </w:t>
-      </w:r>
-      <w:r>
-        <w:rPr>
-          <w:rFonts w:eastAsiaTheme="minorEastAsia"/>
-        </w:rPr>
-        <w:t>12 employés avec des accès différents</w:t>
-      </w:r>
-    </w:p>
-    <w:p>
-      <w:pPr>
-        <w:ind w:left="1416"/>
-        <w:rPr>
-          <w:rFonts w:eastAsiaTheme="minorEastAsia"/>
-        </w:rPr>
-      </w:pPr>
-      <w:r>
-        <w:rPr>
-          <w:rFonts w:eastAsiaTheme="minorEastAsia"/>
-          <w:b/>
-        </w:rPr>
-        <w:t>Mme Vachon</w:t>
-      </w:r>
-      <w:r>
-        <w:rPr>
-          <w:rFonts w:eastAsiaTheme="minorEastAsia"/>
-        </w:rPr>
-        <w:t xml:space="preserve"> : approuve les feuilles de temps, gestion des usagés, gestion des projets, ajuster taux </w:t>
-      </w:r>
-      <w:r>
-        <w:rPr>
-          <w:rFonts w:eastAsiaTheme="minorEastAsia"/>
-        </w:rPr>
-        <w:t>kilométrage</w:t>
-      </w:r>
-    </w:p>
-    <w:p>
-      <w:pPr>
-        <w:ind w:left="1416"/>
-        <w:rPr>
-          <w:rFonts w:eastAsiaTheme="minorEastAsia"/>
-        </w:rPr>
-      </w:pPr>
-      <w:r>
-        <w:rPr>
-          <w:rFonts w:eastAsiaTheme="minorEastAsia"/>
-          <w:b/>
-        </w:rPr>
-        <w:t>Adjointe administrative</w:t>
-      </w:r>
-      <w:r>
-        <w:rPr>
-          <w:rFonts w:eastAsiaTheme="minorEastAsia"/>
-        </w:rPr>
-        <w:t xml:space="preserve"> : </w:t>
-      </w:r>
-      <w:r>
-        <w:rPr>
-          <w:rFonts w:eastAsiaTheme="minorEastAsia"/>
-        </w:rPr>
-        <w:t xml:space="preserve">gestion des projets, </w:t>
-      </w:r>
-    </w:p>
-    <w:p>
-      <w:pPr>
-        <w:ind w:left="1416"/>
-        <w:rPr>
-          <w:rFonts w:eastAsiaTheme="minorEastAsia"/>
-        </w:rPr>
-      </w:pPr>
-      <w:r>
-        <w:rPr>
-          <w:rFonts w:eastAsiaTheme="minorEastAsia"/>
-          <w:b/>
-        </w:rPr>
-        <w:t>5 employés de bureau (incluant Mme Vachon et l’adjointe administrative)</w:t>
-      </w:r>
-      <w:r>
-        <w:rPr>
-          <w:rFonts w:eastAsiaTheme="minorEastAsia"/>
-        </w:rPr>
-        <w:t xml:space="preserve"> </w:t>
-      </w:r>
-    </w:p>
-    <w:p>
-      <w:pPr>
-        <w:ind w:left="1416"/>
-        <w:rPr>
-          <w:rFonts w:eastAsiaTheme="minorEastAsia"/>
-        </w:rPr>
-      </w:pPr>
-      <w:r>
-        <w:rPr>
-          <w:rFonts w:eastAsiaTheme="minorEastAsia"/>
-          <w:b/>
-        </w:rPr>
-        <w:t>Autres e</w:t>
-      </w:r>
-      <w:r>
-        <w:rPr>
-          <w:rFonts w:eastAsiaTheme="minorEastAsia"/>
-          <w:b/>
-        </w:rPr>
-        <w:t>mployés</w:t>
-      </w:r>
-      <w:r>
-        <w:rPr>
-          <w:rFonts w:eastAsiaTheme="minorEastAsia"/>
-        </w:rPr>
-        <w:t> : entrer ses heures dans les feuilles de temps</w:t>
-      </w:r>
-    </w:p>
-    <w:p>
-      <w:pPr>
-        <w:pStyle w:val="Titre2"/>
-      </w:pPr>
-      <w:r>
-        <w:t>Paramètres fondamentaux</w:t>
-      </w:r>
-    </w:p>
-    <w:p>
-      <w:r>
-        <w:t>Le projet a pour but de faciliter la gestion des feuilles de temps et des projets</w:t>
-      </w:r>
-    </w:p>
-    <w:p>
-      <w:pPr>
-        <w:rPr>
-          <w:b/>
-        </w:rPr>
-      </w:pPr>
-      <w:r>
-        <w:rPr>
-          <w:b/>
-        </w:rPr>
-        <w:t>Objectifs du projet :</w:t>
       </w:r>
     </w:p>
     <w:p>
@@ -255,11 +451,165 @@
         <w:pStyle w:val="Paragraphedeliste"/>
         <w:numPr>
           <w:ilvl w:val="0"/>
-          <w:numId w:val="11"/>
+          <w:numId w:val="15"/>
         </w:numPr>
-      </w:pPr>
-      <w:r>
-        <w:t>Gestion des utilisateurs</w:t>
+        <w:rPr>
+          <w:rFonts w:eastAsiaTheme="minorEastAsia"/>
+        </w:rPr>
+      </w:pPr>
+      <w:r>
+        <w:rPr>
+          <w:b/>
+          <w:bCs/>
+        </w:rPr>
+        <w:t>Utilisateurs</w:t>
+      </w:r>
+      <w:r>
+        <w:t> :</w:t>
+      </w:r>
+      <w:r>
+        <w:t xml:space="preserve"> </w:t>
+      </w:r>
+      <w:r>
+        <w:rPr>
+          <w:rFonts w:eastAsiaTheme="minorEastAsia"/>
+        </w:rPr>
+        <w:t>12 employés avec des accès différents</w:t>
+      </w:r>
+      <w:r>
+        <w:rPr>
+          <w:rFonts w:eastAsiaTheme="minorEastAsia"/>
+        </w:rPr>
+        <w:t>, possibilité d’en avoir plus ou moins</w:t>
+      </w:r>
+    </w:p>
+    <w:p>
+      <w:pPr>
+        <w:ind w:left="360"/>
+        <w:rPr>
+          <w:rFonts w:eastAsiaTheme="minorEastAsia"/>
+        </w:rPr>
+      </w:pPr>
+      <w:r>
+        <w:rPr>
+          <w:rFonts w:eastAsiaTheme="minorEastAsia"/>
+          <w:b/>
+        </w:rPr>
+        <w:t>Directrice</w:t>
+      </w:r>
+      <w:r>
+        <w:rPr>
+          <w:rFonts w:eastAsiaTheme="minorEastAsia"/>
+        </w:rPr>
+        <w:t xml:space="preserve"> : approuve les feuilles de temps, gestion des usagés, gestion des projets, ajuster taux </w:t>
+      </w:r>
+      <w:r>
+        <w:rPr>
+          <w:rFonts w:eastAsiaTheme="minorEastAsia"/>
+        </w:rPr>
+        <w:t>kilométrage</w:t>
+      </w:r>
+    </w:p>
+    <w:p>
+      <w:pPr>
+        <w:ind w:firstLine="360"/>
+        <w:rPr>
+          <w:rFonts w:eastAsiaTheme="minorEastAsia"/>
+        </w:rPr>
+      </w:pPr>
+      <w:r>
+        <w:rPr>
+          <w:rFonts w:eastAsiaTheme="minorEastAsia"/>
+          <w:b/>
+        </w:rPr>
+        <w:t>Adjointe administrative</w:t>
+      </w:r>
+      <w:r>
+        <w:rPr>
+          <w:rFonts w:eastAsiaTheme="minorEastAsia"/>
+        </w:rPr>
+        <w:t xml:space="preserve"> : </w:t>
+      </w:r>
+      <w:r>
+        <w:rPr>
+          <w:rFonts w:eastAsiaTheme="minorEastAsia"/>
+        </w:rPr>
+        <w:t xml:space="preserve">gestion des projets, </w:t>
+      </w:r>
+    </w:p>
+    <w:p>
+      <w:pPr>
+        <w:ind w:firstLine="360"/>
+        <w:rPr>
+          <w:rFonts w:eastAsiaTheme="minorEastAsia"/>
+        </w:rPr>
+      </w:pPr>
+      <w:r>
+        <w:rPr>
+          <w:rFonts w:eastAsiaTheme="minorEastAsia"/>
+          <w:b/>
+        </w:rPr>
+        <w:t>5 employés de bureau (incluant Mme Vachon et l’adjointe administrative)</w:t>
+      </w:r>
+      <w:r>
+        <w:rPr>
+          <w:rFonts w:eastAsiaTheme="minorEastAsia"/>
+        </w:rPr>
+        <w:t xml:space="preserve"> </w:t>
+      </w:r>
+    </w:p>
+    <w:p>
+      <w:pPr>
+        <w:ind w:firstLine="360"/>
+        <w:rPr>
+          <w:rFonts w:eastAsiaTheme="minorEastAsia"/>
+        </w:rPr>
+      </w:pPr>
+      <w:r>
+        <w:rPr>
+          <w:rFonts w:eastAsiaTheme="minorEastAsia"/>
+          <w:b/>
+        </w:rPr>
+        <w:t>Autres e</w:t>
+      </w:r>
+      <w:r>
+        <w:rPr>
+          <w:rFonts w:eastAsiaTheme="minorEastAsia"/>
+          <w:b/>
+        </w:rPr>
+        <w:t>mployés</w:t>
+      </w:r>
+      <w:r>
+        <w:rPr>
+          <w:rFonts w:eastAsiaTheme="minorEastAsia"/>
+        </w:rPr>
+        <w:t> : entrer ses heures dans les feuilles de temps</w:t>
+      </w:r>
+    </w:p>
+    <w:p>
+      <w:pPr>
+        <w:pStyle w:val="Titre1"/>
+      </w:pPr>
+      <w:r>
+        <w:t>Paramètres fondamentaux</w:t>
+      </w:r>
+    </w:p>
+    <w:p>
+      <w:r>
+        <w:t>Le projet a pour but de faciliter la gestion des feuilles de temps et des projets</w:t>
+      </w:r>
+    </w:p>
+    <w:p>
+      <w:pPr>
+        <w:rPr>
+          <w:b/>
+        </w:rPr>
+      </w:pPr>
+      <w:r>
+        <w:rPr>
+          <w:b/>
+        </w:rPr>
+        <w:t>Objectifs du projet :</w:t>
       </w:r>
     </w:p>
     <w:p>
@@ -267,11 +617,11 @@
         <w:pStyle w:val="Paragraphedeliste"/>
         <w:numPr>
           <w:ilvl w:val="0"/>
-          <w:numId w:val="11"/>
+          <w:numId w:val="17"/>
         </w:numPr>
       </w:pPr>
       <w:r>
-        <w:t>Gestion des projets</w:t>
+        <w:t>Gestion des utilisateurs</w:t>
       </w:r>
     </w:p>
     <w:p>
@@ -279,11 +629,11 @@
         <w:pStyle w:val="Paragraphedeliste"/>
         <w:numPr>
           <w:ilvl w:val="0"/>
-          <w:numId w:val="11"/>
+          <w:numId w:val="17"/>
         </w:numPr>
       </w:pPr>
       <w:r>
-        <w:t>Gestion des feuilles de temps</w:t>
+        <w:t>Gestion des projets</w:t>
       </w:r>
     </w:p>
     <w:p>
@@ -291,17 +641,39 @@
         <w:pStyle w:val="Paragraphedeliste"/>
         <w:numPr>
           <w:ilvl w:val="0"/>
-          <w:numId w:val="11"/>
+          <w:numId w:val="17"/>
         </w:numPr>
       </w:pPr>
       <w:r>
-        <w:t xml:space="preserve">Calculer </w:t>
-      </w:r>
-      <w:r>
-        <w:t>l</w:t>
-      </w:r>
-      <w:r>
-        <w:t>e temps investi dans chaque projet</w:t>
+        <w:t>Gestion des feuilles de temps</w:t>
+      </w:r>
+    </w:p>
+    <w:p>
+      <w:pPr>
+        <w:jc w:val="both"/>
+      </w:pPr>
+      <w:r>
+        <w:t>Affichages graphiques</w:t>
+      </w:r>
+      <w:r>
+        <w:t xml:space="preserve"> des projets en cours et terminé</w:t>
+      </w:r>
+      <w:r>
+        <w:t>s</w:t>
+      </w:r>
+    </w:p>
+    <w:p>
+      <w:pPr>
+        <w:jc w:val="both"/>
+        <w:rPr>
+          <w:b/>
+        </w:rPr>
+      </w:pPr>
+      <w:r>
+        <w:rPr>
+          <w:b/>
+        </w:rPr>
+        <w:t>Extrants du projet et livrables intermédiaires :</w:t>
       </w:r>
     </w:p>
     <w:p>
@@ -309,11 +681,17 @@
         <w:pStyle w:val="Paragraphedeliste"/>
         <w:numPr>
           <w:ilvl w:val="0"/>
-          <w:numId w:val="11"/>
+          <w:numId w:val="18"/>
         </w:numPr>
       </w:pPr>
       <w:r>
-        <w:t>Calculer les heures travaillées</w:t>
+        <w:t>Envo</w:t>
+      </w:r>
+      <w:r>
+        <w:t>i de</w:t>
+      </w:r>
+      <w:r>
+        <w:t xml:space="preserve"> courriels</w:t>
       </w:r>
     </w:p>
     <w:p>
@@ -321,33 +699,16 @@
         <w:pStyle w:val="Paragraphedeliste"/>
         <w:numPr>
           <w:ilvl w:val="0"/>
-          <w:numId w:val="11"/>
+          <w:numId w:val="18"/>
         </w:numPr>
       </w:pPr>
       <w:r>
-        <w:t>Calcul des dépenses d’un projet</w:t>
-      </w:r>
-      <w:r>
-        <w:t xml:space="preserve"> </w:t>
+        <w:t xml:space="preserve">Création d’Excel pour des aperçus (rapports, graphiques) </w:t>
       </w:r>
     </w:p>
     <w:p>
       <w:pPr>
         <w:jc w:val="both"/>
-      </w:pPr>
-      <w:r>
-        <w:t>Affichages graphiques</w:t>
-      </w:r>
-      <w:r>
-        <w:t xml:space="preserve"> des projets en cours et terminé</w:t>
-      </w:r>
-      <w:r>
-        <w:t>s</w:t>
-      </w:r>
-    </w:p>
-    <w:p>
-      <w:pPr>
-        <w:jc w:val="both"/>
         <w:rPr>
           <w:b/>
         </w:rPr>
@@ -356,7 +717,7 @@
         <w:rPr>
           <w:b/>
         </w:rPr>
-        <w:t>Extrants du projet et livrables intermédiaires :</w:t>
+        <w:t>Activités à réaliser :</w:t>
       </w:r>
     </w:p>
     <w:p>
@@ -364,17 +725,11 @@
         <w:pStyle w:val="Paragraphedeliste"/>
         <w:numPr>
           <w:ilvl w:val="0"/>
-          <w:numId w:val="11"/>
+          <w:numId w:val="19"/>
         </w:numPr>
       </w:pPr>
       <w:r>
-        <w:t>Envo</w:t>
-      </w:r>
-      <w:r>
-        <w:t>i de</w:t>
-      </w:r>
-      <w:r>
-        <w:t xml:space="preserve"> courriels</w:t>
+        <w:t>Module de gestion de feuille de temps</w:t>
       </w:r>
     </w:p>
     <w:p>
@@ -382,25 +737,17 @@
         <w:pStyle w:val="Paragraphedeliste"/>
         <w:numPr>
           <w:ilvl w:val="0"/>
-          <w:numId w:val="11"/>
+          <w:numId w:val="19"/>
         </w:numPr>
       </w:pPr>
       <w:r>
-        <w:t xml:space="preserve">Création d’Excel pour des aperçus (rapports, graphiques) </w:t>
-      </w:r>
-    </w:p>
-    <w:p>
-      <w:pPr>
-        <w:jc w:val="both"/>
-        <w:rPr>
-          <w:b/>
-        </w:rPr>
-      </w:pPr>
-      <w:r>
-        <w:rPr>
-          <w:b/>
-        </w:rPr>
-        <w:t>Activités à réaliser :</w:t>
+        <w:t>Module</w:t>
+      </w:r>
+      <w:r>
+        <w:t xml:space="preserve"> de gestion des projet</w:t>
+      </w:r>
+      <w:r>
+        <w:t>s</w:t>
       </w:r>
     </w:p>
     <w:p>
@@ -408,11 +755,14 @@
         <w:pStyle w:val="Paragraphedeliste"/>
         <w:numPr>
           <w:ilvl w:val="0"/>
-          <w:numId w:val="11"/>
+          <w:numId w:val="19"/>
         </w:numPr>
       </w:pPr>
       <w:r>
-        <w:t>Module de gestion de feuille de temps</w:t>
+        <w:t xml:space="preserve">Module </w:t>
+      </w:r>
+      <w:r>
+        <w:t>de gestion des employés</w:t>
       </w:r>
     </w:p>
     <w:p>
@@ -420,17 +770,11 @@
         <w:pStyle w:val="Paragraphedeliste"/>
         <w:numPr>
           <w:ilvl w:val="0"/>
-          <w:numId w:val="11"/>
+          <w:numId w:val="19"/>
         </w:numPr>
       </w:pPr>
       <w:r>
-        <w:t>Module</w:t>
-      </w:r>
-      <w:r>
-        <w:t xml:space="preserve"> de gestion des projet</w:t>
-      </w:r>
-      <w:r>
-        <w:t>s</w:t>
+        <w:t>Module des calculs</w:t>
       </w:r>
     </w:p>
     <w:p>
@@ -438,14 +782,12 @@
         <w:pStyle w:val="Paragraphedeliste"/>
         <w:numPr>
           <w:ilvl w:val="0"/>
-          <w:numId w:val="11"/>
+          <w:numId w:val="19"/>
         </w:numPr>
       </w:pPr>
       <w:r>
-        <w:t xml:space="preserve">Module </w:t>
-      </w:r>
-      <w:r>
-        <w:t>de gestion des employés</w:t>
+        <w:lastRenderedPageBreak/>
+        <w:t>Module de consultation d’ancien projet en cours, terminer, etc.</w:t>
       </w:r>
     </w:p>
     <w:p>
@@ -453,12 +795,11 @@
         <w:pStyle w:val="Paragraphedeliste"/>
         <w:numPr>
           <w:ilvl w:val="0"/>
-          <w:numId w:val="11"/>
+          <w:numId w:val="19"/>
         </w:numPr>
       </w:pPr>
       <w:r>
-        <w:lastRenderedPageBreak/>
-        <w:t>Module des calculs</w:t>
+        <w:t>Module de recherche de projet</w:t>
       </w:r>
     </w:p>
     <w:p>
@@ -466,11 +807,11 @@
         <w:pStyle w:val="Paragraphedeliste"/>
         <w:numPr>
           <w:ilvl w:val="0"/>
-          <w:numId w:val="11"/>
+          <w:numId w:val="19"/>
         </w:numPr>
       </w:pPr>
       <w:r>
-        <w:t>Module de consultation d’ancien projet en cours, terminer, etc.</w:t>
+        <w:t>Module de compte de dépense</w:t>
       </w:r>
     </w:p>
     <w:p>
@@ -478,11 +819,11 @@
         <w:pStyle w:val="Paragraphedeliste"/>
         <w:numPr>
           <w:ilvl w:val="0"/>
-          <w:numId w:val="11"/>
+          <w:numId w:val="19"/>
         </w:numPr>
       </w:pPr>
       <w:r>
-        <w:t>Module de recherche de projet</w:t>
+        <w:t>Calculer le temps investi dans chaque projet</w:t>
       </w:r>
     </w:p>
     <w:p>
@@ -490,25 +831,11 @@
         <w:pStyle w:val="Paragraphedeliste"/>
         <w:numPr>
           <w:ilvl w:val="0"/>
-          <w:numId w:val="11"/>
+          <w:numId w:val="19"/>
         </w:numPr>
       </w:pPr>
       <w:r>
-        <w:t>Module de compte de dépense</w:t>
-      </w:r>
-    </w:p>
-    <w:p>
-      <w:pPr>
-        <w:jc w:val="both"/>
-        <w:rPr>
-          <w:b/>
-        </w:rPr>
-      </w:pPr>
-      <w:r>
-        <w:rPr>
-          <w:b/>
-        </w:rPr>
-        <w:t>Intrants du projet :</w:t>
+        <w:t>Calculer les heures travaillées</w:t>
       </w:r>
     </w:p>
     <w:p>
@@ -516,14 +843,25 @@
         <w:pStyle w:val="Paragraphedeliste"/>
         <w:numPr>
           <w:ilvl w:val="0"/>
-          <w:numId w:val="11"/>
+          <w:numId w:val="19"/>
         </w:numPr>
       </w:pPr>
       <w:r>
-        <w:t>B</w:t>
-      </w:r>
-      <w:r>
-        <w:t>ase de données</w:t>
+        <w:t xml:space="preserve">Calcul des dépenses d’un projet </w:t>
+      </w:r>
+    </w:p>
+    <w:p>
+      <w:pPr>
+        <w:jc w:val="both"/>
+        <w:rPr>
+          <w:b/>
+        </w:rPr>
+      </w:pPr>
+      <w:r>
+        <w:rPr>
+          <w:b/>
+        </w:rPr>
+        <w:t>Intrants du projet :</w:t>
       </w:r>
     </w:p>
     <w:p>
@@ -531,87 +869,14 @@
         <w:pStyle w:val="Paragraphedeliste"/>
         <w:numPr>
           <w:ilvl w:val="0"/>
-          <w:numId w:val="11"/>
+          <w:numId w:val="20"/>
         </w:numPr>
       </w:pPr>
       <w:r>
-        <w:t>Site Web</w:t>
-      </w:r>
-    </w:p>
-    <w:p>
-      <w:pPr>
-        <w:pStyle w:val="Titre2"/>
-      </w:pPr>
-      <w:r>
-        <w:t>Contraintes de réalisation</w:t>
-      </w:r>
-    </w:p>
-    <w:p>
-      <w:pPr>
-        <w:spacing w:line="240" w:lineRule="auto"/>
-        <w:jc w:val="both"/>
-        <w:rPr>
-          <w:rFonts w:eastAsiaTheme="minorEastAsia"/>
-        </w:rPr>
-      </w:pPr>
-    </w:p>
-    <w:p>
-      <w:pPr>
-        <w:spacing w:line="240" w:lineRule="auto"/>
-        <w:jc w:val="both"/>
-        <w:rPr>
-          <w:rFonts w:eastAsiaTheme="minorEastAsia"/>
-          <w:b/>
-        </w:rPr>
-      </w:pPr>
-      <w:r>
-        <w:rPr>
-          <w:rFonts w:eastAsiaTheme="minorEastAsia"/>
-          <w:b/>
-        </w:rPr>
-        <w:t>Contrainte de coût</w:t>
-      </w:r>
-    </w:p>
-    <w:p>
-      <w:pPr>
-        <w:spacing w:line="240" w:lineRule="auto"/>
-        <w:jc w:val="both"/>
-        <w:rPr>
-          <w:rFonts w:eastAsiaTheme="minorEastAsia"/>
-        </w:rPr>
-      </w:pPr>
-      <w:r>
-        <w:rPr>
-          <w:rFonts w:eastAsiaTheme="minorEastAsia"/>
-        </w:rPr>
-        <w:tab/>
-        <w:t>-</w:t>
-      </w:r>
-      <w:r>
-        <w:t xml:space="preserve"> </w:t>
-      </w:r>
-      <w:r>
-        <w:t xml:space="preserve">     </w:t>
-      </w:r>
-      <w:r>
-        <w:t>Aucun budget n’est alloué</w:t>
-      </w:r>
-    </w:p>
-    <w:p>
-      <w:pPr>
-        <w:spacing w:line="240" w:lineRule="auto"/>
-        <w:jc w:val="both"/>
-        <w:rPr>
-          <w:rFonts w:eastAsiaTheme="minorEastAsia"/>
-          <w:b/>
-        </w:rPr>
-      </w:pPr>
-      <w:r>
-        <w:rPr>
-          <w:rFonts w:eastAsiaTheme="minorEastAsia"/>
-          <w:b/>
-        </w:rPr>
-        <w:t>Contrainte de temps</w:t>
+        <w:t>B</w:t>
+      </w:r>
+      <w:r>
+        <w:t>ase de données</w:t>
       </w:r>
     </w:p>
     <w:p>
@@ -619,19 +884,63 @@
         <w:pStyle w:val="Paragraphedeliste"/>
         <w:numPr>
           <w:ilvl w:val="0"/>
-          <w:numId w:val="11"/>
+          <w:numId w:val="20"/>
+        </w:numPr>
+      </w:pPr>
+      <w:r>
+        <w:t>Site Web</w:t>
+      </w:r>
+    </w:p>
+    <w:p>
+      <w:pPr>
+        <w:pStyle w:val="Titre1"/>
+      </w:pPr>
+      <w:r>
+        <w:t>Contraintes de réalisation</w:t>
+      </w:r>
+    </w:p>
+    <w:p>
+      <w:pPr>
+        <w:spacing w:line="240" w:lineRule="auto"/>
+        <w:jc w:val="both"/>
+        <w:rPr>
+          <w:rFonts w:eastAsiaTheme="minorEastAsia"/>
+        </w:rPr>
+      </w:pPr>
+    </w:p>
+    <w:p>
+      <w:pPr>
+        <w:spacing w:line="240" w:lineRule="auto"/>
+        <w:jc w:val="both"/>
+        <w:rPr>
+          <w:rFonts w:eastAsiaTheme="minorEastAsia"/>
+          <w:b/>
+        </w:rPr>
+      </w:pPr>
+      <w:r>
+        <w:rPr>
+          <w:rFonts w:eastAsiaTheme="minorEastAsia"/>
+          <w:b/>
+        </w:rPr>
+        <w:t>Contrainte de coût</w:t>
+      </w:r>
+    </w:p>
+    <w:p>
+      <w:pPr>
+        <w:pStyle w:val="Paragraphedeliste"/>
+        <w:numPr>
+          <w:ilvl w:val="0"/>
+          <w:numId w:val="21"/>
         </w:numPr>
         <w:spacing w:line="240" w:lineRule="auto"/>
         <w:jc w:val="both"/>
         <w:rPr>
           <w:rFonts w:eastAsiaTheme="minorEastAsia"/>
-        </w:rPr>
-      </w:pPr>
-      <w:r>
-        <w:rPr>
-          <w:rFonts w:eastAsiaTheme="minorEastAsia"/>
-        </w:rPr>
-        <w:t>Le projet doit être livré au plus tard le 10 décembre 2018 à 8h.</w:t>
+          <w:b/>
+        </w:rPr>
+      </w:pPr>
+      <w:r>
+        <w:t>Aucun budget n’est alloué</w:t>
       </w:r>
     </w:p>
     <w:p>
@@ -648,7 +957,7 @@
           <w:rFonts w:eastAsiaTheme="minorEastAsia"/>
           <w:b/>
         </w:rPr>
-        <w:t>Contraintes de qualité</w:t>
+        <w:t>Contrainte de temps</w:t>
       </w:r>
     </w:p>
     <w:p>
@@ -656,7 +965,7 @@
         <w:pStyle w:val="Paragraphedeliste"/>
         <w:numPr>
           <w:ilvl w:val="0"/>
-          <w:numId w:val="11"/>
+          <w:numId w:val="21"/>
         </w:numPr>
         <w:spacing w:line="240" w:lineRule="auto"/>
         <w:jc w:val="both"/>
@@ -668,13 +977,24 @@
         <w:rPr>
           <w:rFonts w:eastAsiaTheme="minorEastAsia"/>
         </w:rPr>
-        <w:t xml:space="preserve">Le </w:t>
-      </w:r>
-      <w:r>
+        <w:t>Le projet doit être livré au plus tard le 10 décembre 2018 à 8h.</w:t>
+      </w:r>
+    </w:p>
+    <w:p>
+      <w:pPr>
+        <w:spacing w:line="240" w:lineRule="auto"/>
+        <w:jc w:val="both"/>
         <w:rPr>
           <w:rFonts w:eastAsiaTheme="minorEastAsia"/>
-        </w:rPr>
-        <w:t>projet doit être stable et ergonomique</w:t>
+          <w:b/>
+        </w:rPr>
+      </w:pPr>
+      <w:r>
+        <w:rPr>
+          <w:rFonts w:eastAsiaTheme="minorEastAsia"/>
+          <w:b/>
+        </w:rPr>
+        <w:t>Contraintes de qualité</w:t>
       </w:r>
     </w:p>
     <w:p>
@@ -682,7 +1002,7 @@
         <w:pStyle w:val="Paragraphedeliste"/>
         <w:numPr>
           <w:ilvl w:val="0"/>
-          <w:numId w:val="11"/>
+          <w:numId w:val="21"/>
         </w:numPr>
         <w:spacing w:line="240" w:lineRule="auto"/>
         <w:jc w:val="both"/>
@@ -694,43 +1014,7 @@
         <w:rPr>
           <w:rFonts w:eastAsiaTheme="minorEastAsia"/>
         </w:rPr>
-        <w:t>Les interfaces</w:t>
-      </w:r>
-      <w:r>
-        <w:rPr>
-          <w:rFonts w:eastAsiaTheme="minorEastAsia"/>
-        </w:rPr>
-        <w:t xml:space="preserve"> </w:t>
-      </w:r>
-      <w:r>
-        <w:rPr>
-          <w:rFonts w:eastAsiaTheme="minorEastAsia"/>
-        </w:rPr>
-        <w:t>Web</w:t>
-      </w:r>
-      <w:r>
-        <w:rPr>
-          <w:rFonts w:eastAsiaTheme="minorEastAsia"/>
-        </w:rPr>
-        <w:t xml:space="preserve"> doivent être simple</w:t>
-      </w:r>
-      <w:r>
-        <w:rPr>
-          <w:rFonts w:eastAsiaTheme="minorEastAsia"/>
-        </w:rPr>
-        <w:t xml:space="preserve">s </w:t>
-      </w:r>
-      <w:r>
-        <w:rPr>
-          <w:rFonts w:eastAsiaTheme="minorEastAsia"/>
-        </w:rPr>
-        <w:t>et efficace</w:t>
-      </w:r>
-      <w:r>
-        <w:rPr>
-          <w:rFonts w:eastAsiaTheme="minorEastAsia"/>
-        </w:rPr>
-        <w:t>s</w:t>
+        <w:t>Le projet doit être stable et ergonomique</w:t>
       </w:r>
     </w:p>
     <w:p>
@@ -738,7 +1022,7 @@
         <w:pStyle w:val="Paragraphedeliste"/>
         <w:numPr>
           <w:ilvl w:val="0"/>
-          <w:numId w:val="11"/>
+          <w:numId w:val="21"/>
         </w:numPr>
         <w:spacing w:line="240" w:lineRule="auto"/>
         <w:jc w:val="both"/>
@@ -750,13 +1034,43 @@
         <w:rPr>
           <w:rFonts w:eastAsiaTheme="minorEastAsia"/>
         </w:rPr>
-        <w:t>Gestion des us</w:t>
+        <w:t>Les interfaces</w:t>
       </w:r>
       <w:r>
         <w:rPr>
           <w:rFonts w:eastAsiaTheme="minorEastAsia"/>
         </w:rPr>
-        <w:t>agers</w:t>
+        <w:t xml:space="preserve"> </w:t>
+      </w:r>
+      <w:r>
+        <w:rPr>
+          <w:rFonts w:eastAsiaTheme="minorEastAsia"/>
+        </w:rPr>
+        <w:t>Web</w:t>
+      </w:r>
+      <w:r>
+        <w:rPr>
+          <w:rFonts w:eastAsiaTheme="minorEastAsia"/>
+        </w:rPr>
+        <w:t xml:space="preserve"> doivent être simple</w:t>
+      </w:r>
+      <w:r>
+        <w:rPr>
+          <w:rFonts w:eastAsiaTheme="minorEastAsia"/>
+        </w:rPr>
+        <w:t xml:space="preserve">s </w:t>
+      </w:r>
+      <w:r>
+        <w:rPr>
+          <w:rFonts w:eastAsiaTheme="minorEastAsia"/>
+        </w:rPr>
+        <w:t>et efficace</w:t>
+      </w:r>
+      <w:r>
+        <w:rPr>
+          <w:rFonts w:eastAsiaTheme="minorEastAsia"/>
+        </w:rPr>
+        <w:t>s</w:t>
       </w:r>
     </w:p>
     <w:p>
@@ -764,7 +1078,7 @@
         <w:pStyle w:val="Paragraphedeliste"/>
         <w:numPr>
           <w:ilvl w:val="0"/>
-          <w:numId w:val="11"/>
+          <w:numId w:val="21"/>
         </w:numPr>
         <w:spacing w:line="240" w:lineRule="auto"/>
         <w:jc w:val="both"/>
@@ -776,13 +1090,13 @@
         <w:rPr>
           <w:rFonts w:eastAsiaTheme="minorEastAsia"/>
         </w:rPr>
-        <w:t xml:space="preserve">Importer la vieille base de </w:t>
+        <w:t>Gestion des us</w:t>
       </w:r>
       <w:r>
         <w:rPr>
           <w:rFonts w:eastAsiaTheme="minorEastAsia"/>
         </w:rPr>
-        <w:t>données</w:t>
+        <w:t>agers</w:t>
       </w:r>
     </w:p>
     <w:p>
@@ -790,7 +1104,7 @@
         <w:pStyle w:val="Paragraphedeliste"/>
         <w:numPr>
           <w:ilvl w:val="0"/>
-          <w:numId w:val="11"/>
+          <w:numId w:val="21"/>
         </w:numPr>
         <w:spacing w:line="240" w:lineRule="auto"/>
         <w:jc w:val="both"/>
@@ -802,25 +1116,13 @@
         <w:rPr>
           <w:rFonts w:eastAsiaTheme="minorEastAsia"/>
         </w:rPr>
-        <w:t xml:space="preserve">Afficher </w:t>
+        <w:t xml:space="preserve">Importer la vieille base de </w:t>
       </w:r>
       <w:r>
         <w:rPr>
           <w:rFonts w:eastAsiaTheme="minorEastAsia"/>
         </w:rPr>
-        <w:t>d</w:t>
-      </w:r>
-      <w:r>
-        <w:rPr>
-          <w:rFonts w:eastAsiaTheme="minorEastAsia"/>
-        </w:rPr>
-        <w:t>es rapports</w:t>
-      </w:r>
-      <w:r>
-        <w:rPr>
-          <w:rFonts w:eastAsiaTheme="minorEastAsia"/>
-        </w:rPr>
-        <w:t xml:space="preserve"> de projets et d’employés</w:t>
+        <w:t>données</w:t>
       </w:r>
     </w:p>
     <w:p>
@@ -828,7 +1130,7 @@
         <w:pStyle w:val="Paragraphedeliste"/>
         <w:numPr>
           <w:ilvl w:val="0"/>
-          <w:numId w:val="11"/>
+          <w:numId w:val="21"/>
         </w:numPr>
         <w:spacing w:line="240" w:lineRule="auto"/>
         <w:jc w:val="both"/>
@@ -840,19 +1142,25 @@
         <w:rPr>
           <w:rFonts w:eastAsiaTheme="minorEastAsia"/>
         </w:rPr>
-        <w:t>Le calcul des heures pour les feuilles de temps doit être gér</w:t>
+        <w:t xml:space="preserve">Afficher </w:t>
       </w:r>
       <w:r>
         <w:rPr>
           <w:rFonts w:eastAsiaTheme="minorEastAsia"/>
         </w:rPr>
-        <w:t>é</w:t>
+        <w:t>d</w:t>
       </w:r>
       <w:r>
         <w:rPr>
           <w:rFonts w:eastAsiaTheme="minorEastAsia"/>
         </w:rPr>
-        <w:t xml:space="preserve"> par le système</w:t>
+        <w:t>es rapports</w:t>
+      </w:r>
+      <w:r>
+        <w:rPr>
+          <w:rFonts w:eastAsiaTheme="minorEastAsia"/>
+        </w:rPr>
+        <w:t xml:space="preserve"> de projets et d’employés</w:t>
       </w:r>
     </w:p>
     <w:p>
@@ -860,7 +1168,7 @@
         <w:pStyle w:val="Paragraphedeliste"/>
         <w:numPr>
           <w:ilvl w:val="0"/>
-          <w:numId w:val="11"/>
+          <w:numId w:val="21"/>
         </w:numPr>
         <w:spacing w:line="240" w:lineRule="auto"/>
         <w:jc w:val="both"/>
@@ -872,7 +1180,19 @@
         <w:rPr>
           <w:rFonts w:eastAsiaTheme="minorEastAsia"/>
         </w:rPr>
-        <w:t>Validité des calculs effectués par le système</w:t>
+        <w:t>Le calcul des heures pour les feuilles de temps doit être gér</w:t>
+      </w:r>
+      <w:r>
+        <w:rPr>
+          <w:rFonts w:eastAsiaTheme="minorEastAsia"/>
+        </w:rPr>
+        <w:t>é</w:t>
+      </w:r>
+      <w:r>
+        <w:rPr>
+          <w:rFonts w:eastAsiaTheme="minorEastAsia"/>
+        </w:rPr>
+        <w:t xml:space="preserve"> par le système</w:t>
       </w:r>
     </w:p>
     <w:p>
@@ -880,7 +1200,7 @@
         <w:pStyle w:val="Paragraphedeliste"/>
         <w:numPr>
           <w:ilvl w:val="0"/>
-          <w:numId w:val="11"/>
+          <w:numId w:val="21"/>
         </w:numPr>
         <w:spacing w:line="240" w:lineRule="auto"/>
         <w:jc w:val="both"/>
@@ -892,12 +1212,32 @@
         <w:rPr>
           <w:rFonts w:eastAsiaTheme="minorEastAsia"/>
         </w:rPr>
+        <w:t>Validité des calculs effectués par le système</w:t>
+      </w:r>
+    </w:p>
+    <w:p>
+      <w:pPr>
+        <w:pStyle w:val="Paragraphedeliste"/>
+        <w:numPr>
+          <w:ilvl w:val="0"/>
+          <w:numId w:val="21"/>
+        </w:numPr>
+        <w:spacing w:line="240" w:lineRule="auto"/>
+        <w:jc w:val="both"/>
+        <w:rPr>
+          <w:rFonts w:eastAsiaTheme="minorEastAsia"/>
+        </w:rPr>
+      </w:pPr>
+      <w:r>
+        <w:rPr>
+          <w:rFonts w:eastAsiaTheme="minorEastAsia"/>
+        </w:rPr>
         <w:t>Envoi de courrier électronique</w:t>
       </w:r>
     </w:p>
     <w:p>
       <w:pPr>
-        <w:pStyle w:val="Titre2"/>
+        <w:pStyle w:val="Titre1"/>
       </w:pPr>
       <w:r>
         <w:t>Risques</w:t>
@@ -905,68 +1245,146 @@
     </w:p>
     <w:p>
       <w:pPr>
-        <w:pStyle w:val="Paragraphedeliste"/>
         <w:spacing w:after="0"/>
         <w:jc w:val="both"/>
       </w:pPr>
+      <w:r>
+        <w:t>Le projet comporte de nombreux risques qui seront énumérés ci-dessous.</w:t>
+      </w:r>
     </w:p>
     <w:p>
       <w:pPr>
         <w:spacing w:after="0"/>
         <w:jc w:val="both"/>
       </w:pPr>
-      <w:r>
-        <w:t xml:space="preserve">Le projet comporte </w:t>
-      </w:r>
-      <w:r>
-        <w:t>de nombreux</w:t>
-      </w:r>
-      <w:r>
-        <w:t xml:space="preserve"> risques. </w:t>
-      </w:r>
-      <w:r>
-        <w:t xml:space="preserve">Le plus gros risque consiste à importer l’ancienne </w:t>
-      </w:r>
-      <w:r>
-        <w:t>base de données</w:t>
-      </w:r>
-      <w:r>
-        <w:t xml:space="preserve"> et l’incorporer dans la nouvelle. </w:t>
-      </w:r>
-      <w:r>
-        <w:t>Le projet peut prendre du retard s’il y a apparition de bogues informatiques lors de la programmation</w:t>
-      </w:r>
-      <w:r>
-        <w:t xml:space="preserve"> par exemple si notre plateforme de partage de document pour un travail collaboratif (GitHub) possède des problèmes</w:t>
-      </w:r>
-      <w:r>
-        <w:t>. De plus, il y a toujours possibilité qu’un employé soit absent, ce qui ralentirai</w:t>
-      </w:r>
-      <w:r>
-        <w:t>t</w:t>
-      </w:r>
-      <w:r>
-        <w:t xml:space="preserve"> la progression de certaines tâches.</w:t>
-      </w:r>
-      <w:r>
-        <w:t xml:space="preserve"> Sans oublier le manque d’expérience dans l’importation d’une ancienne base de données vers une nouvelle et de lancer des commandes SQL en c#. </w:t>
-      </w:r>
-      <w:r>
-        <w:t xml:space="preserve">Bien que nous ayons maintenant une meilleure gestion de projet en équipe </w:t>
-      </w:r>
-      <w:proofErr w:type="gramStart"/>
-      <w:r>
-        <w:t>suite à</w:t>
-      </w:r>
-      <w:proofErr w:type="gramEnd"/>
-      <w:r>
-        <w:t xml:space="preserve"> notre travail fictif, nous pourrions quand même avoir un manque de communication, car nous somme</w:t>
-      </w:r>
-      <w:r>
-        <w:t xml:space="preserve">s </w:t>
-      </w:r>
-      <w:r>
-        <w:t>encore dans le stade de l’apprentissage dans les travaux d’équipe.</w:t>
+    </w:p>
+    <w:p>
+      <w:pPr>
+        <w:pStyle w:val="Titre2"/>
+      </w:pPr>
+      <w:r>
+        <w:t>Risques techniques</w:t>
+      </w:r>
+    </w:p>
+    <w:p>
+      <w:pPr>
+        <w:pStyle w:val="Paragraphedeliste"/>
+        <w:numPr>
+          <w:ilvl w:val="0"/>
+          <w:numId w:val="14"/>
+        </w:numPr>
+        <w:spacing w:after="0"/>
+        <w:jc w:val="both"/>
+      </w:pPr>
+      <w:r>
+        <w:t>Importation de la base de données actuelle vers la nouvelle</w:t>
+      </w:r>
+    </w:p>
+    <w:p>
+      <w:pPr>
+        <w:spacing w:after="0"/>
+        <w:ind w:firstLine="708"/>
+        <w:jc w:val="both"/>
+      </w:pPr>
+      <w:r>
+        <w:t>(Manque d’expérience)</w:t>
+      </w:r>
+    </w:p>
+    <w:p>
+      <w:pPr>
+        <w:spacing w:after="0"/>
+        <w:jc w:val="both"/>
+      </w:pPr>
+    </w:p>
+    <w:p>
+      <w:pPr>
+        <w:pStyle w:val="Paragraphedeliste"/>
+        <w:numPr>
+          <w:ilvl w:val="0"/>
+          <w:numId w:val="14"/>
+        </w:numPr>
+        <w:spacing w:after="0"/>
+        <w:jc w:val="both"/>
+      </w:pPr>
+      <w:r>
+        <w:t xml:space="preserve">Apparition de bogues informatiques </w:t>
+      </w:r>
+    </w:p>
+    <w:p>
+      <w:pPr>
+        <w:spacing w:after="0"/>
+        <w:ind w:firstLine="708"/>
+        <w:jc w:val="both"/>
+      </w:pPr>
+      <w:r>
+        <w:t xml:space="preserve">(Exemple : GitHub plante) </w:t>
+      </w:r>
+    </w:p>
+    <w:p>
+      <w:pPr>
+        <w:spacing w:after="0"/>
+        <w:jc w:val="both"/>
+      </w:pPr>
+    </w:p>
+    <w:p>
+      <w:pPr>
+        <w:pStyle w:val="Paragraphedeliste"/>
+        <w:numPr>
+          <w:ilvl w:val="0"/>
+          <w:numId w:val="14"/>
+        </w:numPr>
+        <w:spacing w:after="0"/>
+        <w:jc w:val="both"/>
+      </w:pPr>
+      <w:r>
+        <w:t>Programmation de commande SQL en c#</w:t>
+      </w:r>
+    </w:p>
+    <w:p>
+      <w:pPr>
+        <w:spacing w:after="0"/>
+        <w:ind w:firstLine="708"/>
+        <w:jc w:val="both"/>
+      </w:pPr>
+      <w:r>
+        <w:t>(Manque d’expérience)</w:t>
+      </w:r>
+    </w:p>
+    <w:p>
+      <w:pPr>
+        <w:pStyle w:val="Titre2"/>
+      </w:pPr>
+      <w:r>
+        <w:t>Risques autres</w:t>
+      </w:r>
+    </w:p>
+    <w:p>
+      <w:pPr>
+        <w:pStyle w:val="Paragraphedeliste"/>
+        <w:numPr>
+          <w:ilvl w:val="0"/>
+          <w:numId w:val="14"/>
+        </w:numPr>
+      </w:pPr>
+      <w:r>
+        <w:t>Absence d’un employé lors d’une réunion ou d’une période de travail</w:t>
+      </w:r>
+    </w:p>
+    <w:p>
+      <w:pPr>
+        <w:pStyle w:val="Paragraphedeliste"/>
+      </w:pPr>
+    </w:p>
+    <w:p>
+      <w:pPr>
+        <w:pStyle w:val="Paragraphedeliste"/>
+        <w:numPr>
+          <w:ilvl w:val="0"/>
+          <w:numId w:val="14"/>
+        </w:numPr>
+      </w:pPr>
+      <w:r>
+        <w:t>Manque de communication</w:t>
       </w:r>
     </w:p>
     <w:p>
@@ -1015,7 +1433,6 @@
           <w:sz w:val="26"/>
           <w:szCs w:val="26"/>
         </w:rPr>
-        <w:lastRenderedPageBreak/>
         <w:t xml:space="preserve"> Analyse des caractéristiques de l’environnement </w:t>
       </w:r>
     </w:p>
@@ -1042,27 +1459,13 @@
         <w:rPr>
           <w:lang w:val="fr-FR"/>
         </w:rPr>
-        <w:t xml:space="preserve">actuelles ce l’environnement informatique chez </w:t>
-      </w:r>
-      <w:proofErr w:type="spellStart"/>
+        <w:t>actuelles ce l’environnement informatique chez Co-</w:t>
+      </w:r>
       <w:r>
         <w:rPr>
           <w:lang w:val="fr-FR"/>
         </w:rPr>
-        <w:t>Co-</w:t>
-      </w:r>
-      <w:r>
-        <w:rPr>
-          <w:lang w:val="fr-FR"/>
-        </w:rPr>
-        <w:t>Eco</w:t>
-      </w:r>
-      <w:proofErr w:type="spellEnd"/>
-      <w:r>
-        <w:rPr>
-          <w:lang w:val="fr-FR"/>
-        </w:rPr>
-        <w:t xml:space="preserve"> ne nous importe absolument pas</w:t>
+        <w:t>Eco ne nous importe absolument pas</w:t>
       </w:r>
       <w:r>
         <w:rPr>
@@ -1277,6 +1680,11 @@
     </w:p>
     <w:p>
       <w:pPr>
+        <w:pStyle w:val="Paragraphedeliste"/>
+        <w:numPr>
+          <w:ilvl w:val="0"/>
+          <w:numId w:val="12"/>
+        </w:numPr>
         <w:spacing w:after="0" w:line="240" w:lineRule="auto"/>
         <w:rPr>
           <w:rFonts w:ascii="Calibri" w:eastAsia="Calibri" w:hAnsi="Calibri" w:cs="Calibri"/>
@@ -1343,6 +1751,7 @@
     <w:p>
       <w:pPr>
         <w:spacing w:after="0" w:line="240" w:lineRule="auto"/>
+        <w:ind w:firstLine="708"/>
         <w:rPr>
           <w:rFonts w:ascii="Calibri" w:eastAsia="Calibri" w:hAnsi="Calibri" w:cs="Calibri"/>
         </w:rPr>
@@ -1364,6 +1773,11 @@
     </w:p>
     <w:p>
       <w:pPr>
+        <w:pStyle w:val="Paragraphedeliste"/>
+        <w:numPr>
+          <w:ilvl w:val="0"/>
+          <w:numId w:val="12"/>
+        </w:numPr>
         <w:spacing w:after="0" w:line="240" w:lineRule="auto"/>
         <w:rPr>
           <w:rFonts w:ascii="Calibri" w:eastAsia="Calibri" w:hAnsi="Calibri" w:cs="Calibri"/>
@@ -1386,6 +1800,7 @@
     <w:p>
       <w:pPr>
         <w:spacing w:after="0" w:line="240" w:lineRule="auto"/>
+        <w:ind w:firstLine="708"/>
         <w:rPr>
           <w:rFonts w:ascii="Calibri" w:eastAsia="Calibri" w:hAnsi="Calibri" w:cs="Calibri"/>
         </w:rPr>
@@ -1407,6 +1822,7 @@
     <w:p>
       <w:pPr>
         <w:spacing w:after="0" w:line="240" w:lineRule="auto"/>
+        <w:ind w:firstLine="708"/>
         <w:rPr>
           <w:rFonts w:ascii="Calibri" w:eastAsia="Calibri" w:hAnsi="Calibri" w:cs="Calibri"/>
         </w:rPr>
@@ -1428,6 +1844,11 @@
     </w:p>
     <w:p>
       <w:pPr>
+        <w:pStyle w:val="Paragraphedeliste"/>
+        <w:numPr>
+          <w:ilvl w:val="0"/>
+          <w:numId w:val="12"/>
+        </w:numPr>
         <w:spacing w:after="0" w:line="240" w:lineRule="auto"/>
         <w:rPr>
           <w:rFonts w:ascii="Calibri" w:eastAsia="Calibri" w:hAnsi="Calibri" w:cs="Calibri"/>
@@ -1456,6 +1877,7 @@
     <w:p>
       <w:pPr>
         <w:spacing w:after="0" w:line="240" w:lineRule="auto"/>
+        <w:ind w:firstLine="708"/>
         <w:rPr>
           <w:rFonts w:ascii="Calibri" w:eastAsia="Calibri" w:hAnsi="Calibri" w:cs="Calibri"/>
         </w:rPr>
@@ -1479,6 +1901,7 @@
         <w:pStyle w:val="Titre2"/>
       </w:pPr>
       <w:r>
+        <w:lastRenderedPageBreak/>
         <w:t xml:space="preserve">Gestion </w:t>
       </w:r>
       <w:r>
@@ -1487,6 +1910,11 @@
     </w:p>
     <w:p>
       <w:pPr>
+        <w:pStyle w:val="Paragraphedeliste"/>
+        <w:numPr>
+          <w:ilvl w:val="0"/>
+          <w:numId w:val="12"/>
+        </w:numPr>
         <w:spacing w:after="0" w:line="240" w:lineRule="auto"/>
         <w:rPr>
           <w:rFonts w:ascii="Calibri" w:eastAsia="Calibri" w:hAnsi="Calibri" w:cs="Calibri"/>
@@ -1551,6 +1979,11 @@
     </w:p>
     <w:p>
       <w:pPr>
+        <w:pStyle w:val="Paragraphedeliste"/>
+        <w:numPr>
+          <w:ilvl w:val="0"/>
+          <w:numId w:val="12"/>
+        </w:numPr>
         <w:spacing w:after="0" w:line="240" w:lineRule="auto"/>
         <w:rPr>
           <w:rFonts w:ascii="Calibri" w:eastAsia="Calibri" w:hAnsi="Calibri" w:cs="Calibri"/>
@@ -1576,6 +2009,7 @@
     <w:p>
       <w:pPr>
         <w:spacing w:after="0" w:line="240" w:lineRule="auto"/>
+        <w:ind w:firstLine="708"/>
         <w:rPr>
           <w:rFonts w:ascii="Calibri" w:eastAsia="Calibri" w:hAnsi="Calibri" w:cs="Calibri"/>
           <w:bCs/>
@@ -1622,6 +2056,11 @@
     </w:p>
     <w:p>
       <w:pPr>
+        <w:pStyle w:val="Paragraphedeliste"/>
+        <w:numPr>
+          <w:ilvl w:val="0"/>
+          <w:numId w:val="13"/>
+        </w:numPr>
         <w:spacing w:after="0" w:line="240" w:lineRule="auto"/>
         <w:rPr>
           <w:rFonts w:ascii="Calibri" w:eastAsia="Calibri" w:hAnsi="Calibri" w:cs="Calibri"/>
@@ -1644,6 +2083,7 @@
     <w:p>
       <w:pPr>
         <w:spacing w:after="0" w:line="240" w:lineRule="auto"/>
+        <w:ind w:firstLine="708"/>
         <w:rPr>
           <w:rFonts w:ascii="Calibri" w:eastAsia="Calibri" w:hAnsi="Calibri" w:cs="Calibri"/>
         </w:rPr>
@@ -1665,6 +2105,7 @@
     <w:p>
       <w:pPr>
         <w:spacing w:after="0" w:line="240" w:lineRule="auto"/>
+        <w:ind w:left="708"/>
         <w:rPr>
           <w:rFonts w:ascii="Calibri" w:eastAsia="Calibri" w:hAnsi="Calibri" w:cs="Calibri"/>
         </w:rPr>
@@ -1698,6 +2139,11 @@
     </w:p>
     <w:p>
       <w:pPr>
+        <w:pStyle w:val="Paragraphedeliste"/>
+        <w:numPr>
+          <w:ilvl w:val="0"/>
+          <w:numId w:val="13"/>
+        </w:numPr>
         <w:spacing w:after="0" w:line="240" w:lineRule="auto"/>
         <w:rPr>
           <w:rFonts w:ascii="Calibri" w:eastAsia="Calibri" w:hAnsi="Calibri" w:cs="Calibri"/>
@@ -1708,7 +2154,6 @@
           <w:rFonts w:ascii="Calibri" w:eastAsia="Calibri" w:hAnsi="Calibri" w:cs="Calibri"/>
           <w:b/>
         </w:rPr>
-        <w:lastRenderedPageBreak/>
         <w:t>Besoin</w:t>
       </w:r>
       <w:r>
@@ -1746,6 +2191,7 @@
     <w:p>
       <w:pPr>
         <w:spacing w:after="0" w:line="240" w:lineRule="auto"/>
+        <w:ind w:firstLine="708"/>
         <w:rPr>
           <w:rFonts w:ascii="Calibri" w:eastAsia="Calibri" w:hAnsi="Calibri" w:cs="Calibri"/>
         </w:rPr>
@@ -1786,6 +2232,11 @@
     </w:p>
     <w:p>
       <w:pPr>
+        <w:pStyle w:val="Paragraphedeliste"/>
+        <w:numPr>
+          <w:ilvl w:val="0"/>
+          <w:numId w:val="13"/>
+        </w:numPr>
         <w:spacing w:after="0" w:line="240" w:lineRule="auto"/>
         <w:rPr>
           <w:rFonts w:ascii="Calibri" w:eastAsia="Calibri" w:hAnsi="Calibri" w:cs="Calibri"/>
@@ -1802,18 +2253,13 @@
         <w:rPr>
           <w:rFonts w:ascii="Calibri" w:eastAsia="Calibri" w:hAnsi="Calibri" w:cs="Calibri"/>
         </w:rPr>
-        <w:t xml:space="preserve"> </w:t>
-      </w:r>
-      <w:r>
-        <w:rPr>
-          <w:rFonts w:ascii="Calibri" w:eastAsia="Calibri" w:hAnsi="Calibri" w:cs="Calibri"/>
-        </w:rPr>
-        <w:t>Accès au nombre d’heure restant d’un projet</w:t>
+        <w:t xml:space="preserve"> Accès au nombre d’heure restant d’un projet</w:t>
       </w:r>
     </w:p>
     <w:p>
       <w:pPr>
         <w:spacing w:after="0" w:line="240" w:lineRule="auto"/>
+        <w:ind w:firstLine="708"/>
         <w:rPr>
           <w:rFonts w:ascii="Calibri" w:eastAsia="Calibri" w:hAnsi="Calibri" w:cs="Calibri"/>
         </w:rPr>
@@ -1845,72 +2291,76 @@
         <w:pStyle w:val="Titre2"/>
       </w:pPr>
       <w:r>
-        <w:t xml:space="preserve">Gestion des feuilles </w:t>
-      </w:r>
+        <w:t>Gestion des feuilles de temps</w:t>
+      </w:r>
+    </w:p>
+    <w:p>
+      <w:pPr>
+        <w:pStyle w:val="Paragraphedeliste"/>
+        <w:numPr>
+          <w:ilvl w:val="0"/>
+          <w:numId w:val="13"/>
+        </w:numPr>
+        <w:spacing w:after="0" w:line="240" w:lineRule="auto"/>
+        <w:rPr>
+          <w:rFonts w:ascii="Calibri" w:eastAsia="Calibri" w:hAnsi="Calibri" w:cs="Calibri"/>
+        </w:rPr>
+      </w:pPr>
+      <w:r>
+        <w:rPr>
+          <w:rFonts w:ascii="Calibri" w:eastAsia="Calibri" w:hAnsi="Calibri" w:cs="Calibri"/>
+          <w:b/>
+        </w:rPr>
+        <w:t>Besoin :</w:t>
+      </w:r>
+      <w:r>
+        <w:rPr>
+          <w:rFonts w:ascii="Calibri" w:eastAsia="Calibri" w:hAnsi="Calibri" w:cs="Calibri"/>
+        </w:rPr>
+        <w:t xml:space="preserve"> Gestion des congés</w:t>
+      </w:r>
+    </w:p>
+    <w:p>
+      <w:pPr>
+        <w:spacing w:after="0" w:line="240" w:lineRule="auto"/>
+        <w:ind w:firstLine="708"/>
+        <w:rPr>
+          <w:rFonts w:ascii="Calibri" w:eastAsia="Calibri" w:hAnsi="Calibri" w:cs="Calibri"/>
+        </w:rPr>
+      </w:pPr>
+      <w:r>
+        <w:rPr>
+          <w:rFonts w:ascii="Calibri" w:eastAsia="Calibri" w:hAnsi="Calibri" w:cs="Calibri"/>
+          <w:b/>
+        </w:rPr>
+        <w:t>Solution 1 :</w:t>
+      </w:r>
+      <w:r>
+        <w:rPr>
+          <w:rFonts w:ascii="Calibri" w:eastAsia="Calibri" w:hAnsi="Calibri" w:cs="Calibri"/>
+        </w:rPr>
+        <w:t xml:space="preserve"> Ajout d’un module de congé selon le nombre d’heure travaillé</w:t>
+      </w:r>
+    </w:p>
+    <w:p>
+      <w:pPr>
+        <w:spacing w:after="0" w:line="240" w:lineRule="auto"/>
+        <w:rPr>
+          <w:rFonts w:ascii="Calibri" w:eastAsia="Calibri" w:hAnsi="Calibri" w:cs="Calibri"/>
+        </w:rPr>
+      </w:pPr>
+    </w:p>
+    <w:p>
       <w:bookmarkStart w:id="0" w:name="_GoBack"/>
       <w:bookmarkEnd w:id="0"/>
-      <w:r>
-        <w:t>de temps</w:t>
-      </w:r>
-    </w:p>
-    <w:p>
-      <w:pPr>
-        <w:spacing w:after="0" w:line="240" w:lineRule="auto"/>
-        <w:rPr>
-          <w:rFonts w:ascii="Calibri" w:eastAsia="Calibri" w:hAnsi="Calibri" w:cs="Calibri"/>
-        </w:rPr>
-      </w:pPr>
-      <w:r>
-        <w:rPr>
-          <w:rFonts w:ascii="Calibri" w:eastAsia="Calibri" w:hAnsi="Calibri" w:cs="Calibri"/>
-          <w:b/>
-        </w:rPr>
-        <w:t>Besoin :</w:t>
-      </w:r>
-      <w:r>
-        <w:rPr>
-          <w:rFonts w:ascii="Calibri" w:eastAsia="Calibri" w:hAnsi="Calibri" w:cs="Calibri"/>
-        </w:rPr>
-        <w:t xml:space="preserve"> Gestion des congés</w:t>
-      </w:r>
-    </w:p>
-    <w:p>
-      <w:pPr>
-        <w:spacing w:after="0" w:line="240" w:lineRule="auto"/>
-        <w:rPr>
-          <w:rFonts w:ascii="Calibri" w:eastAsia="Calibri" w:hAnsi="Calibri" w:cs="Calibri"/>
-        </w:rPr>
-      </w:pPr>
-      <w:r>
-        <w:rPr>
-          <w:rFonts w:ascii="Calibri" w:eastAsia="Calibri" w:hAnsi="Calibri" w:cs="Calibri"/>
-          <w:b/>
-        </w:rPr>
-        <w:t>Solution 1 :</w:t>
-      </w:r>
-      <w:r>
-        <w:rPr>
-          <w:rFonts w:ascii="Calibri" w:eastAsia="Calibri" w:hAnsi="Calibri" w:cs="Calibri"/>
-        </w:rPr>
-        <w:t xml:space="preserve"> Ajout d’un module de congé selon le nombre d’heure travaillé</w:t>
-      </w:r>
-    </w:p>
-    <w:p>
-      <w:pPr>
-        <w:spacing w:after="0" w:line="240" w:lineRule="auto"/>
-        <w:rPr>
-          <w:rFonts w:ascii="Calibri" w:eastAsia="Calibri" w:hAnsi="Calibri" w:cs="Calibri"/>
-        </w:rPr>
-      </w:pPr>
-    </w:p>
-    <w:p/>
+    </w:p>
     <w:sectPr>
-      <w:headerReference w:type="even" r:id="rId8"/>
-      <w:headerReference w:type="default" r:id="rId9"/>
-      <w:footerReference w:type="even" r:id="rId10"/>
-      <w:footerReference w:type="default" r:id="rId11"/>
-      <w:headerReference w:type="first" r:id="rId12"/>
-      <w:footerReference w:type="first" r:id="rId13"/>
+      <w:headerReference w:type="even" r:id="rId9"/>
+      <w:headerReference w:type="default" r:id="rId10"/>
+      <w:footerReference w:type="even" r:id="rId11"/>
+      <w:footerReference w:type="default" r:id="rId12"/>
+      <w:headerReference w:type="first" r:id="rId13"/>
+      <w:footerReference w:type="first" r:id="rId14"/>
       <w:pgSz w:w="12240" w:h="15840"/>
       <w:pgMar w:top="1440" w:right="1800" w:bottom="1440" w:left="1800" w:header="708" w:footer="708" w:gutter="0"/>
       <w:pgNumType w:start="0"/>
@@ -2515,6 +2965,119 @@
     </w:lvl>
   </w:abstractNum>
   <w:abstractNum w:abstractNumId="3" w15:restartNumberingAfterBreak="0">
+    <w:nsid w:val="10EA2474"/>
+    <w:multiLevelType w:val="hybridMultilevel"/>
+    <w:tmpl w:val="A5BCC49A"/>
+    <w:lvl w:ilvl="0" w:tplc="0C0C0001">
+      <w:start w:val="1"/>
+      <w:numFmt w:val="bullet"/>
+      <w:lvlText w:val=""/>
+      <w:lvlJc w:val="left"/>
+      <w:pPr>
+        <w:ind w:left="720" w:hanging="360"/>
+      </w:pPr>
+      <w:rPr>
+        <w:rFonts w:ascii="Symbol" w:hAnsi="Symbol" w:hint="default"/>
+      </w:rPr>
+    </w:lvl>
+    <w:lvl w:ilvl="1" w:tplc="0C0C0003" w:tentative="1">
+      <w:start w:val="1"/>
+      <w:numFmt w:val="bullet"/>
+      <w:lvlText w:val="o"/>
+      <w:lvlJc w:val="left"/>
+      <w:pPr>
+        <w:ind w:left="1440" w:hanging="360"/>
+      </w:pPr>
+      <w:rPr>
+        <w:rFonts w:ascii="Courier New" w:hAnsi="Courier New" w:cs="Courier New" w:hint="default"/>
+      </w:rPr>
+    </w:lvl>
+    <w:lvl w:ilvl="2" w:tplc="0C0C0005" w:tentative="1">
+      <w:start w:val="1"/>
+      <w:numFmt w:val="bullet"/>
+      <w:lvlText w:val=""/>
+      <w:lvlJc w:val="left"/>
+      <w:pPr>
+        <w:ind w:left="2160" w:hanging="360"/>
+      </w:pPr>
+      <w:rPr>
+        <w:rFonts w:ascii="Wingdings" w:hAnsi="Wingdings" w:hint="default"/>
+      </w:rPr>
+    </w:lvl>
+    <w:lvl w:ilvl="3" w:tplc="0C0C0001" w:tentative="1">
+      <w:start w:val="1"/>
+      <w:numFmt w:val="bullet"/>
+      <w:lvlText w:val=""/>
+      <w:lvlJc w:val="left"/>
+      <w:pPr>
+        <w:ind w:left="2880" w:hanging="360"/>
+      </w:pPr>
+      <w:rPr>
+        <w:rFonts w:ascii="Symbol" w:hAnsi="Symbol" w:hint="default"/>
+      </w:rPr>
+    </w:lvl>
+    <w:lvl w:ilvl="4" w:tplc="0C0C0003" w:tentative="1">
+      <w:start w:val="1"/>
+      <w:numFmt w:val="bullet"/>
+      <w:lvlText w:val="o"/>
+      <w:lvlJc w:val="left"/>
+      <w:pPr>
+        <w:ind w:left="3600" w:hanging="360"/>
+      </w:pPr>
+      <w:rPr>
+        <w:rFonts w:ascii="Courier New" w:hAnsi="Courier New" w:cs="Courier New" w:hint="default"/>
+      </w:rPr>
+    </w:lvl>
+    <w:lvl w:ilvl="5" w:tplc="0C0C0005" w:tentative="1">
+      <w:start w:val="1"/>
+      <w:numFmt w:val="bullet"/>
+      <w:lvlText w:val=""/>
+      <w:lvlJc w:val="left"/>
+      <w:pPr>
+        <w:ind w:left="4320" w:hanging="360"/>
+      </w:pPr>
+      <w:rPr>
+        <w:rFonts w:ascii="Wingdings" w:hAnsi="Wingdings" w:hint="default"/>
+      </w:rPr>
+    </w:lvl>
+    <w:lvl w:ilvl="6" w:tplc="0C0C0001" w:tentative="1">
+      <w:start w:val="1"/>
+      <w:numFmt w:val="bullet"/>
+      <w:lvlText w:val=""/>
+      <w:lvlJc w:val="left"/>
+      <w:pPr>
+        <w:ind w:left="5040" w:hanging="360"/>
+      </w:pPr>
+      <w:rPr>
+        <w:rFonts w:ascii="Symbol" w:hAnsi="Symbol" w:hint="default"/>
+      </w:rPr>
+    </w:lvl>
+    <w:lvl w:ilvl="7" w:tplc="0C0C0003" w:tentative="1">
+      <w:start w:val="1"/>
+      <w:numFmt w:val="bullet"/>
+      <w:lvlText w:val="o"/>
+      <w:lvlJc w:val="left"/>
+      <w:pPr>
+        <w:ind w:left="5760" w:hanging="360"/>
+      </w:pPr>
+      <w:rPr>
+        <w:rFonts w:ascii="Courier New" w:hAnsi="Courier New" w:cs="Courier New" w:hint="default"/>
+      </w:rPr>
+    </w:lvl>
+    <w:lvl w:ilvl="8" w:tplc="0C0C0005" w:tentative="1">
+      <w:start w:val="1"/>
+      <w:numFmt w:val="bullet"/>
+      <w:lvlText w:val=""/>
+      <w:lvlJc w:val="left"/>
+      <w:pPr>
+        <w:ind w:left="6480" w:hanging="360"/>
+      </w:pPr>
+      <w:rPr>
+        <w:rFonts w:ascii="Wingdings" w:hAnsi="Wingdings" w:hint="default"/>
+      </w:rPr>
+    </w:lvl>
+  </w:abstractNum>
+  <w:abstractNum w:abstractNumId="4" w15:restartNumberingAfterBreak="0">
     <w:nsid w:val="1EB94691"/>
     <w:multiLevelType w:val="hybridMultilevel"/>
     <w:tmpl w:val="CD828E1A"/>
@@ -2627,7 +3190,233 @@
       </w:rPr>
     </w:lvl>
   </w:abstractNum>
-  <w:abstractNum w:abstractNumId="4" w15:restartNumberingAfterBreak="0">
+  <w:abstractNum w:abstractNumId="5" w15:restartNumberingAfterBreak="0">
+    <w:nsid w:val="2CEE517A"/>
+    <w:multiLevelType w:val="hybridMultilevel"/>
+    <w:tmpl w:val="49162102"/>
+    <w:lvl w:ilvl="0" w:tplc="0C0C0001">
+      <w:start w:val="1"/>
+      <w:numFmt w:val="bullet"/>
+      <w:lvlText w:val=""/>
+      <w:lvlJc w:val="left"/>
+      <w:pPr>
+        <w:ind w:left="720" w:hanging="360"/>
+      </w:pPr>
+      <w:rPr>
+        <w:rFonts w:ascii="Symbol" w:hAnsi="Symbol" w:hint="default"/>
+      </w:rPr>
+    </w:lvl>
+    <w:lvl w:ilvl="1" w:tplc="0C0C0003" w:tentative="1">
+      <w:start w:val="1"/>
+      <w:numFmt w:val="bullet"/>
+      <w:lvlText w:val="o"/>
+      <w:lvlJc w:val="left"/>
+      <w:pPr>
+        <w:ind w:left="1440" w:hanging="360"/>
+      </w:pPr>
+      <w:rPr>
+        <w:rFonts w:ascii="Courier New" w:hAnsi="Courier New" w:cs="Courier New" w:hint="default"/>
+      </w:rPr>
+    </w:lvl>
+    <w:lvl w:ilvl="2" w:tplc="0C0C0005" w:tentative="1">
+      <w:start w:val="1"/>
+      <w:numFmt w:val="bullet"/>
+      <w:lvlText w:val=""/>
+      <w:lvlJc w:val="left"/>
+      <w:pPr>
+        <w:ind w:left="2160" w:hanging="360"/>
+      </w:pPr>
+      <w:rPr>
+        <w:rFonts w:ascii="Wingdings" w:hAnsi="Wingdings" w:hint="default"/>
+      </w:rPr>
+    </w:lvl>
+    <w:lvl w:ilvl="3" w:tplc="0C0C0001" w:tentative="1">
+      <w:start w:val="1"/>
+      <w:numFmt w:val="bullet"/>
+      <w:lvlText w:val=""/>
+      <w:lvlJc w:val="left"/>
+      <w:pPr>
+        <w:ind w:left="2880" w:hanging="360"/>
+      </w:pPr>
+      <w:rPr>
+        <w:rFonts w:ascii="Symbol" w:hAnsi="Symbol" w:hint="default"/>
+      </w:rPr>
+    </w:lvl>
+    <w:lvl w:ilvl="4" w:tplc="0C0C0003" w:tentative="1">
+      <w:start w:val="1"/>
+      <w:numFmt w:val="bullet"/>
+      <w:lvlText w:val="o"/>
+      <w:lvlJc w:val="left"/>
+      <w:pPr>
+        <w:ind w:left="3600" w:hanging="360"/>
+      </w:pPr>
+      <w:rPr>
+        <w:rFonts w:ascii="Courier New" w:hAnsi="Courier New" w:cs="Courier New" w:hint="default"/>
+      </w:rPr>
+    </w:lvl>
+    <w:lvl w:ilvl="5" w:tplc="0C0C0005" w:tentative="1">
+      <w:start w:val="1"/>
+      <w:numFmt w:val="bullet"/>
+      <w:lvlText w:val=""/>
+      <w:lvlJc w:val="left"/>
+      <w:pPr>
+        <w:ind w:left="4320" w:hanging="360"/>
+      </w:pPr>
+      <w:rPr>
+        <w:rFonts w:ascii="Wingdings" w:hAnsi="Wingdings" w:hint="default"/>
+      </w:rPr>
+    </w:lvl>
+    <w:lvl w:ilvl="6" w:tplc="0C0C0001" w:tentative="1">
+      <w:start w:val="1"/>
+      <w:numFmt w:val="bullet"/>
+      <w:lvlText w:val=""/>
+      <w:lvlJc w:val="left"/>
+      <w:pPr>
+        <w:ind w:left="5040" w:hanging="360"/>
+      </w:pPr>
+      <w:rPr>
+        <w:rFonts w:ascii="Symbol" w:hAnsi="Symbol" w:hint="default"/>
+      </w:rPr>
+    </w:lvl>
+    <w:lvl w:ilvl="7" w:tplc="0C0C0003" w:tentative="1">
+      <w:start w:val="1"/>
+      <w:numFmt w:val="bullet"/>
+      <w:lvlText w:val="o"/>
+      <w:lvlJc w:val="left"/>
+      <w:pPr>
+        <w:ind w:left="5760" w:hanging="360"/>
+      </w:pPr>
+      <w:rPr>
+        <w:rFonts w:ascii="Courier New" w:hAnsi="Courier New" w:cs="Courier New" w:hint="default"/>
+      </w:rPr>
+    </w:lvl>
+    <w:lvl w:ilvl="8" w:tplc="0C0C0005" w:tentative="1">
+      <w:start w:val="1"/>
+      <w:numFmt w:val="bullet"/>
+      <w:lvlText w:val=""/>
+      <w:lvlJc w:val="left"/>
+      <w:pPr>
+        <w:ind w:left="6480" w:hanging="360"/>
+      </w:pPr>
+      <w:rPr>
+        <w:rFonts w:ascii="Wingdings" w:hAnsi="Wingdings" w:hint="default"/>
+      </w:rPr>
+    </w:lvl>
+  </w:abstractNum>
+  <w:abstractNum w:abstractNumId="6" w15:restartNumberingAfterBreak="0">
+    <w:nsid w:val="389864C4"/>
+    <w:multiLevelType w:val="hybridMultilevel"/>
+    <w:tmpl w:val="CD48D2C4"/>
+    <w:lvl w:ilvl="0" w:tplc="0C0C0001">
+      <w:start w:val="1"/>
+      <w:numFmt w:val="bullet"/>
+      <w:lvlText w:val=""/>
+      <w:lvlJc w:val="left"/>
+      <w:pPr>
+        <w:ind w:left="720" w:hanging="360"/>
+      </w:pPr>
+      <w:rPr>
+        <w:rFonts w:ascii="Symbol" w:hAnsi="Symbol" w:hint="default"/>
+      </w:rPr>
+    </w:lvl>
+    <w:lvl w:ilvl="1" w:tplc="0C0C0003" w:tentative="1">
+      <w:start w:val="1"/>
+      <w:numFmt w:val="bullet"/>
+      <w:lvlText w:val="o"/>
+      <w:lvlJc w:val="left"/>
+      <w:pPr>
+        <w:ind w:left="1440" w:hanging="360"/>
+      </w:pPr>
+      <w:rPr>
+        <w:rFonts w:ascii="Courier New" w:hAnsi="Courier New" w:cs="Courier New" w:hint="default"/>
+      </w:rPr>
+    </w:lvl>
+    <w:lvl w:ilvl="2" w:tplc="0C0C0005" w:tentative="1">
+      <w:start w:val="1"/>
+      <w:numFmt w:val="bullet"/>
+      <w:lvlText w:val=""/>
+      <w:lvlJc w:val="left"/>
+      <w:pPr>
+        <w:ind w:left="2160" w:hanging="360"/>
+      </w:pPr>
+      <w:rPr>
+        <w:rFonts w:ascii="Wingdings" w:hAnsi="Wingdings" w:hint="default"/>
+      </w:rPr>
+    </w:lvl>
+    <w:lvl w:ilvl="3" w:tplc="0C0C0001" w:tentative="1">
+      <w:start w:val="1"/>
+      <w:numFmt w:val="bullet"/>
+      <w:lvlText w:val=""/>
+      <w:lvlJc w:val="left"/>
+      <w:pPr>
+        <w:ind w:left="2880" w:hanging="360"/>
+      </w:pPr>
+      <w:rPr>
+        <w:rFonts w:ascii="Symbol" w:hAnsi="Symbol" w:hint="default"/>
+      </w:rPr>
+    </w:lvl>
+    <w:lvl w:ilvl="4" w:tplc="0C0C0003" w:tentative="1">
+      <w:start w:val="1"/>
+      <w:numFmt w:val="bullet"/>
+      <w:lvlText w:val="o"/>
+      <w:lvlJc w:val="left"/>
+      <w:pPr>
+        <w:ind w:left="3600" w:hanging="360"/>
+      </w:pPr>
+      <w:rPr>
+        <w:rFonts w:ascii="Courier New" w:hAnsi="Courier New" w:cs="Courier New" w:hint="default"/>
+      </w:rPr>
+    </w:lvl>
+    <w:lvl w:ilvl="5" w:tplc="0C0C0005" w:tentative="1">
+      <w:start w:val="1"/>
+      <w:numFmt w:val="bullet"/>
+      <w:lvlText w:val=""/>
+      <w:lvlJc w:val="left"/>
+      <w:pPr>
+        <w:ind w:left="4320" w:hanging="360"/>
+      </w:pPr>
+      <w:rPr>
+        <w:rFonts w:ascii="Wingdings" w:hAnsi="Wingdings" w:hint="default"/>
+      </w:rPr>
+    </w:lvl>
+    <w:lvl w:ilvl="6" w:tplc="0C0C0001" w:tentative="1">
+      <w:start w:val="1"/>
+      <w:numFmt w:val="bullet"/>
+      <w:lvlText w:val=""/>
+      <w:lvlJc w:val="left"/>
+      <w:pPr>
+        <w:ind w:left="5040" w:hanging="360"/>
+      </w:pPr>
+      <w:rPr>
+        <w:rFonts w:ascii="Symbol" w:hAnsi="Symbol" w:hint="default"/>
+      </w:rPr>
+    </w:lvl>
+    <w:lvl w:ilvl="7" w:tplc="0C0C0003" w:tentative="1">
+      <w:start w:val="1"/>
+      <w:numFmt w:val="bullet"/>
+      <w:lvlText w:val="o"/>
+      <w:lvlJc w:val="left"/>
+      <w:pPr>
+        <w:ind w:left="5760" w:hanging="360"/>
+      </w:pPr>
+      <w:rPr>
+        <w:rFonts w:ascii="Courier New" w:hAnsi="Courier New" w:cs="Courier New" w:hint="default"/>
+      </w:rPr>
+    </w:lvl>
+    <w:lvl w:ilvl="8" w:tplc="0C0C0005" w:tentative="1">
+      <w:start w:val="1"/>
+      <w:numFmt w:val="bullet"/>
+      <w:lvlText w:val=""/>
+      <w:lvlJc w:val="left"/>
+      <w:pPr>
+        <w:ind w:left="6480" w:hanging="360"/>
+      </w:pPr>
+      <w:rPr>
+        <w:rFonts w:ascii="Wingdings" w:hAnsi="Wingdings" w:hint="default"/>
+      </w:rPr>
+    </w:lvl>
+  </w:abstractNum>
+  <w:abstractNum w:abstractNumId="7" w15:restartNumberingAfterBreak="0">
     <w:nsid w:val="396B7E8F"/>
     <w:multiLevelType w:val="hybridMultilevel"/>
     <w:tmpl w:val="0720AC08"/>
@@ -2740,7 +3529,7 @@
       </w:rPr>
     </w:lvl>
   </w:abstractNum>
-  <w:abstractNum w:abstractNumId="5" w15:restartNumberingAfterBreak="0">
+  <w:abstractNum w:abstractNumId="8" w15:restartNumberingAfterBreak="0">
     <w:nsid w:val="398973E4"/>
     <w:multiLevelType w:val="hybridMultilevel"/>
     <w:tmpl w:val="7758D16A"/>
@@ -2853,7 +3642,120 @@
       </w:rPr>
     </w:lvl>
   </w:abstractNum>
-  <w:abstractNum w:abstractNumId="6" w15:restartNumberingAfterBreak="0">
+  <w:abstractNum w:abstractNumId="9" w15:restartNumberingAfterBreak="0">
+    <w:nsid w:val="3D0363D0"/>
+    <w:multiLevelType w:val="hybridMultilevel"/>
+    <w:tmpl w:val="A6C20EA2"/>
+    <w:lvl w:ilvl="0" w:tplc="0C0C0001">
+      <w:start w:val="1"/>
+      <w:numFmt w:val="bullet"/>
+      <w:lvlText w:val=""/>
+      <w:lvlJc w:val="left"/>
+      <w:pPr>
+        <w:ind w:left="720" w:hanging="360"/>
+      </w:pPr>
+      <w:rPr>
+        <w:rFonts w:ascii="Symbol" w:hAnsi="Symbol" w:hint="default"/>
+      </w:rPr>
+    </w:lvl>
+    <w:lvl w:ilvl="1" w:tplc="0C0C0003" w:tentative="1">
+      <w:start w:val="1"/>
+      <w:numFmt w:val="bullet"/>
+      <w:lvlText w:val="o"/>
+      <w:lvlJc w:val="left"/>
+      <w:pPr>
+        <w:ind w:left="1440" w:hanging="360"/>
+      </w:pPr>
+      <w:rPr>
+        <w:rFonts w:ascii="Courier New" w:hAnsi="Courier New" w:cs="Courier New" w:hint="default"/>
+      </w:rPr>
+    </w:lvl>
+    <w:lvl w:ilvl="2" w:tplc="0C0C0005" w:tentative="1">
+      <w:start w:val="1"/>
+      <w:numFmt w:val="bullet"/>
+      <w:lvlText w:val=""/>
+      <w:lvlJc w:val="left"/>
+      <w:pPr>
+        <w:ind w:left="2160" w:hanging="360"/>
+      </w:pPr>
+      <w:rPr>
+        <w:rFonts w:ascii="Wingdings" w:hAnsi="Wingdings" w:hint="default"/>
+      </w:rPr>
+    </w:lvl>
+    <w:lvl w:ilvl="3" w:tplc="0C0C0001" w:tentative="1">
+      <w:start w:val="1"/>
+      <w:numFmt w:val="bullet"/>
+      <w:lvlText w:val=""/>
+      <w:lvlJc w:val="left"/>
+      <w:pPr>
+        <w:ind w:left="2880" w:hanging="360"/>
+      </w:pPr>
+      <w:rPr>
+        <w:rFonts w:ascii="Symbol" w:hAnsi="Symbol" w:hint="default"/>
+      </w:rPr>
+    </w:lvl>
+    <w:lvl w:ilvl="4" w:tplc="0C0C0003" w:tentative="1">
+      <w:start w:val="1"/>
+      <w:numFmt w:val="bullet"/>
+      <w:lvlText w:val="o"/>
+      <w:lvlJc w:val="left"/>
+      <w:pPr>
+        <w:ind w:left="3600" w:hanging="360"/>
+      </w:pPr>
+      <w:rPr>
+        <w:rFonts w:ascii="Courier New" w:hAnsi="Courier New" w:cs="Courier New" w:hint="default"/>
+      </w:rPr>
+    </w:lvl>
+    <w:lvl w:ilvl="5" w:tplc="0C0C0005" w:tentative="1">
+      <w:start w:val="1"/>
+      <w:numFmt w:val="bullet"/>
+      <w:lvlText w:val=""/>
+      <w:lvlJc w:val="left"/>
+      <w:pPr>
+        <w:ind w:left="4320" w:hanging="360"/>
+      </w:pPr>
+      <w:rPr>
+        <w:rFonts w:ascii="Wingdings" w:hAnsi="Wingdings" w:hint="default"/>
+      </w:rPr>
+    </w:lvl>
+    <w:lvl w:ilvl="6" w:tplc="0C0C0001" w:tentative="1">
+      <w:start w:val="1"/>
+      <w:numFmt w:val="bullet"/>
+      <w:lvlText w:val=""/>
+      <w:lvlJc w:val="left"/>
+      <w:pPr>
+        <w:ind w:left="5040" w:hanging="360"/>
+      </w:pPr>
+      <w:rPr>
+        <w:rFonts w:ascii="Symbol" w:hAnsi="Symbol" w:hint="default"/>
+      </w:rPr>
+    </w:lvl>
+    <w:lvl w:ilvl="7" w:tplc="0C0C0003" w:tentative="1">
+      <w:start w:val="1"/>
+      <w:numFmt w:val="bullet"/>
+      <w:lvlText w:val="o"/>
+      <w:lvlJc w:val="left"/>
+      <w:pPr>
+        <w:ind w:left="5760" w:hanging="360"/>
+      </w:pPr>
+      <w:rPr>
+        <w:rFonts w:ascii="Courier New" w:hAnsi="Courier New" w:cs="Courier New" w:hint="default"/>
+      </w:rPr>
+    </w:lvl>
+    <w:lvl w:ilvl="8" w:tplc="0C0C0005" w:tentative="1">
+      <w:start w:val="1"/>
+      <w:numFmt w:val="bullet"/>
+      <w:lvlText w:val=""/>
+      <w:lvlJc w:val="left"/>
+      <w:pPr>
+        <w:ind w:left="6480" w:hanging="360"/>
+      </w:pPr>
+      <w:rPr>
+        <w:rFonts w:ascii="Wingdings" w:hAnsi="Wingdings" w:hint="default"/>
+      </w:rPr>
+    </w:lvl>
+  </w:abstractNum>
+  <w:abstractNum w:abstractNumId="10" w15:restartNumberingAfterBreak="0">
     <w:nsid w:val="4FC16D26"/>
     <w:multiLevelType w:val="hybridMultilevel"/>
     <w:tmpl w:val="52DAD22E"/>
@@ -2966,7 +3868,120 @@
       </w:rPr>
     </w:lvl>
   </w:abstractNum>
-  <w:abstractNum w:abstractNumId="7" w15:restartNumberingAfterBreak="0">
+  <w:abstractNum w:abstractNumId="11" w15:restartNumberingAfterBreak="0">
+    <w:nsid w:val="5C2C3B80"/>
+    <w:multiLevelType w:val="hybridMultilevel"/>
+    <w:tmpl w:val="96163008"/>
+    <w:lvl w:ilvl="0" w:tplc="0C0C0001">
+      <w:start w:val="1"/>
+      <w:numFmt w:val="bullet"/>
+      <w:lvlText w:val=""/>
+      <w:lvlJc w:val="left"/>
+      <w:pPr>
+        <w:ind w:left="720" w:hanging="360"/>
+      </w:pPr>
+      <w:rPr>
+        <w:rFonts w:ascii="Symbol" w:hAnsi="Symbol" w:hint="default"/>
+      </w:rPr>
+    </w:lvl>
+    <w:lvl w:ilvl="1" w:tplc="0C0C0003" w:tentative="1">
+      <w:start w:val="1"/>
+      <w:numFmt w:val="bullet"/>
+      <w:lvlText w:val="o"/>
+      <w:lvlJc w:val="left"/>
+      <w:pPr>
+        <w:ind w:left="1440" w:hanging="360"/>
+      </w:pPr>
+      <w:rPr>
+        <w:rFonts w:ascii="Courier New" w:hAnsi="Courier New" w:cs="Courier New" w:hint="default"/>
+      </w:rPr>
+    </w:lvl>
+    <w:lvl w:ilvl="2" w:tplc="0C0C0005" w:tentative="1">
+      <w:start w:val="1"/>
+      <w:numFmt w:val="bullet"/>
+      <w:lvlText w:val=""/>
+      <w:lvlJc w:val="left"/>
+      <w:pPr>
+        <w:ind w:left="2160" w:hanging="360"/>
+      </w:pPr>
+      <w:rPr>
+        <w:rFonts w:ascii="Wingdings" w:hAnsi="Wingdings" w:hint="default"/>
+      </w:rPr>
+    </w:lvl>
+    <w:lvl w:ilvl="3" w:tplc="0C0C0001" w:tentative="1">
+      <w:start w:val="1"/>
+      <w:numFmt w:val="bullet"/>
+      <w:lvlText w:val=""/>
+      <w:lvlJc w:val="left"/>
+      <w:pPr>
+        <w:ind w:left="2880" w:hanging="360"/>
+      </w:pPr>
+      <w:rPr>
+        <w:rFonts w:ascii="Symbol" w:hAnsi="Symbol" w:hint="default"/>
+      </w:rPr>
+    </w:lvl>
+    <w:lvl w:ilvl="4" w:tplc="0C0C0003" w:tentative="1">
+      <w:start w:val="1"/>
+      <w:numFmt w:val="bullet"/>
+      <w:lvlText w:val="o"/>
+      <w:lvlJc w:val="left"/>
+      <w:pPr>
+        <w:ind w:left="3600" w:hanging="360"/>
+      </w:pPr>
+      <w:rPr>
+        <w:rFonts w:ascii="Courier New" w:hAnsi="Courier New" w:cs="Courier New" w:hint="default"/>
+      </w:rPr>
+    </w:lvl>
+    <w:lvl w:ilvl="5" w:tplc="0C0C0005" w:tentative="1">
+      <w:start w:val="1"/>
+      <w:numFmt w:val="bullet"/>
+      <w:lvlText w:val=""/>
+      <w:lvlJc w:val="left"/>
+      <w:pPr>
+        <w:ind w:left="4320" w:hanging="360"/>
+      </w:pPr>
+      <w:rPr>
+        <w:rFonts w:ascii="Wingdings" w:hAnsi="Wingdings" w:hint="default"/>
+      </w:rPr>
+    </w:lvl>
+    <w:lvl w:ilvl="6" w:tplc="0C0C0001" w:tentative="1">
+      <w:start w:val="1"/>
+      <w:numFmt w:val="bullet"/>
+      <w:lvlText w:val=""/>
+      <w:lvlJc w:val="left"/>
+      <w:pPr>
+        <w:ind w:left="5040" w:hanging="360"/>
+      </w:pPr>
+      <w:rPr>
+        <w:rFonts w:ascii="Symbol" w:hAnsi="Symbol" w:hint="default"/>
+      </w:rPr>
+    </w:lvl>
+    <w:lvl w:ilvl="7" w:tplc="0C0C0003" w:tentative="1">
+      <w:start w:val="1"/>
+      <w:numFmt w:val="bullet"/>
+      <w:lvlText w:val="o"/>
+      <w:lvlJc w:val="left"/>
+      <w:pPr>
+        <w:ind w:left="5760" w:hanging="360"/>
+      </w:pPr>
+      <w:rPr>
+        <w:rFonts w:ascii="Courier New" w:hAnsi="Courier New" w:cs="Courier New" w:hint="default"/>
+      </w:rPr>
+    </w:lvl>
+    <w:lvl w:ilvl="8" w:tplc="0C0C0005" w:tentative="1">
+      <w:start w:val="1"/>
+      <w:numFmt w:val="bullet"/>
+      <w:lvlText w:val=""/>
+      <w:lvlJc w:val="left"/>
+      <w:pPr>
+        <w:ind w:left="6480" w:hanging="360"/>
+      </w:pPr>
+      <w:rPr>
+        <w:rFonts w:ascii="Wingdings" w:hAnsi="Wingdings" w:hint="default"/>
+      </w:rPr>
+    </w:lvl>
+  </w:abstractNum>
+  <w:abstractNum w:abstractNumId="12" w15:restartNumberingAfterBreak="0">
     <w:nsid w:val="5CF14176"/>
     <w:multiLevelType w:val="hybridMultilevel"/>
     <w:tmpl w:val="3720420A"/>
@@ -3079,7 +4094,459 @@
       </w:rPr>
     </w:lvl>
   </w:abstractNum>
-  <w:abstractNum w:abstractNumId="8" w15:restartNumberingAfterBreak="0">
+  <w:abstractNum w:abstractNumId="13" w15:restartNumberingAfterBreak="0">
+    <w:nsid w:val="60032A47"/>
+    <w:multiLevelType w:val="hybridMultilevel"/>
+    <w:tmpl w:val="F076897E"/>
+    <w:lvl w:ilvl="0" w:tplc="0C0C0001">
+      <w:start w:val="1"/>
+      <w:numFmt w:val="bullet"/>
+      <w:lvlText w:val=""/>
+      <w:lvlJc w:val="left"/>
+      <w:pPr>
+        <w:ind w:left="720" w:hanging="360"/>
+      </w:pPr>
+      <w:rPr>
+        <w:rFonts w:ascii="Symbol" w:hAnsi="Symbol" w:hint="default"/>
+      </w:rPr>
+    </w:lvl>
+    <w:lvl w:ilvl="1" w:tplc="0C0C0003" w:tentative="1">
+      <w:start w:val="1"/>
+      <w:numFmt w:val="bullet"/>
+      <w:lvlText w:val="o"/>
+      <w:lvlJc w:val="left"/>
+      <w:pPr>
+        <w:ind w:left="1440" w:hanging="360"/>
+      </w:pPr>
+      <w:rPr>
+        <w:rFonts w:ascii="Courier New" w:hAnsi="Courier New" w:cs="Courier New" w:hint="default"/>
+      </w:rPr>
+    </w:lvl>
+    <w:lvl w:ilvl="2" w:tplc="0C0C0005" w:tentative="1">
+      <w:start w:val="1"/>
+      <w:numFmt w:val="bullet"/>
+      <w:lvlText w:val=""/>
+      <w:lvlJc w:val="left"/>
+      <w:pPr>
+        <w:ind w:left="2160" w:hanging="360"/>
+      </w:pPr>
+      <w:rPr>
+        <w:rFonts w:ascii="Wingdings" w:hAnsi="Wingdings" w:hint="default"/>
+      </w:rPr>
+    </w:lvl>
+    <w:lvl w:ilvl="3" w:tplc="0C0C0001" w:tentative="1">
+      <w:start w:val="1"/>
+      <w:numFmt w:val="bullet"/>
+      <w:lvlText w:val=""/>
+      <w:lvlJc w:val="left"/>
+      <w:pPr>
+        <w:ind w:left="2880" w:hanging="360"/>
+      </w:pPr>
+      <w:rPr>
+        <w:rFonts w:ascii="Symbol" w:hAnsi="Symbol" w:hint="default"/>
+      </w:rPr>
+    </w:lvl>
+    <w:lvl w:ilvl="4" w:tplc="0C0C0003" w:tentative="1">
+      <w:start w:val="1"/>
+      <w:numFmt w:val="bullet"/>
+      <w:lvlText w:val="o"/>
+      <w:lvlJc w:val="left"/>
+      <w:pPr>
+        <w:ind w:left="3600" w:hanging="360"/>
+      </w:pPr>
+      <w:rPr>
+        <w:rFonts w:ascii="Courier New" w:hAnsi="Courier New" w:cs="Courier New" w:hint="default"/>
+      </w:rPr>
+    </w:lvl>
+    <w:lvl w:ilvl="5" w:tplc="0C0C0005" w:tentative="1">
+      <w:start w:val="1"/>
+      <w:numFmt w:val="bullet"/>
+      <w:lvlText w:val=""/>
+      <w:lvlJc w:val="left"/>
+      <w:pPr>
+        <w:ind w:left="4320" w:hanging="360"/>
+      </w:pPr>
+      <w:rPr>
+        <w:rFonts w:ascii="Wingdings" w:hAnsi="Wingdings" w:hint="default"/>
+      </w:rPr>
+    </w:lvl>
+    <w:lvl w:ilvl="6" w:tplc="0C0C0001" w:tentative="1">
+      <w:start w:val="1"/>
+      <w:numFmt w:val="bullet"/>
+      <w:lvlText w:val=""/>
+      <w:lvlJc w:val="left"/>
+      <w:pPr>
+        <w:ind w:left="5040" w:hanging="360"/>
+      </w:pPr>
+      <w:rPr>
+        <w:rFonts w:ascii="Symbol" w:hAnsi="Symbol" w:hint="default"/>
+      </w:rPr>
+    </w:lvl>
+    <w:lvl w:ilvl="7" w:tplc="0C0C0003" w:tentative="1">
+      <w:start w:val="1"/>
+      <w:numFmt w:val="bullet"/>
+      <w:lvlText w:val="o"/>
+      <w:lvlJc w:val="left"/>
+      <w:pPr>
+        <w:ind w:left="5760" w:hanging="360"/>
+      </w:pPr>
+      <w:rPr>
+        <w:rFonts w:ascii="Courier New" w:hAnsi="Courier New" w:cs="Courier New" w:hint="default"/>
+      </w:rPr>
+    </w:lvl>
+    <w:lvl w:ilvl="8" w:tplc="0C0C0005" w:tentative="1">
+      <w:start w:val="1"/>
+      <w:numFmt w:val="bullet"/>
+      <w:lvlText w:val=""/>
+      <w:lvlJc w:val="left"/>
+      <w:pPr>
+        <w:ind w:left="6480" w:hanging="360"/>
+      </w:pPr>
+      <w:rPr>
+        <w:rFonts w:ascii="Wingdings" w:hAnsi="Wingdings" w:hint="default"/>
+      </w:rPr>
+    </w:lvl>
+  </w:abstractNum>
+  <w:abstractNum w:abstractNumId="14" w15:restartNumberingAfterBreak="0">
+    <w:nsid w:val="639100CA"/>
+    <w:multiLevelType w:val="hybridMultilevel"/>
+    <w:tmpl w:val="32567146"/>
+    <w:lvl w:ilvl="0" w:tplc="0C0C0001">
+      <w:start w:val="1"/>
+      <w:numFmt w:val="bullet"/>
+      <w:lvlText w:val=""/>
+      <w:lvlJc w:val="left"/>
+      <w:pPr>
+        <w:ind w:left="720" w:hanging="360"/>
+      </w:pPr>
+      <w:rPr>
+        <w:rFonts w:ascii="Symbol" w:hAnsi="Symbol" w:hint="default"/>
+      </w:rPr>
+    </w:lvl>
+    <w:lvl w:ilvl="1" w:tplc="0C0C0003" w:tentative="1">
+      <w:start w:val="1"/>
+      <w:numFmt w:val="bullet"/>
+      <w:lvlText w:val="o"/>
+      <w:lvlJc w:val="left"/>
+      <w:pPr>
+        <w:ind w:left="1440" w:hanging="360"/>
+      </w:pPr>
+      <w:rPr>
+        <w:rFonts w:ascii="Courier New" w:hAnsi="Courier New" w:cs="Courier New" w:hint="default"/>
+      </w:rPr>
+    </w:lvl>
+    <w:lvl w:ilvl="2" w:tplc="0C0C0005" w:tentative="1">
+      <w:start w:val="1"/>
+      <w:numFmt w:val="bullet"/>
+      <w:lvlText w:val=""/>
+      <w:lvlJc w:val="left"/>
+      <w:pPr>
+        <w:ind w:left="2160" w:hanging="360"/>
+      </w:pPr>
+      <w:rPr>
+        <w:rFonts w:ascii="Wingdings" w:hAnsi="Wingdings" w:hint="default"/>
+      </w:rPr>
+    </w:lvl>
+    <w:lvl w:ilvl="3" w:tplc="0C0C0001" w:tentative="1">
+      <w:start w:val="1"/>
+      <w:numFmt w:val="bullet"/>
+      <w:lvlText w:val=""/>
+      <w:lvlJc w:val="left"/>
+      <w:pPr>
+        <w:ind w:left="2880" w:hanging="360"/>
+      </w:pPr>
+      <w:rPr>
+        <w:rFonts w:ascii="Symbol" w:hAnsi="Symbol" w:hint="default"/>
+      </w:rPr>
+    </w:lvl>
+    <w:lvl w:ilvl="4" w:tplc="0C0C0003" w:tentative="1">
+      <w:start w:val="1"/>
+      <w:numFmt w:val="bullet"/>
+      <w:lvlText w:val="o"/>
+      <w:lvlJc w:val="left"/>
+      <w:pPr>
+        <w:ind w:left="3600" w:hanging="360"/>
+      </w:pPr>
+      <w:rPr>
+        <w:rFonts w:ascii="Courier New" w:hAnsi="Courier New" w:cs="Courier New" w:hint="default"/>
+      </w:rPr>
+    </w:lvl>
+    <w:lvl w:ilvl="5" w:tplc="0C0C0005" w:tentative="1">
+      <w:start w:val="1"/>
+      <w:numFmt w:val="bullet"/>
+      <w:lvlText w:val=""/>
+      <w:lvlJc w:val="left"/>
+      <w:pPr>
+        <w:ind w:left="4320" w:hanging="360"/>
+      </w:pPr>
+      <w:rPr>
+        <w:rFonts w:ascii="Wingdings" w:hAnsi="Wingdings" w:hint="default"/>
+      </w:rPr>
+    </w:lvl>
+    <w:lvl w:ilvl="6" w:tplc="0C0C0001" w:tentative="1">
+      <w:start w:val="1"/>
+      <w:numFmt w:val="bullet"/>
+      <w:lvlText w:val=""/>
+      <w:lvlJc w:val="left"/>
+      <w:pPr>
+        <w:ind w:left="5040" w:hanging="360"/>
+      </w:pPr>
+      <w:rPr>
+        <w:rFonts w:ascii="Symbol" w:hAnsi="Symbol" w:hint="default"/>
+      </w:rPr>
+    </w:lvl>
+    <w:lvl w:ilvl="7" w:tplc="0C0C0003" w:tentative="1">
+      <w:start w:val="1"/>
+      <w:numFmt w:val="bullet"/>
+      <w:lvlText w:val="o"/>
+      <w:lvlJc w:val="left"/>
+      <w:pPr>
+        <w:ind w:left="5760" w:hanging="360"/>
+      </w:pPr>
+      <w:rPr>
+        <w:rFonts w:ascii="Courier New" w:hAnsi="Courier New" w:cs="Courier New" w:hint="default"/>
+      </w:rPr>
+    </w:lvl>
+    <w:lvl w:ilvl="8" w:tplc="0C0C0005" w:tentative="1">
+      <w:start w:val="1"/>
+      <w:numFmt w:val="bullet"/>
+      <w:lvlText w:val=""/>
+      <w:lvlJc w:val="left"/>
+      <w:pPr>
+        <w:ind w:left="6480" w:hanging="360"/>
+      </w:pPr>
+      <w:rPr>
+        <w:rFonts w:ascii="Wingdings" w:hAnsi="Wingdings" w:hint="default"/>
+      </w:rPr>
+    </w:lvl>
+  </w:abstractNum>
+  <w:abstractNum w:abstractNumId="15" w15:restartNumberingAfterBreak="0">
+    <w:nsid w:val="6C3508D9"/>
+    <w:multiLevelType w:val="hybridMultilevel"/>
+    <w:tmpl w:val="5FEAEBD2"/>
+    <w:lvl w:ilvl="0" w:tplc="0C0C0001">
+      <w:start w:val="1"/>
+      <w:numFmt w:val="bullet"/>
+      <w:lvlText w:val=""/>
+      <w:lvlJc w:val="left"/>
+      <w:pPr>
+        <w:ind w:left="1785" w:hanging="360"/>
+      </w:pPr>
+      <w:rPr>
+        <w:rFonts w:ascii="Symbol" w:hAnsi="Symbol" w:hint="default"/>
+      </w:rPr>
+    </w:lvl>
+    <w:lvl w:ilvl="1" w:tplc="0C0C0003" w:tentative="1">
+      <w:start w:val="1"/>
+      <w:numFmt w:val="bullet"/>
+      <w:lvlText w:val="o"/>
+      <w:lvlJc w:val="left"/>
+      <w:pPr>
+        <w:ind w:left="2505" w:hanging="360"/>
+      </w:pPr>
+      <w:rPr>
+        <w:rFonts w:ascii="Courier New" w:hAnsi="Courier New" w:cs="Courier New" w:hint="default"/>
+      </w:rPr>
+    </w:lvl>
+    <w:lvl w:ilvl="2" w:tplc="0C0C0005" w:tentative="1">
+      <w:start w:val="1"/>
+      <w:numFmt w:val="bullet"/>
+      <w:lvlText w:val=""/>
+      <w:lvlJc w:val="left"/>
+      <w:pPr>
+        <w:ind w:left="3225" w:hanging="360"/>
+      </w:pPr>
+      <w:rPr>
+        <w:rFonts w:ascii="Wingdings" w:hAnsi="Wingdings" w:hint="default"/>
+      </w:rPr>
+    </w:lvl>
+    <w:lvl w:ilvl="3" w:tplc="0C0C0001" w:tentative="1">
+      <w:start w:val="1"/>
+      <w:numFmt w:val="bullet"/>
+      <w:lvlText w:val=""/>
+      <w:lvlJc w:val="left"/>
+      <w:pPr>
+        <w:ind w:left="3945" w:hanging="360"/>
+      </w:pPr>
+      <w:rPr>
+        <w:rFonts w:ascii="Symbol" w:hAnsi="Symbol" w:hint="default"/>
+      </w:rPr>
+    </w:lvl>
+    <w:lvl w:ilvl="4" w:tplc="0C0C0003" w:tentative="1">
+      <w:start w:val="1"/>
+      <w:numFmt w:val="bullet"/>
+      <w:lvlText w:val="o"/>
+      <w:lvlJc w:val="left"/>
+      <w:pPr>
+        <w:ind w:left="4665" w:hanging="360"/>
+      </w:pPr>
+      <w:rPr>
+        <w:rFonts w:ascii="Courier New" w:hAnsi="Courier New" w:cs="Courier New" w:hint="default"/>
+      </w:rPr>
+    </w:lvl>
+    <w:lvl w:ilvl="5" w:tplc="0C0C0005" w:tentative="1">
+      <w:start w:val="1"/>
+      <w:numFmt w:val="bullet"/>
+      <w:lvlText w:val=""/>
+      <w:lvlJc w:val="left"/>
+      <w:pPr>
+        <w:ind w:left="5385" w:hanging="360"/>
+      </w:pPr>
+      <w:rPr>
+        <w:rFonts w:ascii="Wingdings" w:hAnsi="Wingdings" w:hint="default"/>
+      </w:rPr>
+    </w:lvl>
+    <w:lvl w:ilvl="6" w:tplc="0C0C0001" w:tentative="1">
+      <w:start w:val="1"/>
+      <w:numFmt w:val="bullet"/>
+      <w:lvlText w:val=""/>
+      <w:lvlJc w:val="left"/>
+      <w:pPr>
+        <w:ind w:left="6105" w:hanging="360"/>
+      </w:pPr>
+      <w:rPr>
+        <w:rFonts w:ascii="Symbol" w:hAnsi="Symbol" w:hint="default"/>
+      </w:rPr>
+    </w:lvl>
+    <w:lvl w:ilvl="7" w:tplc="0C0C0003" w:tentative="1">
+      <w:start w:val="1"/>
+      <w:numFmt w:val="bullet"/>
+      <w:lvlText w:val="o"/>
+      <w:lvlJc w:val="left"/>
+      <w:pPr>
+        <w:ind w:left="6825" w:hanging="360"/>
+      </w:pPr>
+      <w:rPr>
+        <w:rFonts w:ascii="Courier New" w:hAnsi="Courier New" w:cs="Courier New" w:hint="default"/>
+      </w:rPr>
+    </w:lvl>
+    <w:lvl w:ilvl="8" w:tplc="0C0C0005" w:tentative="1">
+      <w:start w:val="1"/>
+      <w:numFmt w:val="bullet"/>
+      <w:lvlText w:val=""/>
+      <w:lvlJc w:val="left"/>
+      <w:pPr>
+        <w:ind w:left="7545" w:hanging="360"/>
+      </w:pPr>
+      <w:rPr>
+        <w:rFonts w:ascii="Wingdings" w:hAnsi="Wingdings" w:hint="default"/>
+      </w:rPr>
+    </w:lvl>
+  </w:abstractNum>
+  <w:abstractNum w:abstractNumId="16" w15:restartNumberingAfterBreak="0">
+    <w:nsid w:val="6D286F48"/>
+    <w:multiLevelType w:val="hybridMultilevel"/>
+    <w:tmpl w:val="08CAB0C6"/>
+    <w:lvl w:ilvl="0" w:tplc="0C0C0001">
+      <w:start w:val="1"/>
+      <w:numFmt w:val="bullet"/>
+      <w:lvlText w:val=""/>
+      <w:lvlJc w:val="left"/>
+      <w:pPr>
+        <w:ind w:left="720" w:hanging="360"/>
+      </w:pPr>
+      <w:rPr>
+        <w:rFonts w:ascii="Symbol" w:hAnsi="Symbol" w:hint="default"/>
+      </w:rPr>
+    </w:lvl>
+    <w:lvl w:ilvl="1" w:tplc="0C0C0003" w:tentative="1">
+      <w:start w:val="1"/>
+      <w:numFmt w:val="bullet"/>
+      <w:lvlText w:val="o"/>
+      <w:lvlJc w:val="left"/>
+      <w:pPr>
+        <w:ind w:left="1440" w:hanging="360"/>
+      </w:pPr>
+      <w:rPr>
+        <w:rFonts w:ascii="Courier New" w:hAnsi="Courier New" w:cs="Courier New" w:hint="default"/>
+      </w:rPr>
+    </w:lvl>
+    <w:lvl w:ilvl="2" w:tplc="0C0C0005" w:tentative="1">
+      <w:start w:val="1"/>
+      <w:numFmt w:val="bullet"/>
+      <w:lvlText w:val=""/>
+      <w:lvlJc w:val="left"/>
+      <w:pPr>
+        <w:ind w:left="2160" w:hanging="360"/>
+      </w:pPr>
+      <w:rPr>
+        <w:rFonts w:ascii="Wingdings" w:hAnsi="Wingdings" w:hint="default"/>
+      </w:rPr>
+    </w:lvl>
+    <w:lvl w:ilvl="3" w:tplc="0C0C0001" w:tentative="1">
+      <w:start w:val="1"/>
+      <w:numFmt w:val="bullet"/>
+      <w:lvlText w:val=""/>
+      <w:lvlJc w:val="left"/>
+      <w:pPr>
+        <w:ind w:left="2880" w:hanging="360"/>
+      </w:pPr>
+      <w:rPr>
+        <w:rFonts w:ascii="Symbol" w:hAnsi="Symbol" w:hint="default"/>
+      </w:rPr>
+    </w:lvl>
+    <w:lvl w:ilvl="4" w:tplc="0C0C0003" w:tentative="1">
+      <w:start w:val="1"/>
+      <w:numFmt w:val="bullet"/>
+      <w:lvlText w:val="o"/>
+      <w:lvlJc w:val="left"/>
+      <w:pPr>
+        <w:ind w:left="3600" w:hanging="360"/>
+      </w:pPr>
+      <w:rPr>
+        <w:rFonts w:ascii="Courier New" w:hAnsi="Courier New" w:cs="Courier New" w:hint="default"/>
+      </w:rPr>
+    </w:lvl>
+    <w:lvl w:ilvl="5" w:tplc="0C0C0005" w:tentative="1">
+      <w:start w:val="1"/>
+      <w:numFmt w:val="bullet"/>
+      <w:lvlText w:val=""/>
+      <w:lvlJc w:val="left"/>
+      <w:pPr>
+        <w:ind w:left="4320" w:hanging="360"/>
+      </w:pPr>
+      <w:rPr>
+        <w:rFonts w:ascii="Wingdings" w:hAnsi="Wingdings" w:hint="default"/>
+      </w:rPr>
+    </w:lvl>
+    <w:lvl w:ilvl="6" w:tplc="0C0C0001" w:tentative="1">
+      <w:start w:val="1"/>
+      <w:numFmt w:val="bullet"/>
+      <w:lvlText w:val=""/>
+      <w:lvlJc w:val="left"/>
+      <w:pPr>
+        <w:ind w:left="5040" w:hanging="360"/>
+      </w:pPr>
+      <w:rPr>
+        <w:rFonts w:ascii="Symbol" w:hAnsi="Symbol" w:hint="default"/>
+      </w:rPr>
+    </w:lvl>
+    <w:lvl w:ilvl="7" w:tplc="0C0C0003" w:tentative="1">
+      <w:start w:val="1"/>
+      <w:numFmt w:val="bullet"/>
+      <w:lvlText w:val="o"/>
+      <w:lvlJc w:val="left"/>
+      <w:pPr>
+        <w:ind w:left="5760" w:hanging="360"/>
+      </w:pPr>
+      <w:rPr>
+        <w:rFonts w:ascii="Courier New" w:hAnsi="Courier New" w:cs="Courier New" w:hint="default"/>
+      </w:rPr>
+    </w:lvl>
+    <w:lvl w:ilvl="8" w:tplc="0C0C0005" w:tentative="1">
+      <w:start w:val="1"/>
+      <w:numFmt w:val="bullet"/>
+      <w:lvlText w:val=""/>
+      <w:lvlJc w:val="left"/>
+      <w:pPr>
+        <w:ind w:left="6480" w:hanging="360"/>
+      </w:pPr>
+      <w:rPr>
+        <w:rFonts w:ascii="Wingdings" w:hAnsi="Wingdings" w:hint="default"/>
+      </w:rPr>
+    </w:lvl>
+  </w:abstractNum>
+  <w:abstractNum w:abstractNumId="17" w15:restartNumberingAfterBreak="0">
     <w:nsid w:val="6E352B27"/>
     <w:multiLevelType w:val="hybridMultilevel"/>
     <w:tmpl w:val="4F8C0D0E"/>
@@ -3192,7 +4659,7 @@
       </w:rPr>
     </w:lvl>
   </w:abstractNum>
-  <w:abstractNum w:abstractNumId="9" w15:restartNumberingAfterBreak="0">
+  <w:abstractNum w:abstractNumId="18" w15:restartNumberingAfterBreak="0">
     <w:nsid w:val="733C088C"/>
     <w:multiLevelType w:val="hybridMultilevel"/>
     <w:tmpl w:val="7896ACD8"/>
@@ -3305,7 +4772,120 @@
       </w:rPr>
     </w:lvl>
   </w:abstractNum>
-  <w:abstractNum w:abstractNumId="10" w15:restartNumberingAfterBreak="0">
+  <w:abstractNum w:abstractNumId="19" w15:restartNumberingAfterBreak="0">
+    <w:nsid w:val="761A05DF"/>
+    <w:multiLevelType w:val="hybridMultilevel"/>
+    <w:tmpl w:val="B12427F6"/>
+    <w:lvl w:ilvl="0" w:tplc="0C0C0001">
+      <w:start w:val="1"/>
+      <w:numFmt w:val="bullet"/>
+      <w:lvlText w:val=""/>
+      <w:lvlJc w:val="left"/>
+      <w:pPr>
+        <w:ind w:left="720" w:hanging="360"/>
+      </w:pPr>
+      <w:rPr>
+        <w:rFonts w:ascii="Symbol" w:hAnsi="Symbol" w:hint="default"/>
+      </w:rPr>
+    </w:lvl>
+    <w:lvl w:ilvl="1" w:tplc="0C0C0003" w:tentative="1">
+      <w:start w:val="1"/>
+      <w:numFmt w:val="bullet"/>
+      <w:lvlText w:val="o"/>
+      <w:lvlJc w:val="left"/>
+      <w:pPr>
+        <w:ind w:left="1440" w:hanging="360"/>
+      </w:pPr>
+      <w:rPr>
+        <w:rFonts w:ascii="Courier New" w:hAnsi="Courier New" w:cs="Courier New" w:hint="default"/>
+      </w:rPr>
+    </w:lvl>
+    <w:lvl w:ilvl="2" w:tplc="0C0C0005" w:tentative="1">
+      <w:start w:val="1"/>
+      <w:numFmt w:val="bullet"/>
+      <w:lvlText w:val=""/>
+      <w:lvlJc w:val="left"/>
+      <w:pPr>
+        <w:ind w:left="2160" w:hanging="360"/>
+      </w:pPr>
+      <w:rPr>
+        <w:rFonts w:ascii="Wingdings" w:hAnsi="Wingdings" w:hint="default"/>
+      </w:rPr>
+    </w:lvl>
+    <w:lvl w:ilvl="3" w:tplc="0C0C0001" w:tentative="1">
+      <w:start w:val="1"/>
+      <w:numFmt w:val="bullet"/>
+      <w:lvlText w:val=""/>
+      <w:lvlJc w:val="left"/>
+      <w:pPr>
+        <w:ind w:left="2880" w:hanging="360"/>
+      </w:pPr>
+      <w:rPr>
+        <w:rFonts w:ascii="Symbol" w:hAnsi="Symbol" w:hint="default"/>
+      </w:rPr>
+    </w:lvl>
+    <w:lvl w:ilvl="4" w:tplc="0C0C0003" w:tentative="1">
+      <w:start w:val="1"/>
+      <w:numFmt w:val="bullet"/>
+      <w:lvlText w:val="o"/>
+      <w:lvlJc w:val="left"/>
+      <w:pPr>
+        <w:ind w:left="3600" w:hanging="360"/>
+      </w:pPr>
+      <w:rPr>
+        <w:rFonts w:ascii="Courier New" w:hAnsi="Courier New" w:cs="Courier New" w:hint="default"/>
+      </w:rPr>
+    </w:lvl>
+    <w:lvl w:ilvl="5" w:tplc="0C0C0005" w:tentative="1">
+      <w:start w:val="1"/>
+      <w:numFmt w:val="bullet"/>
+      <w:lvlText w:val=""/>
+      <w:lvlJc w:val="left"/>
+      <w:pPr>
+        <w:ind w:left="4320" w:hanging="360"/>
+      </w:pPr>
+      <w:rPr>
+        <w:rFonts w:ascii="Wingdings" w:hAnsi="Wingdings" w:hint="default"/>
+      </w:rPr>
+    </w:lvl>
+    <w:lvl w:ilvl="6" w:tplc="0C0C0001" w:tentative="1">
+      <w:start w:val="1"/>
+      <w:numFmt w:val="bullet"/>
+      <w:lvlText w:val=""/>
+      <w:lvlJc w:val="left"/>
+      <w:pPr>
+        <w:ind w:left="5040" w:hanging="360"/>
+      </w:pPr>
+      <w:rPr>
+        <w:rFonts w:ascii="Symbol" w:hAnsi="Symbol" w:hint="default"/>
+      </w:rPr>
+    </w:lvl>
+    <w:lvl w:ilvl="7" w:tplc="0C0C0003" w:tentative="1">
+      <w:start w:val="1"/>
+      <w:numFmt w:val="bullet"/>
+      <w:lvlText w:val="o"/>
+      <w:lvlJc w:val="left"/>
+      <w:pPr>
+        <w:ind w:left="5760" w:hanging="360"/>
+      </w:pPr>
+      <w:rPr>
+        <w:rFonts w:ascii="Courier New" w:hAnsi="Courier New" w:cs="Courier New" w:hint="default"/>
+      </w:rPr>
+    </w:lvl>
+    <w:lvl w:ilvl="8" w:tplc="0C0C0005" w:tentative="1">
+      <w:start w:val="1"/>
+      <w:numFmt w:val="bullet"/>
+      <w:lvlText w:val=""/>
+      <w:lvlJc w:val="left"/>
+      <w:pPr>
+        <w:ind w:left="6480" w:hanging="360"/>
+      </w:pPr>
+      <w:rPr>
+        <w:rFonts w:ascii="Wingdings" w:hAnsi="Wingdings" w:hint="default"/>
+      </w:rPr>
+    </w:lvl>
+  </w:abstractNum>
+  <w:abstractNum w:abstractNumId="20" w15:restartNumberingAfterBreak="0">
     <w:nsid w:val="7D600E2C"/>
     <w:multiLevelType w:val="hybridMultilevel"/>
     <w:tmpl w:val="368624DE"/>
@@ -3418,13 +4998,13 @@
     </w:lvl>
   </w:abstractNum>
   <w:num w:numId="1">
-    <w:abstractNumId w:val="5"/>
+    <w:abstractNumId w:val="8"/>
   </w:num>
   <w:num w:numId="2">
-    <w:abstractNumId w:val="3"/>
+    <w:abstractNumId w:val="4"/>
   </w:num>
   <w:num w:numId="3">
-    <w:abstractNumId w:val="8"/>
+    <w:abstractNumId w:val="17"/>
   </w:num>
   <w:num w:numId="4">
     <w:abstractNumId w:val="0"/>
@@ -3433,22 +5013,52 @@
     <w:abstractNumId w:val="2"/>
   </w:num>
   <w:num w:numId="6">
+    <w:abstractNumId w:val="12"/>
+  </w:num>
+  <w:num w:numId="7">
     <w:abstractNumId w:val="7"/>
   </w:num>
-  <w:num w:numId="7">
-    <w:abstractNumId w:val="4"/>
-  </w:num>
   <w:num w:numId="8">
-    <w:abstractNumId w:val="6"/>
+    <w:abstractNumId w:val="10"/>
   </w:num>
   <w:num w:numId="9">
-    <w:abstractNumId w:val="10"/>
+    <w:abstractNumId w:val="20"/>
   </w:num>
   <w:num w:numId="10">
     <w:abstractNumId w:val="1"/>
   </w:num>
   <w:num w:numId="11">
+    <w:abstractNumId w:val="18"/>
+  </w:num>
+  <w:num w:numId="12">
+    <w:abstractNumId w:val="5"/>
+  </w:num>
+  <w:num w:numId="13">
+    <w:abstractNumId w:val="3"/>
+  </w:num>
+  <w:num w:numId="14">
+    <w:abstractNumId w:val="16"/>
+  </w:num>
+  <w:num w:numId="15">
+    <w:abstractNumId w:val="14"/>
+  </w:num>
+  <w:num w:numId="16">
+    <w:abstractNumId w:val="15"/>
+  </w:num>
+  <w:num w:numId="17">
     <w:abstractNumId w:val="9"/>
+  </w:num>
+  <w:num w:numId="18">
+    <w:abstractNumId w:val="11"/>
+  </w:num>
+  <w:num w:numId="19">
+    <w:abstractNumId w:val="6"/>
+  </w:num>
+  <w:num w:numId="20">
+    <w:abstractNumId w:val="13"/>
+  </w:num>
+  <w:num w:numId="21">
+    <w:abstractNumId w:val="19"/>
   </w:num>
 </w:numbering>
 </file>
@@ -4180,6 +5790,733 @@
 </w:styles>
 </file>
 
+<file path=word/glossary/document.xml><?xml version="1.0" encoding="utf-8"?>
+<w:glossaryDocument xmlns:wpc="http://schemas.microsoft.com/office/word/2010/wordprocessingCanvas" xmlns:cx="http://schemas.microsoft.com/office/drawing/2014/chartex" xmlns:cx1="http://schemas.microsoft.com/office/drawing/2015/9/8/chartex" xmlns:cx2="http://schemas.microsoft.com/office/drawing/2015/10/21/chartex" xmlns:cx3="http://schemas.microsoft.com/office/drawing/2016/5/9/chartex" xmlns:cx4="http://schemas.microsoft.com/office/drawing/2016/5/10/chartex" xmlns:cx5="http://schemas.microsoft.com/office/drawing/2016/5/11/chartex" xmlns:cx6="http://schemas.microsoft.com/office/drawing/2016/5/12/chartex" xmlns:cx7="http://schemas.microsoft.com/office/drawing/2016/5/13/chartex" xmlns:cx8="http://schemas.microsoft.com/office/drawing/2016/5/14/chartex" xmlns:mc="http://schemas.openxmlformats.org/markup-compatibility/2006" xmlns:aink="http://schemas.microsoft.com/office/drawing/2016/ink" xmlns:am3d="http://schemas.microsoft.com/office/drawing/2017/model3d" xmlns:o="urn:schemas-microsoft-com:office:office" xmlns:r="http://schemas.openxmlformats.org/officeDocument/2006/relationships" xmlns:m="http://schemas.openxmlformats.org/officeDocument/2006/math" xmlns:v="urn:schemas-microsoft-com:vml" xmlns:wp14="http://schemas.microsoft.com/office/word/2010/wordprocessingDrawing" xmlns:wp="http://schemas.openxmlformats.org/drawingml/2006/wordprocessingDrawing" xmlns:w10="urn:schemas-microsoft-com:office:word" xmlns:w="http://schemas.openxmlformats.org/wordprocessingml/2006/main" xmlns:w14="http://schemas.microsoft.com/office/word/2010/wordml" xmlns:w15="http://schemas.microsoft.com/office/word/2012/wordml" xmlns:w16cid="http://schemas.microsoft.com/office/word/2016/wordml/cid" xmlns:w16se="http://schemas.microsoft.com/office/word/2015/wordml/symex" xmlns:wpg="http://schemas.microsoft.com/office/word/2010/wordprocessingGroup" xmlns:wpi="http://schemas.microsoft.com/office/word/2010/wordprocessingInk" xmlns:wne="http://schemas.microsoft.com/office/word/2006/wordml" xmlns:wps="http://schemas.microsoft.com/office/word/2010/wordprocessingShape" mc:Ignorable="w14 w15 w16se w16cid wp14">
+  <w:docParts>
+    <w:docPart>
+      <w:docPartPr>
+        <w:name w:val="C0120AD4719B494CB08988E3772D3F3E"/>
+        <w:category>
+          <w:name w:val="Général"/>
+          <w:gallery w:val="placeholder"/>
+        </w:category>
+        <w:types>
+          <w:type w:val="bbPlcHdr"/>
+        </w:types>
+        <w:behaviors>
+          <w:behavior w:val="content"/>
+        </w:behaviors>
+        <w:guid w:val="{38061992-B20F-439D-9150-C290F53C1694}"/>
+      </w:docPartPr>
+      <w:docPartBody>
+        <w:p>
+          <w:pPr>
+            <w:pStyle w:val="C0120AD4719B494CB08988E3772D3F3E"/>
+          </w:pPr>
+          <w:r>
+            <w:rPr>
+              <w:color w:val="2F5496" w:themeColor="accent1" w:themeShade="BF"/>
+              <w:sz w:val="24"/>
+              <w:szCs w:val="24"/>
+              <w:lang w:val="fr-FR"/>
+            </w:rPr>
+            <w:t>[Nom de la société]</w:t>
+          </w:r>
+        </w:p>
+      </w:docPartBody>
+    </w:docPart>
+    <w:docPart>
+      <w:docPartPr>
+        <w:name w:val="715FB1571F714F9CB0CC6059B5C429BF"/>
+        <w:category>
+          <w:name w:val="Général"/>
+          <w:gallery w:val="placeholder"/>
+        </w:category>
+        <w:types>
+          <w:type w:val="bbPlcHdr"/>
+        </w:types>
+        <w:behaviors>
+          <w:behavior w:val="content"/>
+        </w:behaviors>
+        <w:guid w:val="{ED9C52C0-3E77-4999-9C95-C80B534B8F6B}"/>
+      </w:docPartPr>
+      <w:docPartBody>
+        <w:p>
+          <w:pPr>
+            <w:pStyle w:val="715FB1571F714F9CB0CC6059B5C429BF"/>
+          </w:pPr>
+          <w:r>
+            <w:rPr>
+              <w:rFonts w:asciiTheme="majorHAnsi" w:eastAsiaTheme="majorEastAsia" w:hAnsiTheme="majorHAnsi" w:cstheme="majorBidi"/>
+              <w:color w:val="4472C4" w:themeColor="accent1"/>
+              <w:sz w:val="88"/>
+              <w:szCs w:val="88"/>
+              <w:lang w:val="fr-FR"/>
+            </w:rPr>
+            <w:t>[Titre du document]</w:t>
+          </w:r>
+        </w:p>
+      </w:docPartBody>
+    </w:docPart>
+    <w:docPart>
+      <w:docPartPr>
+        <w:name w:val="D608A345A84244E8B56C4A56E6206B8F"/>
+        <w:category>
+          <w:name w:val="Général"/>
+          <w:gallery w:val="placeholder"/>
+        </w:category>
+        <w:types>
+          <w:type w:val="bbPlcHdr"/>
+        </w:types>
+        <w:behaviors>
+          <w:behavior w:val="content"/>
+        </w:behaviors>
+        <w:guid w:val="{B279B7AD-A781-4DF6-AA40-C7BB70F013CC}"/>
+      </w:docPartPr>
+      <w:docPartBody>
+        <w:p>
+          <w:pPr>
+            <w:pStyle w:val="D608A345A84244E8B56C4A56E6206B8F"/>
+          </w:pPr>
+          <w:r>
+            <w:rPr>
+              <w:color w:val="2F5496" w:themeColor="accent1" w:themeShade="BF"/>
+              <w:sz w:val="24"/>
+              <w:szCs w:val="24"/>
+              <w:lang w:val="fr-FR"/>
+            </w:rPr>
+            <w:t>[Sous-titre du document]</w:t>
+          </w:r>
+        </w:p>
+      </w:docPartBody>
+    </w:docPart>
+    <w:docPart>
+      <w:docPartPr>
+        <w:name w:val="E65F01C9086849759352BE70462EFCE5"/>
+        <w:category>
+          <w:name w:val="Général"/>
+          <w:gallery w:val="placeholder"/>
+        </w:category>
+        <w:types>
+          <w:type w:val="bbPlcHdr"/>
+        </w:types>
+        <w:behaviors>
+          <w:behavior w:val="content"/>
+        </w:behaviors>
+        <w:guid w:val="{47F83C50-409D-4B1A-83E3-CBDFD1B27F14}"/>
+      </w:docPartPr>
+      <w:docPartBody>
+        <w:p>
+          <w:pPr>
+            <w:pStyle w:val="E65F01C9086849759352BE70462EFCE5"/>
+          </w:pPr>
+          <w:r>
+            <w:rPr>
+              <w:color w:val="4472C4" w:themeColor="accent1"/>
+              <w:sz w:val="28"/>
+              <w:szCs w:val="28"/>
+              <w:lang w:val="fr-FR"/>
+            </w:rPr>
+            <w:t>[Nom de l’auteur]</w:t>
+          </w:r>
+        </w:p>
+      </w:docPartBody>
+    </w:docPart>
+    <w:docPart>
+      <w:docPartPr>
+        <w:name w:val="B853C57ABD9944CA826F1641F34C67B2"/>
+        <w:category>
+          <w:name w:val="Général"/>
+          <w:gallery w:val="placeholder"/>
+        </w:category>
+        <w:types>
+          <w:type w:val="bbPlcHdr"/>
+        </w:types>
+        <w:behaviors>
+          <w:behavior w:val="content"/>
+        </w:behaviors>
+        <w:guid w:val="{5ECFA512-5A40-45F5-B2E3-2CD1464C4D92}"/>
+      </w:docPartPr>
+      <w:docPartBody>
+        <w:p>
+          <w:pPr>
+            <w:pStyle w:val="B853C57ABD9944CA826F1641F34C67B2"/>
+          </w:pPr>
+          <w:r>
+            <w:rPr>
+              <w:color w:val="4472C4" w:themeColor="accent1"/>
+              <w:sz w:val="28"/>
+              <w:szCs w:val="28"/>
+              <w:lang w:val="fr-FR"/>
+            </w:rPr>
+            <w:t>[Date]</w:t>
+          </w:r>
+        </w:p>
+      </w:docPartBody>
+    </w:docPart>
+  </w:docParts>
+</w:glossaryDocument>
+</file>
+
+<file path=word/glossary/fontTable.xml><?xml version="1.0" encoding="utf-8"?>
+<w:fonts xmlns:mc="http://schemas.openxmlformats.org/markup-compatibility/2006" xmlns:r="http://schemas.openxmlformats.org/officeDocument/2006/relationships" xmlns:w="http://schemas.openxmlformats.org/wordprocessingml/2006/main" xmlns:w14="http://schemas.microsoft.com/office/word/2010/wordml" xmlns:w15="http://schemas.microsoft.com/office/word/2012/wordml" xmlns:w16cid="http://schemas.microsoft.com/office/word/2016/wordml/cid" xmlns:w16se="http://schemas.microsoft.com/office/word/2015/wordml/symex" mc:Ignorable="w14 w15 w16se w16cid">
+  <w:font w:name="Symbol">
+    <w:panose1 w:val="05050102010706020507"/>
+    <w:charset w:val="02"/>
+    <w:family w:val="roman"/>
+    <w:pitch w:val="variable"/>
+    <w:sig w:usb0="00000000" w:usb1="10000000" w:usb2="00000000" w:usb3="00000000" w:csb0="80000000" w:csb1="00000000"/>
+  </w:font>
+  <w:font w:name="Times New Roman">
+    <w:panose1 w:val="02020603050405020304"/>
+    <w:charset w:val="00"/>
+    <w:family w:val="roman"/>
+    <w:pitch w:val="variable"/>
+    <w:sig w:usb0="E0002EFF" w:usb1="C000785B" w:usb2="00000009" w:usb3="00000000" w:csb0="000001FF" w:csb1="00000000"/>
+  </w:font>
+  <w:font w:name="Wingdings">
+    <w:panose1 w:val="05000000000000000000"/>
+    <w:charset w:val="02"/>
+    <w:family w:val="auto"/>
+    <w:pitch w:val="variable"/>
+    <w:sig w:usb0="00000000" w:usb1="10000000" w:usb2="00000000" w:usb3="00000000" w:csb0="80000000" w:csb1="00000000"/>
+  </w:font>
+  <w:font w:name="Courier New">
+    <w:panose1 w:val="02070309020205020404"/>
+    <w:charset w:val="00"/>
+    <w:family w:val="modern"/>
+    <w:pitch w:val="fixed"/>
+    <w:sig w:usb0="E0002EFF" w:usb1="C0007843" w:usb2="00000009" w:usb3="00000000" w:csb0="000001FF" w:csb1="00000000"/>
+  </w:font>
+  <w:font w:name="Calibri">
+    <w:panose1 w:val="020F0502020204030204"/>
+    <w:charset w:val="00"/>
+    <w:family w:val="swiss"/>
+    <w:pitch w:val="variable"/>
+    <w:sig w:usb0="E0002AFF" w:usb1="C000247B" w:usb2="00000009" w:usb3="00000000" w:csb0="000001FF" w:csb1="00000000"/>
+  </w:font>
+  <w:font w:name="Cambria">
+    <w:panose1 w:val="02040503050406030204"/>
+    <w:charset w:val="00"/>
+    <w:family w:val="roman"/>
+    <w:pitch w:val="variable"/>
+    <w:sig w:usb0="E00006FF" w:usb1="420024FF" w:usb2="02000000" w:usb3="00000000" w:csb0="0000019F" w:csb1="00000000"/>
+  </w:font>
+  <w:font w:name="Tahoma">
+    <w:panose1 w:val="020B0604030504040204"/>
+    <w:charset w:val="00"/>
+    <w:family w:val="swiss"/>
+    <w:pitch w:val="variable"/>
+    <w:sig w:usb0="E1002EFF" w:usb1="C000605B" w:usb2="00000029" w:usb3="00000000" w:csb0="000101FF" w:csb1="00000000"/>
+  </w:font>
+  <w:font w:name="Calibri Light">
+    <w:panose1 w:val="020F0302020204030204"/>
+    <w:charset w:val="00"/>
+    <w:family w:val="swiss"/>
+    <w:pitch w:val="variable"/>
+    <w:sig w:usb0="E0002AFF" w:usb1="C000247B" w:usb2="00000009" w:usb3="00000000" w:csb0="000001FF" w:csb1="00000000"/>
+  </w:font>
+</w:fonts>
+</file>
+
+<file path=word/glossary/settings.xml><?xml version="1.0" encoding="utf-8"?>
+<w:settings xmlns:mc="http://schemas.openxmlformats.org/markup-compatibility/2006" xmlns:o="urn:schemas-microsoft-com:office:office" xmlns:r="http://schemas.openxmlformats.org/officeDocument/2006/relationships" xmlns:m="http://schemas.openxmlformats.org/officeDocument/2006/math" xmlns:v="urn:schemas-microsoft-com:vml" xmlns:w10="urn:schemas-microsoft-com:office:word" xmlns:w="http://schemas.openxmlformats.org/wordprocessingml/2006/main" xmlns:w14="http://schemas.microsoft.com/office/word/2010/wordml" xmlns:w15="http://schemas.microsoft.com/office/word/2012/wordml" xmlns:w16cid="http://schemas.microsoft.com/office/word/2016/wordml/cid" xmlns:w16se="http://schemas.microsoft.com/office/word/2015/wordml/symex" xmlns:sl="http://schemas.openxmlformats.org/schemaLibrary/2006/main" mc:Ignorable="w14 w15 w16se w16cid">
+  <w:view w:val="normal"/>
+  <w:defaultTabStop w:val="708"/>
+  <w:hyphenationZone w:val="425"/>
+  <w:characterSpacingControl w:val="doNotCompress"/>
+  <w:compat>
+    <w:useFELayout/>
+    <w:compatSetting w:name="compatibilityMode" w:uri="http://schemas.microsoft.com/office/word" w:val="15"/>
+    <w:compatSetting w:name="overrideTableStyleFontSizeAndJustification" w:uri="http://schemas.microsoft.com/office/word" w:val="1"/>
+    <w:compatSetting w:name="enableOpenTypeFeatures" w:uri="http://schemas.microsoft.com/office/word" w:val="1"/>
+    <w:compatSetting w:name="doNotFlipMirrorIndents" w:uri="http://schemas.microsoft.com/office/word" w:val="1"/>
+    <w:compatSetting w:name="differentiateMultirowTableHeaders" w:uri="http://schemas.microsoft.com/office/word" w:val="1"/>
+    <w:compatSetting w:name="useWord2013TrackBottomHyphenation" w:uri="http://schemas.microsoft.com/office/word" w:val="0"/>
+  </w:compat>
+  <w:rsids>
+    <w:rsidRoot w:val="00484BAA"/>
+    <w:rsid w:val="00484BAA"/>
+    <w:rsid w:val="006A2DA0"/>
+    <w:rsid w:val="00A1224C"/>
+    <w:rsid w:val="00E4643D"/>
+  </w:rsids>
+  <m:mathPr>
+    <m:mathFont m:val="Cambria Math"/>
+    <m:brkBin m:val="before"/>
+    <m:brkBinSub m:val="--"/>
+    <m:smallFrac m:val="0"/>
+    <m:dispDef/>
+    <m:lMargin m:val="0"/>
+    <m:rMargin m:val="0"/>
+    <m:defJc m:val="centerGroup"/>
+    <m:wrapIndent m:val="1440"/>
+    <m:intLim m:val="subSup"/>
+    <m:naryLim m:val="undOvr"/>
+  </m:mathPr>
+  <w:themeFontLang w:val="fr-CA"/>
+  <w:clrSchemeMapping w:bg1="light1" w:t1="dark1" w:bg2="light2" w:t2="dark2" w:accent1="accent1" w:accent2="accent2" w:accent3="accent3" w:accent4="accent4" w:accent5="accent5" w:accent6="accent6" w:hyperlink="hyperlink" w:followedHyperlink="followedHyperlink"/>
+  <w:decimalSymbol w:val=","/>
+  <w:listSeparator w:val=";"/>
+  <w15:chartTrackingRefBased/>
+</w:settings>
+</file>
+
+<file path=word/glossary/styles.xml><?xml version="1.0" encoding="utf-8"?>
+<w:styles xmlns:mc="http://schemas.openxmlformats.org/markup-compatibility/2006" xmlns:r="http://schemas.openxmlformats.org/officeDocument/2006/relationships" xmlns:w="http://schemas.openxmlformats.org/wordprocessingml/2006/main" xmlns:w14="http://schemas.microsoft.com/office/word/2010/wordml" xmlns:w15="http://schemas.microsoft.com/office/word/2012/wordml" xmlns:w16cid="http://schemas.microsoft.com/office/word/2016/wordml/cid" xmlns:w16se="http://schemas.microsoft.com/office/word/2015/wordml/symex" mc:Ignorable="w14 w15 w16se w16cid">
+  <w:docDefaults>
+    <w:rPrDefault>
+      <w:rPr>
+        <w:rFonts w:asciiTheme="minorHAnsi" w:eastAsiaTheme="minorEastAsia" w:hAnsiTheme="minorHAnsi" w:cstheme="minorBidi"/>
+        <w:sz w:val="22"/>
+        <w:szCs w:val="22"/>
+        <w:lang w:val="fr-CA" w:eastAsia="fr-CA" w:bidi="ar-SA"/>
+      </w:rPr>
+    </w:rPrDefault>
+    <w:pPrDefault>
+      <w:pPr>
+        <w:spacing w:after="160" w:line="259" w:lineRule="auto"/>
+      </w:pPr>
+    </w:pPrDefault>
+  </w:docDefaults>
+  <w:latentStyles w:defLockedState="0" w:defUIPriority="99" w:defSemiHidden="0" w:defUnhideWhenUsed="0" w:defQFormat="0" w:count="375">
+    <w:lsdException w:name="Normal" w:uiPriority="0" w:qFormat="1"/>
+    <w:lsdException w:name="heading 1" w:uiPriority="9" w:qFormat="1"/>
+    <w:lsdException w:name="heading 2" w:semiHidden="1" w:uiPriority="9" w:unhideWhenUsed="1" w:qFormat="1"/>
+    <w:lsdException w:name="heading 3" w:semiHidden="1" w:uiPriority="9" w:unhideWhenUsed="1" w:qFormat="1"/>
+    <w:lsdException w:name="heading 4" w:semiHidden="1" w:uiPriority="9" w:unhideWhenUsed="1" w:qFormat="1"/>
+    <w:lsdException w:name="heading 5" w:semiHidden="1" w:uiPriority="9" w:unhideWhenUsed="1" w:qFormat="1"/>
+    <w:lsdException w:name="heading 6" w:semiHidden="1" w:uiPriority="9" w:unhideWhenUsed="1" w:qFormat="1"/>
+    <w:lsdException w:name="heading 7" w:semiHidden="1" w:uiPriority="9" w:unhideWhenUsed="1" w:qFormat="1"/>
+    <w:lsdException w:name="heading 8" w:semiHidden="1" w:uiPriority="9" w:unhideWhenUsed="1" w:qFormat="1"/>
+    <w:lsdException w:name="heading 9" w:semiHidden="1" w:uiPriority="9" w:unhideWhenUsed="1" w:qFormat="1"/>
+    <w:lsdException w:name="index 1" w:semiHidden="1" w:unhideWhenUsed="1"/>
+    <w:lsdException w:name="index 2" w:semiHidden="1" w:unhideWhenUsed="1"/>
+    <w:lsdException w:name="index 3" w:semiHidden="1" w:unhideWhenUsed="1"/>
+    <w:lsdException w:name="index 4" w:semiHidden="1" w:unhideWhenUsed="1"/>
+    <w:lsdException w:name="index 5" w:semiHidden="1" w:unhideWhenUsed="1"/>
+    <w:lsdException w:name="index 6" w:semiHidden="1" w:unhideWhenUsed="1"/>
+    <w:lsdException w:name="index 7" w:semiHidden="1" w:unhideWhenUsed="1"/>
+    <w:lsdException w:name="index 8" w:semiHidden="1" w:unhideWhenUsed="1"/>
+    <w:lsdException w:name="index 9" w:semiHidden="1" w:unhideWhenUsed="1"/>
+    <w:lsdException w:name="toc 1" w:semiHidden="1" w:uiPriority="39" w:unhideWhenUsed="1"/>
+    <w:lsdException w:name="toc 2" w:semiHidden="1" w:uiPriority="39" w:unhideWhenUsed="1"/>
+    <w:lsdException w:name="toc 3" w:semiHidden="1" w:uiPriority="39" w:unhideWhenUsed="1"/>
+    <w:lsdException w:name="toc 4" w:semiHidden="1" w:uiPriority="39" w:unhideWhenUsed="1"/>
+    <w:lsdException w:name="toc 5" w:semiHidden="1" w:uiPriority="39" w:unhideWhenUsed="1"/>
+    <w:lsdException w:name="toc 6" w:semiHidden="1" w:uiPriority="39" w:unhideWhenUsed="1"/>
+    <w:lsdException w:name="toc 7" w:semiHidden="1" w:uiPriority="39" w:unhideWhenUsed="1"/>
+    <w:lsdException w:name="toc 8" w:semiHidden="1" w:uiPriority="39" w:unhideWhenUsed="1"/>
+    <w:lsdException w:name="toc 9" w:semiHidden="1" w:uiPriority="39" w:unhideWhenUsed="1"/>
+    <w:lsdException w:name="Normal Indent" w:semiHidden="1" w:unhideWhenUsed="1"/>
+    <w:lsdException w:name="footnote text" w:semiHidden="1" w:unhideWhenUsed="1"/>
+    <w:lsdException w:name="annotation text" w:semiHidden="1" w:unhideWhenUsed="1"/>
+    <w:lsdException w:name="header" w:semiHidden="1" w:unhideWhenUsed="1"/>
+    <w:lsdException w:name="footer" w:semiHidden="1" w:unhideWhenUsed="1"/>
+    <w:lsdException w:name="index heading" w:semiHidden="1" w:unhideWhenUsed="1"/>
+    <w:lsdException w:name="caption" w:semiHidden="1" w:uiPriority="35" w:unhideWhenUsed="1" w:qFormat="1"/>
+    <w:lsdException w:name="table of figures" w:semiHidden="1" w:unhideWhenUsed="1"/>
+    <w:lsdException w:name="envelope address" w:semiHidden="1" w:unhideWhenUsed="1"/>
+    <w:lsdException w:name="envelope return" w:semiHidden="1" w:unhideWhenUsed="1"/>
+    <w:lsdException w:name="footnote reference" w:semiHidden="1" w:unhideWhenUsed="1"/>
+    <w:lsdException w:name="annotation reference" w:semiHidden="1" w:unhideWhenUsed="1"/>
+    <w:lsdException w:name="line number" w:semiHidden="1" w:unhideWhenUsed="1"/>
+    <w:lsdException w:name="page number" w:semiHidden="1" w:unhideWhenUsed="1"/>
+    <w:lsdException w:name="endnote reference" w:semiHidden="1" w:unhideWhenUsed="1"/>
+    <w:lsdException w:name="endnote text" w:semiHidden="1" w:unhideWhenUsed="1"/>
+    <w:lsdException w:name="table of authorities" w:semiHidden="1" w:unhideWhenUsed="1"/>
+    <w:lsdException w:name="macro" w:semiHidden="1" w:unhideWhenUsed="1"/>
+    <w:lsdException w:name="toa heading" w:semiHidden="1" w:unhideWhenUsed="1"/>
+    <w:lsdException w:name="List" w:semiHidden="1" w:unhideWhenUsed="1"/>
+    <w:lsdException w:name="List Bullet" w:semiHidden="1" w:unhideWhenUsed="1"/>
+    <w:lsdException w:name="List Number" w:semiHidden="1" w:unhideWhenUsed="1"/>
+    <w:lsdException w:name="List 2" w:semiHidden="1" w:unhideWhenUsed="1"/>
+    <w:lsdException w:name="List 3" w:semiHidden="1" w:unhideWhenUsed="1"/>
+    <w:lsdException w:name="List 4" w:semiHidden="1" w:unhideWhenUsed="1"/>
+    <w:lsdException w:name="List 5" w:semiHidden="1" w:unhideWhenUsed="1"/>
+    <w:lsdException w:name="List Bullet 2" w:semiHidden="1" w:unhideWhenUsed="1"/>
+    <w:lsdException w:name="List Bullet 3" w:semiHidden="1" w:unhideWhenUsed="1"/>
+    <w:lsdException w:name="List Bullet 4" w:semiHidden="1" w:unhideWhenUsed="1"/>
+    <w:lsdException w:name="List Bullet 5" w:semiHidden="1" w:unhideWhenUsed="1"/>
+    <w:lsdException w:name="List Number 2" w:semiHidden="1" w:unhideWhenUsed="1"/>
+    <w:lsdException w:name="List Number 3" w:semiHidden="1" w:unhideWhenUsed="1"/>
+    <w:lsdException w:name="List Number 4" w:semiHidden="1" w:unhideWhenUsed="1"/>
+    <w:lsdException w:name="List Number 5" w:semiHidden="1" w:unhideWhenUsed="1"/>
+    <w:lsdException w:name="Title" w:uiPriority="10" w:qFormat="1"/>
+    <w:lsdException w:name="Closing" w:semiHidden="1" w:unhideWhenUsed="1"/>
+    <w:lsdException w:name="Signature" w:semiHidden="1" w:unhideWhenUsed="1"/>
+    <w:lsdException w:name="Default Paragraph Font" w:semiHidden="1" w:uiPriority="1" w:unhideWhenUsed="1"/>
+    <w:lsdException w:name="Body Text" w:semiHidden="1" w:unhideWhenUsed="1"/>
+    <w:lsdException w:name="Body Text Indent" w:semiHidden="1" w:unhideWhenUsed="1"/>
+    <w:lsdException w:name="List Continue" w:semiHidden="1" w:unhideWhenUsed="1"/>
+    <w:lsdException w:name="List Continue 2" w:semiHidden="1" w:unhideWhenUsed="1"/>
+    <w:lsdException w:name="List Continue 3" w:semiHidden="1" w:unhideWhenUsed="1"/>
+    <w:lsdException w:name="List Continue 4" w:semiHidden="1" w:unhideWhenUsed="1"/>
+    <w:lsdException w:name="List Continue 5" w:semiHidden="1" w:unhideWhenUsed="1"/>
+    <w:lsdException w:name="Message Header" w:semiHidden="1" w:unhideWhenUsed="1"/>
+    <w:lsdException w:name="Subtitle" w:uiPriority="11" w:qFormat="1"/>
+    <w:lsdException w:name="Salutation" w:semiHidden="1" w:unhideWhenUsed="1"/>
+    <w:lsdException w:name="Date" w:semiHidden="1" w:unhideWhenUsed="1"/>
+    <w:lsdException w:name="Body Text First Indent" w:semiHidden="1" w:unhideWhenUsed="1"/>
+    <w:lsdException w:name="Body Text First Indent 2" w:semiHidden="1" w:unhideWhenUsed="1"/>
+    <w:lsdException w:name="Note Heading" w:semiHidden="1" w:unhideWhenUsed="1"/>
+    <w:lsdException w:name="Body Text 2" w:semiHidden="1" w:unhideWhenUsed="1"/>
+    <w:lsdException w:name="Body Text 3" w:semiHidden="1" w:unhideWhenUsed="1"/>
+    <w:lsdException w:name="Body Text Indent 2" w:semiHidden="1" w:unhideWhenUsed="1"/>
+    <w:lsdException w:name="Body Text Indent 3" w:semiHidden="1" w:unhideWhenUsed="1"/>
+    <w:lsdException w:name="Block Text" w:semiHidden="1" w:unhideWhenUsed="1"/>
+    <w:lsdException w:name="Hyperlink" w:semiHidden="1" w:unhideWhenUsed="1"/>
+    <w:lsdException w:name="FollowedHyperlink" w:semiHidden="1" w:unhideWhenUsed="1"/>
+    <w:lsdException w:name="Strong" w:uiPriority="22" w:qFormat="1"/>
+    <w:lsdException w:name="Emphasis" w:uiPriority="20" w:qFormat="1"/>
+    <w:lsdException w:name="Document Map" w:semiHidden="1" w:unhideWhenUsed="1"/>
+    <w:lsdException w:name="Plain Text" w:semiHidden="1" w:unhideWhenUsed="1"/>
+    <w:lsdException w:name="E-mail Signature" w:semiHidden="1" w:unhideWhenUsed="1"/>
+    <w:lsdException w:name="HTML Top of Form" w:semiHidden="1" w:unhideWhenUsed="1"/>
+    <w:lsdException w:name="HTML Bottom of Form" w:semiHidden="1" w:unhideWhenUsed="1"/>
+    <w:lsdException w:name="Normal (Web)" w:semiHidden="1" w:unhideWhenUsed="1"/>
+    <w:lsdException w:name="HTML Acronym" w:semiHidden="1" w:unhideWhenUsed="1"/>
+    <w:lsdException w:name="HTML Address" w:semiHidden="1" w:unhideWhenUsed="1"/>
+    <w:lsdException w:name="HTML Cite" w:semiHidden="1" w:unhideWhenUsed="1"/>
+    <w:lsdException w:name="HTML Code" w:semiHidden="1" w:unhideWhenUsed="1"/>
+    <w:lsdException w:name="HTML Definition" w:semiHidden="1" w:unhideWhenUsed="1"/>
+    <w:lsdException w:name="HTML Keyboard" w:semiHidden="1" w:unhideWhenUsed="1"/>
+    <w:lsdException w:name="HTML Preformatted" w:semiHidden="1" w:unhideWhenUsed="1"/>
+    <w:lsdException w:name="HTML Sample" w:semiHidden="1" w:unhideWhenUsed="1"/>
+    <w:lsdException w:name="HTML Typewriter" w:semiHidden="1" w:unhideWhenUsed="1"/>
+    <w:lsdException w:name="HTML Variable" w:semiHidden="1" w:unhideWhenUsed="1"/>
+    <w:lsdException w:name="Normal Table" w:semiHidden="1" w:unhideWhenUsed="1"/>
+    <w:lsdException w:name="annotation subject" w:semiHidden="1" w:unhideWhenUsed="1"/>
+    <w:lsdException w:name="No List" w:semiHidden="1" w:unhideWhenUsed="1"/>
+    <w:lsdException w:name="Outline List 1" w:semiHidden="1" w:unhideWhenUsed="1"/>
+    <w:lsdException w:name="Outline List 2" w:semiHidden="1" w:unhideWhenUsed="1"/>
+    <w:lsdException w:name="Outline List 3" w:semiHidden="1" w:unhideWhenUsed="1"/>
+    <w:lsdException w:name="Table Simple 1" w:semiHidden="1" w:unhideWhenUsed="1"/>
+    <w:lsdException w:name="Table Simple 2" w:semiHidden="1" w:unhideWhenUsed="1"/>
+    <w:lsdException w:name="Table Simple 3" w:semiHidden="1" w:unhideWhenUsed="1"/>
+    <w:lsdException w:name="Table Classic 1" w:semiHidden="1" w:unhideWhenUsed="1"/>
+    <w:lsdException w:name="Table Classic 2" w:semiHidden="1" w:unhideWhenUsed="1"/>
+    <w:lsdException w:name="Table Classic 3" w:semiHidden="1" w:unhideWhenUsed="1"/>
+    <w:lsdException w:name="Table Classic 4" w:semiHidden="1" w:unhideWhenUsed="1"/>
+    <w:lsdException w:name="Table Colorful 1" w:semiHidden="1" w:unhideWhenUsed="1"/>
+    <w:lsdException w:name="Table Colorful 2" w:semiHidden="1" w:unhideWhenUsed="1"/>
+    <w:lsdException w:name="Table Colorful 3" w:semiHidden="1" w:unhideWhenUsed="1"/>
+    <w:lsdException w:name="Table Columns 1" w:semiHidden="1" w:unhideWhenUsed="1"/>
+    <w:lsdException w:name="Table Columns 2" w:semiHidden="1" w:unhideWhenUsed="1"/>
+    <w:lsdException w:name="Table Columns 3" w:semiHidden="1" w:unhideWhenUsed="1"/>
+    <w:lsdException w:name="Table Columns 4" w:semiHidden="1" w:unhideWhenUsed="1"/>
+    <w:lsdException w:name="Table Columns 5" w:semiHidden="1" w:unhideWhenUsed="1"/>
+    <w:lsdException w:name="Table Grid 1" w:semiHidden="1" w:unhideWhenUsed="1"/>
+    <w:lsdException w:name="Table Grid 2" w:semiHidden="1" w:unhideWhenUsed="1"/>
+    <w:lsdException w:name="Table Grid 3" w:semiHidden="1" w:unhideWhenUsed="1"/>
+    <w:lsdException w:name="Table Grid 4" w:semiHidden="1" w:unhideWhenUsed="1"/>
+    <w:lsdException w:name="Table Grid 5" w:semiHidden="1" w:unhideWhenUsed="1"/>
+    <w:lsdException w:name="Table Grid 6" w:semiHidden="1" w:unhideWhenUsed="1"/>
+    <w:lsdException w:name="Table Grid 7" w:semiHidden="1" w:unhideWhenUsed="1"/>
+    <w:lsdException w:name="Table Grid 8" w:semiHidden="1" w:unhideWhenUsed="1"/>
+    <w:lsdException w:name="Table List 1" w:semiHidden="1" w:unhideWhenUsed="1"/>
+    <w:lsdException w:name="Table List 2" w:semiHidden="1" w:unhideWhenUsed="1"/>
+    <w:lsdException w:name="Table List 3" w:semiHidden="1" w:unhideWhenUsed="1"/>
+    <w:lsdException w:name="Table List 4" w:semiHidden="1" w:unhideWhenUsed="1"/>
+    <w:lsdException w:name="Table List 5" w:semiHidden="1" w:unhideWhenUsed="1"/>
+    <w:lsdException w:name="Table List 6" w:semiHidden="1" w:unhideWhenUsed="1"/>
+    <w:lsdException w:name="Table List 7" w:semiHidden="1" w:unhideWhenUsed="1"/>
+    <w:lsdException w:name="Table List 8" w:semiHidden="1" w:unhideWhenUsed="1"/>
+    <w:lsdException w:name="Table 3D effects 1" w:semiHidden="1" w:unhideWhenUsed="1"/>
+    <w:lsdException w:name="Table 3D effects 2" w:semiHidden="1" w:unhideWhenUsed="1"/>
+    <w:lsdException w:name="Table 3D effects 3" w:semiHidden="1" w:unhideWhenUsed="1"/>
+    <w:lsdException w:name="Table Contemporary" w:semiHidden="1" w:unhideWhenUsed="1"/>
+    <w:lsdException w:name="Table Elegant" w:semiHidden="1" w:unhideWhenUsed="1"/>
+    <w:lsdException w:name="Table Professional" w:semiHidden="1" w:unhideWhenUsed="1"/>
+    <w:lsdException w:name="Table Subtle 1" w:semiHidden="1" w:unhideWhenUsed="1"/>
+    <w:lsdException w:name="Table Subtle 2" w:semiHidden="1" w:unhideWhenUsed="1"/>
+    <w:lsdException w:name="Table Web 1" w:semiHidden="1" w:unhideWhenUsed="1"/>
+    <w:lsdException w:name="Table Web 2" w:semiHidden="1" w:unhideWhenUsed="1"/>
+    <w:lsdException w:name="Table Web 3" w:semiHidden="1" w:unhideWhenUsed="1"/>
+    <w:lsdException w:name="Balloon Text" w:semiHidden="1" w:unhideWhenUsed="1"/>
+    <w:lsdException w:name="Table Grid" w:uiPriority="39"/>
+    <w:lsdException w:name="Table Theme" w:semiHidden="1" w:unhideWhenUsed="1"/>
+    <w:lsdException w:name="Placeholder Text" w:semiHidden="1"/>
+    <w:lsdException w:name="No Spacing" w:uiPriority="1" w:qFormat="1"/>
+    <w:lsdException w:name="Light Shading" w:uiPriority="60"/>
+    <w:lsdException w:name="Light List" w:uiPriority="61"/>
+    <w:lsdException w:name="Light Grid" w:uiPriority="62"/>
+    <w:lsdException w:name="Medium Shading 1" w:uiPriority="63"/>
+    <w:lsdException w:name="Medium Shading 2" w:uiPriority="64"/>
+    <w:lsdException w:name="Medium List 1" w:uiPriority="65"/>
+    <w:lsdException w:name="Medium List 2" w:uiPriority="66"/>
+    <w:lsdException w:name="Medium Grid 1" w:uiPriority="67"/>
+    <w:lsdException w:name="Medium Grid 2" w:uiPriority="68"/>
+    <w:lsdException w:name="Medium Grid 3" w:uiPriority="69"/>
+    <w:lsdException w:name="Dark List" w:uiPriority="70"/>
+    <w:lsdException w:name="Colorful Shading" w:uiPriority="71"/>
+    <w:lsdException w:name="Colorful List" w:uiPriority="72"/>
+    <w:lsdException w:name="Colorful Grid" w:uiPriority="73"/>
+    <w:lsdException w:name="Light Shading Accent 1" w:uiPriority="60"/>
+    <w:lsdException w:name="Light List Accent 1" w:uiPriority="61"/>
+    <w:lsdException w:name="Light Grid Accent 1" w:uiPriority="62"/>
+    <w:lsdException w:name="Medium Shading 1 Accent 1" w:uiPriority="63"/>
+    <w:lsdException w:name="Medium Shading 2 Accent 1" w:uiPriority="64"/>
+    <w:lsdException w:name="Medium List 1 Accent 1" w:uiPriority="65"/>
+    <w:lsdException w:name="Revision" w:semiHidden="1"/>
+    <w:lsdException w:name="List Paragraph" w:uiPriority="34" w:qFormat="1"/>
+    <w:lsdException w:name="Quote" w:uiPriority="29" w:qFormat="1"/>
+    <w:lsdException w:name="Intense Quote" w:uiPriority="30" w:qFormat="1"/>
+    <w:lsdException w:name="Medium List 2 Accent 1" w:uiPriority="66"/>
+    <w:lsdException w:name="Medium Grid 1 Accent 1" w:uiPriority="67"/>
+    <w:lsdException w:name="Medium Grid 2 Accent 1" w:uiPriority="68"/>
+    <w:lsdException w:name="Medium Grid 3 Accent 1" w:uiPriority="69"/>
+    <w:lsdException w:name="Dark List Accent 1" w:uiPriority="70"/>
+    <w:lsdException w:name="Colorful Shading Accent 1" w:uiPriority="71"/>
+    <w:lsdException w:name="Colorful List Accent 1" w:uiPriority="72"/>
+    <w:lsdException w:name="Colorful Grid Accent 1" w:uiPriority="73"/>
+    <w:lsdException w:name="Light Shading Accent 2" w:uiPriority="60"/>
+    <w:lsdException w:name="Light List Accent 2" w:uiPriority="61"/>
+    <w:lsdException w:name="Light Grid Accent 2" w:uiPriority="62"/>
+    <w:lsdException w:name="Medium Shading 1 Accent 2" w:uiPriority="63"/>
+    <w:lsdException w:name="Medium Shading 2 Accent 2" w:uiPriority="64"/>
+    <w:lsdException w:name="Medium List 1 Accent 2" w:uiPriority="65"/>
+    <w:lsdException w:name="Medium List 2 Accent 2" w:uiPriority="66"/>
+    <w:lsdException w:name="Medium Grid 1 Accent 2" w:uiPriority="67"/>
+    <w:lsdException w:name="Medium Grid 2 Accent 2" w:uiPriority="68"/>
+    <w:lsdException w:name="Medium Grid 3 Accent 2" w:uiPriority="69"/>
+    <w:lsdException w:name="Dark List Accent 2" w:uiPriority="70"/>
+    <w:lsdException w:name="Colorful Shading Accent 2" w:uiPriority="71"/>
+    <w:lsdException w:name="Colorful List Accent 2" w:uiPriority="72"/>
+    <w:lsdException w:name="Colorful Grid Accent 2" w:uiPriority="73"/>
+    <w:lsdException w:name="Light Shading Accent 3" w:uiPriority="60"/>
+    <w:lsdException w:name="Light List Accent 3" w:uiPriority="61"/>
+    <w:lsdException w:name="Light Grid Accent 3" w:uiPriority="62"/>
+    <w:lsdException w:name="Medium Shading 1 Accent 3" w:uiPriority="63"/>
+    <w:lsdException w:name="Medium Shading 2 Accent 3" w:uiPriority="64"/>
+    <w:lsdException w:name="Medium List 1 Accent 3" w:uiPriority="65"/>
+    <w:lsdException w:name="Medium List 2 Accent 3" w:uiPriority="66"/>
+    <w:lsdException w:name="Medium Grid 1 Accent 3" w:uiPriority="67"/>
+    <w:lsdException w:name="Medium Grid 2 Accent 3" w:uiPriority="68"/>
+    <w:lsdException w:name="Medium Grid 3 Accent 3" w:uiPriority="69"/>
+    <w:lsdException w:name="Dark List Accent 3" w:uiPriority="70"/>
+    <w:lsdException w:name="Colorful Shading Accent 3" w:uiPriority="71"/>
+    <w:lsdException w:name="Colorful List Accent 3" w:uiPriority="72"/>
+    <w:lsdException w:name="Colorful Grid Accent 3" w:uiPriority="73"/>
+    <w:lsdException w:name="Light Shading Accent 4" w:uiPriority="60"/>
+    <w:lsdException w:name="Light List Accent 4" w:uiPriority="61"/>
+    <w:lsdException w:name="Light Grid Accent 4" w:uiPriority="62"/>
+    <w:lsdException w:name="Medium Shading 1 Accent 4" w:uiPriority="63"/>
+    <w:lsdException w:name="Medium Shading 2 Accent 4" w:uiPriority="64"/>
+    <w:lsdException w:name="Medium List 1 Accent 4" w:uiPriority="65"/>
+    <w:lsdException w:name="Medium List 2 Accent 4" w:uiPriority="66"/>
+    <w:lsdException w:name="Medium Grid 1 Accent 4" w:uiPriority="67"/>
+    <w:lsdException w:name="Medium Grid 2 Accent 4" w:uiPriority="68"/>
+    <w:lsdException w:name="Medium Grid 3 Accent 4" w:uiPriority="69"/>
+    <w:lsdException w:name="Dark List Accent 4" w:uiPriority="70"/>
+    <w:lsdException w:name="Colorful Shading Accent 4" w:uiPriority="71"/>
+    <w:lsdException w:name="Colorful List Accent 4" w:uiPriority="72"/>
+    <w:lsdException w:name="Colorful Grid Accent 4" w:uiPriority="73"/>
+    <w:lsdException w:name="Light Shading Accent 5" w:uiPriority="60"/>
+    <w:lsdException w:name="Light List Accent 5" w:uiPriority="61"/>
+    <w:lsdException w:name="Light Grid Accent 5" w:uiPriority="62"/>
+    <w:lsdException w:name="Medium Shading 1 Accent 5" w:uiPriority="63"/>
+    <w:lsdException w:name="Medium Shading 2 Accent 5" w:uiPriority="64"/>
+    <w:lsdException w:name="Medium List 1 Accent 5" w:uiPriority="65"/>
+    <w:lsdException w:name="Medium List 2 Accent 5" w:uiPriority="66"/>
+    <w:lsdException w:name="Medium Grid 1 Accent 5" w:uiPriority="67"/>
+    <w:lsdException w:name="Medium Grid 2 Accent 5" w:uiPriority="68"/>
+    <w:lsdException w:name="Medium Grid 3 Accent 5" w:uiPriority="69"/>
+    <w:lsdException w:name="Dark List Accent 5" w:uiPriority="70"/>
+    <w:lsdException w:name="Colorful Shading Accent 5" w:uiPriority="71"/>
+    <w:lsdException w:name="Colorful List Accent 5" w:uiPriority="72"/>
+    <w:lsdException w:name="Colorful Grid Accent 5" w:uiPriority="73"/>
+    <w:lsdException w:name="Light Shading Accent 6" w:uiPriority="60"/>
+    <w:lsdException w:name="Light List Accent 6" w:uiPriority="61"/>
+    <w:lsdException w:name="Light Grid Accent 6" w:uiPriority="62"/>
+    <w:lsdException w:name="Medium Shading 1 Accent 6" w:uiPriority="63"/>
+    <w:lsdException w:name="Medium Shading 2 Accent 6" w:uiPriority="64"/>
+    <w:lsdException w:name="Medium List 1 Accent 6" w:uiPriority="65"/>
+    <w:lsdException w:name="Medium List 2 Accent 6" w:uiPriority="66"/>
+    <w:lsdException w:name="Medium Grid 1 Accent 6" w:uiPriority="67"/>
+    <w:lsdException w:name="Medium Grid 2 Accent 6" w:uiPriority="68"/>
+    <w:lsdException w:name="Medium Grid 3 Accent 6" w:uiPriority="69"/>
+    <w:lsdException w:name="Dark List Accent 6" w:uiPriority="70"/>
+    <w:lsdException w:name="Colorful Shading Accent 6" w:uiPriority="71"/>
+    <w:lsdException w:name="Colorful List Accent 6" w:uiPriority="72"/>
+    <w:lsdException w:name="Colorful Grid Accent 6" w:uiPriority="73"/>
+    <w:lsdException w:name="Subtle Emphasis" w:uiPriority="19" w:qFormat="1"/>
+    <w:lsdException w:name="Intense Emphasis" w:uiPriority="21" w:qFormat="1"/>
+    <w:lsdException w:name="Subtle Reference" w:uiPriority="31" w:qFormat="1"/>
+    <w:lsdException w:name="Intense Reference" w:uiPriority="32" w:qFormat="1"/>
+    <w:lsdException w:name="Book Title" w:uiPriority="33" w:qFormat="1"/>
+    <w:lsdException w:name="Bibliography" w:semiHidden="1" w:uiPriority="37" w:unhideWhenUsed="1"/>
+    <w:lsdException w:name="TOC Heading" w:semiHidden="1" w:uiPriority="39" w:unhideWhenUsed="1" w:qFormat="1"/>
+    <w:lsdException w:name="Plain Table 1" w:uiPriority="41"/>
+    <w:lsdException w:name="Plain Table 2" w:uiPriority="42"/>
+    <w:lsdException w:name="Plain Table 3" w:uiPriority="43"/>
+    <w:lsdException w:name="Plain Table 4" w:uiPriority="44"/>
+    <w:lsdException w:name="Plain Table 5" w:uiPriority="45"/>
+    <w:lsdException w:name="Grid Table Light" w:uiPriority="40"/>
+    <w:lsdException w:name="Grid Table 1 Light" w:uiPriority="46"/>
+    <w:lsdException w:name="Grid Table 2" w:uiPriority="47"/>
+    <w:lsdException w:name="Grid Table 3" w:uiPriority="48"/>
+    <w:lsdException w:name="Grid Table 4" w:uiPriority="49"/>
+    <w:lsdException w:name="Grid Table 5 Dark" w:uiPriority="50"/>
+    <w:lsdException w:name="Grid Table 6 Colorful" w:uiPriority="51"/>
+    <w:lsdException w:name="Grid Table 7 Colorful" w:uiPriority="52"/>
+    <w:lsdException w:name="Grid Table 1 Light Accent 1" w:uiPriority="46"/>
+    <w:lsdException w:name="Grid Table 2 Accent 1" w:uiPriority="47"/>
+    <w:lsdException w:name="Grid Table 3 Accent 1" w:uiPriority="48"/>
+    <w:lsdException w:name="Grid Table 4 Accent 1" w:uiPriority="49"/>
+    <w:lsdException w:name="Grid Table 5 Dark Accent 1" w:uiPriority="50"/>
+    <w:lsdException w:name="Grid Table 6 Colorful Accent 1" w:uiPriority="51"/>
+    <w:lsdException w:name="Grid Table 7 Colorful Accent 1" w:uiPriority="52"/>
+    <w:lsdException w:name="Grid Table 1 Light Accent 2" w:uiPriority="46"/>
+    <w:lsdException w:name="Grid Table 2 Accent 2" w:uiPriority="47"/>
+    <w:lsdException w:name="Grid Table 3 Accent 2" w:uiPriority="48"/>
+    <w:lsdException w:name="Grid Table 4 Accent 2" w:uiPriority="49"/>
+    <w:lsdException w:name="Grid Table 5 Dark Accent 2" w:uiPriority="50"/>
+    <w:lsdException w:name="Grid Table 6 Colorful Accent 2" w:uiPriority="51"/>
+    <w:lsdException w:name="Grid Table 7 Colorful Accent 2" w:uiPriority="52"/>
+    <w:lsdException w:name="Grid Table 1 Light Accent 3" w:uiPriority="46"/>
+    <w:lsdException w:name="Grid Table 2 Accent 3" w:uiPriority="47"/>
+    <w:lsdException w:name="Grid Table 3 Accent 3" w:uiPriority="48"/>
+    <w:lsdException w:name="Grid Table 4 Accent 3" w:uiPriority="49"/>
+    <w:lsdException w:name="Grid Table 5 Dark Accent 3" w:uiPriority="50"/>
+    <w:lsdException w:name="Grid Table 6 Colorful Accent 3" w:uiPriority="51"/>
+    <w:lsdException w:name="Grid Table 7 Colorful Accent 3" w:uiPriority="52"/>
+    <w:lsdException w:name="Grid Table 1 Light Accent 4" w:uiPriority="46"/>
+    <w:lsdException w:name="Grid Table 2 Accent 4" w:uiPriority="47"/>
+    <w:lsdException w:name="Grid Table 3 Accent 4" w:uiPriority="48"/>
+    <w:lsdException w:name="Grid Table 4 Accent 4" w:uiPriority="49"/>
+    <w:lsdException w:name="Grid Table 5 Dark Accent 4" w:uiPriority="50"/>
+    <w:lsdException w:name="Grid Table 6 Colorful Accent 4" w:uiPriority="51"/>
+    <w:lsdException w:name="Grid Table 7 Colorful Accent 4" w:uiPriority="52"/>
+    <w:lsdException w:name="Grid Table 1 Light Accent 5" w:uiPriority="46"/>
+    <w:lsdException w:name="Grid Table 2 Accent 5" w:uiPriority="47"/>
+    <w:lsdException w:name="Grid Table 3 Accent 5" w:uiPriority="48"/>
+    <w:lsdException w:name="Grid Table 4 Accent 5" w:uiPriority="49"/>
+    <w:lsdException w:name="Grid Table 5 Dark Accent 5" w:uiPriority="50"/>
+    <w:lsdException w:name="Grid Table 6 Colorful Accent 5" w:uiPriority="51"/>
+    <w:lsdException w:name="Grid Table 7 Colorful Accent 5" w:uiPriority="52"/>
+    <w:lsdException w:name="Grid Table 1 Light Accent 6" w:uiPriority="46"/>
+    <w:lsdException w:name="Grid Table 2 Accent 6" w:uiPriority="47"/>
+    <w:lsdException w:name="Grid Table 3 Accent 6" w:uiPriority="48"/>
+    <w:lsdException w:name="Grid Table 4 Accent 6" w:uiPriority="49"/>
+    <w:lsdException w:name="Grid Table 5 Dark Accent 6" w:uiPriority="50"/>
+    <w:lsdException w:name="Grid Table 6 Colorful Accent 6" w:uiPriority="51"/>
+    <w:lsdException w:name="Grid Table 7 Colorful Accent 6" w:uiPriority="52"/>
+    <w:lsdException w:name="List Table 1 Light" w:uiPriority="46"/>
+    <w:lsdException w:name="List Table 2" w:uiPriority="47"/>
+    <w:lsdException w:name="List Table 3" w:uiPriority="48"/>
+    <w:lsdException w:name="List Table 4" w:uiPriority="49"/>
+    <w:lsdException w:name="List Table 5 Dark" w:uiPriority="50"/>
+    <w:lsdException w:name="List Table 6 Colorful" w:uiPriority="51"/>
+    <w:lsdException w:name="List Table 7 Colorful" w:uiPriority="52"/>
+    <w:lsdException w:name="List Table 1 Light Accent 1" w:uiPriority="46"/>
+    <w:lsdException w:name="List Table 2 Accent 1" w:uiPriority="47"/>
+    <w:lsdException w:name="List Table 3 Accent 1" w:uiPriority="48"/>
+    <w:lsdException w:name="List Table 4 Accent 1" w:uiPriority="49"/>
+    <w:lsdException w:name="List Table 5 Dark Accent 1" w:uiPriority="50"/>
+    <w:lsdException w:name="List Table 6 Colorful Accent 1" w:uiPriority="51"/>
+    <w:lsdException w:name="List Table 7 Colorful Accent 1" w:uiPriority="52"/>
+    <w:lsdException w:name="List Table 1 Light Accent 2" w:uiPriority="46"/>
+    <w:lsdException w:name="List Table 2 Accent 2" w:uiPriority="47"/>
+    <w:lsdException w:name="List Table 3 Accent 2" w:uiPriority="48"/>
+    <w:lsdException w:name="List Table 4 Accent 2" w:uiPriority="49"/>
+    <w:lsdException w:name="List Table 5 Dark Accent 2" w:uiPriority="50"/>
+    <w:lsdException w:name="List Table 6 Colorful Accent 2" w:uiPriority="51"/>
+    <w:lsdException w:name="List Table 7 Colorful Accent 2" w:uiPriority="52"/>
+    <w:lsdException w:name="List Table 1 Light Accent 3" w:uiPriority="46"/>
+    <w:lsdException w:name="List Table 2 Accent 3" w:uiPriority="47"/>
+    <w:lsdException w:name="List Table 3 Accent 3" w:uiPriority="48"/>
+    <w:lsdException w:name="List Table 4 Accent 3" w:uiPriority="49"/>
+    <w:lsdException w:name="List Table 5 Dark Accent 3" w:uiPriority="50"/>
+    <w:lsdException w:name="List Table 6 Colorful Accent 3" w:uiPriority="51"/>
+    <w:lsdException w:name="List Table 7 Colorful Accent 3" w:uiPriority="52"/>
+    <w:lsdException w:name="List Table 1 Light Accent 4" w:uiPriority="46"/>
+    <w:lsdException w:name="List Table 2 Accent 4" w:uiPriority="47"/>
+    <w:lsdException w:name="List Table 3 Accent 4" w:uiPriority="48"/>
+    <w:lsdException w:name="List Table 4 Accent 4" w:uiPriority="49"/>
+    <w:lsdException w:name="List Table 5 Dark Accent 4" w:uiPriority="50"/>
+    <w:lsdException w:name="List Table 6 Colorful Accent 4" w:uiPriority="51"/>
+    <w:lsdException w:name="List Table 7 Colorful Accent 4" w:uiPriority="52"/>
+    <w:lsdException w:name="List Table 1 Light Accent 5" w:uiPriority="46"/>
+    <w:lsdException w:name="List Table 2 Accent 5" w:uiPriority="47"/>
+    <w:lsdException w:name="List Table 3 Accent 5" w:uiPriority="48"/>
+    <w:lsdException w:name="List Table 4 Accent 5" w:uiPriority="49"/>
+    <w:lsdException w:name="List Table 5 Dark Accent 5" w:uiPriority="50"/>
+    <w:lsdException w:name="List Table 6 Colorful Accent 5" w:uiPriority="51"/>
+    <w:lsdException w:name="List Table 7 Colorful Accent 5" w:uiPriority="52"/>
+    <w:lsdException w:name="List Table 1 Light Accent 6" w:uiPriority="46"/>
+    <w:lsdException w:name="List Table 2 Accent 6" w:uiPriority="47"/>
+    <w:lsdException w:name="List Table 3 Accent 6" w:uiPriority="48"/>
+    <w:lsdException w:name="List Table 4 Accent 6" w:uiPriority="49"/>
+    <w:lsdException w:name="List Table 5 Dark Accent 6" w:uiPriority="50"/>
+    <w:lsdException w:name="List Table 6 Colorful Accent 6" w:uiPriority="51"/>
+    <w:lsdException w:name="List Table 7 Colorful Accent 6" w:uiPriority="52"/>
+    <w:lsdException w:name="Mention" w:semiHidden="1" w:unhideWhenUsed="1"/>
+    <w:lsdException w:name="Smart Hyperlink" w:semiHidden="1" w:unhideWhenUsed="1"/>
+    <w:lsdException w:name="Hashtag" w:semiHidden="1" w:unhideWhenUsed="1"/>
+    <w:lsdException w:name="Unresolved Mention" w:semiHidden="1" w:unhideWhenUsed="1"/>
+  </w:latentStyles>
+  <w:style w:type="paragraph" w:default="1" w:styleId="Normal">
+    <w:name w:val="Normal"/>
+    <w:qFormat/>
+  </w:style>
+  <w:style w:type="character" w:default="1" w:styleId="Policepardfaut">
+    <w:name w:val="Default Paragraph Font"/>
+    <w:uiPriority w:val="1"/>
+    <w:semiHidden/>
+    <w:unhideWhenUsed/>
+  </w:style>
+  <w:style w:type="table" w:default="1" w:styleId="TableauNormal">
+    <w:name w:val="Normal Table"/>
+    <w:uiPriority w:val="99"/>
+    <w:semiHidden/>
+    <w:unhideWhenUsed/>
+    <w:tblPr>
+      <w:tblInd w:w="0" w:type="dxa"/>
+      <w:tblCellMar>
+        <w:top w:w="0" w:type="dxa"/>
+        <w:left w:w="108" w:type="dxa"/>
+        <w:bottom w:w="0" w:type="dxa"/>
+        <w:right w:w="108" w:type="dxa"/>
+      </w:tblCellMar>
+    </w:tblPr>
+  </w:style>
+  <w:style w:type="numbering" w:default="1" w:styleId="Aucuneliste">
+    <w:name w:val="No List"/>
+    <w:uiPriority w:val="99"/>
+    <w:semiHidden/>
+    <w:unhideWhenUsed/>
+  </w:style>
+  <w:style w:type="paragraph" w:customStyle="1" w:styleId="C0120AD4719B494CB08988E3772D3F3E">
+    <w:name w:val="C0120AD4719B494CB08988E3772D3F3E"/>
+    <w:rsid w:val="00484BAA"/>
+  </w:style>
+  <w:style w:type="paragraph" w:customStyle="1" w:styleId="715FB1571F714F9CB0CC6059B5C429BF">
+    <w:name w:val="715FB1571F714F9CB0CC6059B5C429BF"/>
+    <w:rsid w:val="00484BAA"/>
+  </w:style>
+  <w:style w:type="paragraph" w:customStyle="1" w:styleId="D608A345A84244E8B56C4A56E6206B8F">
+    <w:name w:val="D608A345A84244E8B56C4A56E6206B8F"/>
+    <w:rsid w:val="00484BAA"/>
+  </w:style>
+  <w:style w:type="paragraph" w:customStyle="1" w:styleId="E65F01C9086849759352BE70462EFCE5">
+    <w:name w:val="E65F01C9086849759352BE70462EFCE5"/>
+    <w:rsid w:val="00484BAA"/>
+  </w:style>
+  <w:style w:type="paragraph" w:customStyle="1" w:styleId="B853C57ABD9944CA826F1641F34C67B2">
+    <w:name w:val="B853C57ABD9944CA826F1641F34C67B2"/>
+    <w:rsid w:val="00484BAA"/>
+  </w:style>
+</w:styles>
+</file>
+
+<file path=word/glossary/webSettings.xml><?xml version="1.0" encoding="utf-8"?>
+<w:webSettings xmlns:mc="http://schemas.openxmlformats.org/markup-compatibility/2006" xmlns:r="http://schemas.openxmlformats.org/officeDocument/2006/relationships" xmlns:w="http://schemas.openxmlformats.org/wordprocessingml/2006/main" xmlns:w14="http://schemas.microsoft.com/office/word/2010/wordml" xmlns:w15="http://schemas.microsoft.com/office/word/2012/wordml" xmlns:w16cid="http://schemas.microsoft.com/office/word/2016/wordml/cid" xmlns:w16se="http://schemas.microsoft.com/office/word/2015/wordml/symex" mc:Ignorable="w14 w15 w16se w16cid">
+  <w:optimizeForBrowser/>
+  <w:allowPNG/>
+</w:webSettings>
+</file>
+
 <file path=word/theme/theme1.xml><?xml version="1.0" encoding="utf-8"?>
 <a:theme xmlns:a="http://schemas.openxmlformats.org/drawingml/2006/main" name="Thème Office">
   <a:themeElements>
@@ -4467,7 +6804,7 @@
 
 <file path=customXml/item1.xml><?xml version="1.0" encoding="utf-8"?>
 <CoverPageProperties xmlns="http://schemas.microsoft.com/office/2006/coverPageProps">
-  <PublishDate>2018-08-23T00:00:00</PublishDate>
+  <PublishDate>2018-09-26T00:00:00</PublishDate>
   <Abstract/>
   <CompanyAddress/>
   <CompanyPhone/>

</xml_diff>

<commit_message>
Etude des besoins, ajout
</commit_message>
<xml_diff>
--- a/Étude des besoins - Version 3.docx
+++ b/Étude des besoins - Version 3.docx
@@ -382,7 +382,19 @@
         <w:t>liées aux différents projets de l’entreprise.</w:t>
       </w:r>
       <w:r>
-        <w:t xml:space="preserve"> Avec notre application web, tous les employés seront en mesure de compléter leur feuille de temps.  La directrice ainsi que l’adjointe administrative seront capables de créer des projets ainsi qu’afficher comme les feuilles de temps par la suite des résumés de ceux-ci.</w:t>
+        <w:t xml:space="preserve"> Avec notre application web, tous les employés seront en mesure de compléter leur feuille de temps.  La directrice ainsi que l’adjointe administrative seront capables de créer des projets ainsi qu’afficher les feuilles de temps </w:t>
+      </w:r>
+      <w:r>
+        <w:t xml:space="preserve">et </w:t>
+      </w:r>
+      <w:r>
+        <w:t>par la suite</w:t>
+      </w:r>
+      <w:r>
+        <w:t>,</w:t>
+      </w:r>
+      <w:r>
+        <w:t xml:space="preserve"> des résumés de ceux-ci.</w:t>
       </w:r>
     </w:p>
     <w:p>
@@ -651,20 +663,6 @@
     <w:p>
       <w:pPr>
         <w:jc w:val="both"/>
-      </w:pPr>
-      <w:r>
-        <w:t>Affichages graphiques</w:t>
-      </w:r>
-      <w:r>
-        <w:t xml:space="preserve"> des projets en cours et terminé</w:t>
-      </w:r>
-      <w:r>
-        <w:t>s</w:t>
-      </w:r>
-    </w:p>
-    <w:p>
-      <w:pPr>
-        <w:jc w:val="both"/>
         <w:rPr>
           <w:b/>
         </w:rPr>
@@ -786,7 +784,6 @@
         </w:numPr>
       </w:pPr>
       <w:r>
-        <w:lastRenderedPageBreak/>
         <w:t>Module de consultation d’ancien projet en cours, terminer, etc.</w:t>
       </w:r>
     </w:p>
@@ -811,6 +808,7 @@
         </w:numPr>
       </w:pPr>
       <w:r>
+        <w:lastRenderedPageBreak/>
         <w:t>Module de compte de dépense</w:t>
       </w:r>
     </w:p>
@@ -977,7 +975,7 @@
         <w:rPr>
           <w:rFonts w:eastAsiaTheme="minorEastAsia"/>
         </w:rPr>
-        <w:t>Le projet doit être livré au plus tard le 10 décembre 2018 à 8h.</w:t>
+        <w:t>Le projet doit être livré au plus tard le 10 décembre 2018.</w:t>
       </w:r>
     </w:p>
     <w:p>
@@ -1245,24 +1243,17 @@
     </w:p>
     <w:p>
       <w:pPr>
-        <w:spacing w:after="0"/>
-        <w:jc w:val="both"/>
-      </w:pPr>
-      <w:r>
-        <w:t>Le projet comporte de nombreux risques qui seront énumérés ci-dessous.</w:t>
-      </w:r>
-    </w:p>
-    <w:p>
-      <w:pPr>
-        <w:spacing w:after="0"/>
-        <w:jc w:val="both"/>
-      </w:pPr>
-    </w:p>
-    <w:p>
-      <w:pPr>
         <w:pStyle w:val="Titre2"/>
-      </w:pPr>
-      <w:r>
+        <w:rPr>
+          <w:sz w:val="24"/>
+          <w:szCs w:val="24"/>
+        </w:rPr>
+      </w:pPr>
+      <w:r>
+        <w:rPr>
+          <w:sz w:val="24"/>
+          <w:szCs w:val="24"/>
+        </w:rPr>
         <w:t>Risques techniques</w:t>
       </w:r>
     </w:p>
@@ -1317,7 +1308,13 @@
         <w:jc w:val="both"/>
       </w:pPr>
       <w:r>
-        <w:t xml:space="preserve">(Exemple : GitHub plante) </w:t>
+        <w:t xml:space="preserve">(Exemple : </w:t>
+      </w:r>
+      <w:r>
+        <w:t>mauvaise utilisation de GitHub</w:t>
+      </w:r>
+      <w:r>
+        <w:t xml:space="preserve">) </w:t>
       </w:r>
     </w:p>
     <w:p>
@@ -1352,9 +1349,39 @@
     </w:p>
     <w:p>
       <w:pPr>
+        <w:spacing w:after="0"/>
+        <w:ind w:firstLine="708"/>
+        <w:jc w:val="both"/>
+      </w:pPr>
+    </w:p>
+    <w:p>
+      <w:pPr>
+        <w:pStyle w:val="Paragraphedeliste"/>
+        <w:numPr>
+          <w:ilvl w:val="0"/>
+          <w:numId w:val="14"/>
+        </w:numPr>
+        <w:spacing w:after="0"/>
+        <w:jc w:val="both"/>
+      </w:pPr>
+      <w:r>
+        <w:lastRenderedPageBreak/>
+        <w:t>Manque de connaissance pour l’extraction Excel</w:t>
+      </w:r>
+    </w:p>
+    <w:p>
+      <w:pPr>
         <w:pStyle w:val="Titre2"/>
-      </w:pPr>
-      <w:r>
+        <w:rPr>
+          <w:sz w:val="24"/>
+          <w:szCs w:val="24"/>
+        </w:rPr>
+      </w:pPr>
+      <w:r>
+        <w:rPr>
+          <w:sz w:val="24"/>
+          <w:szCs w:val="24"/>
+        </w:rPr>
         <w:t>Risques autres</w:t>
       </w:r>
     </w:p>
@@ -1459,18 +1486,62 @@
         <w:rPr>
           <w:lang w:val="fr-FR"/>
         </w:rPr>
-        <w:t>actuelles ce l’environnement informatique chez Co-</w:t>
+        <w:t xml:space="preserve">actuelles </w:t>
       </w:r>
       <w:r>
         <w:rPr>
           <w:lang w:val="fr-FR"/>
         </w:rPr>
-        <w:t>Eco ne nous importe absolument pas</w:t>
+        <w:t>d</w:t>
       </w:r>
       <w:r>
         <w:rPr>
           <w:lang w:val="fr-FR"/>
         </w:rPr>
+        <w:t xml:space="preserve">e l’environnement informatique chez </w:t>
+      </w:r>
+      <w:proofErr w:type="spellStart"/>
+      <w:r>
+        <w:rPr>
+          <w:lang w:val="fr-FR"/>
+        </w:rPr>
+        <w:t>Co-</w:t>
+      </w:r>
+      <w:r>
+        <w:rPr>
+          <w:lang w:val="fr-FR"/>
+        </w:rPr>
+        <w:t>Eco</w:t>
+      </w:r>
+      <w:proofErr w:type="spellEnd"/>
+      <w:r>
+        <w:rPr>
+          <w:lang w:val="fr-FR"/>
+        </w:rPr>
+        <w:t xml:space="preserve"> ne nous importe</w:t>
+      </w:r>
+      <w:r>
+        <w:rPr>
+          <w:lang w:val="fr-FR"/>
+        </w:rPr>
+        <w:t>nt</w:t>
+      </w:r>
+      <w:r>
+        <w:rPr>
+          <w:lang w:val="fr-FR"/>
+        </w:rPr>
+        <w:t xml:space="preserve"> p</w:t>
+      </w:r>
+      <w:r>
+        <w:rPr>
+          <w:lang w:val="fr-FR"/>
+        </w:rPr>
+        <w:t>eu</w:t>
+      </w:r>
+      <w:r>
+        <w:rPr>
+          <w:lang w:val="fr-FR"/>
+        </w:rPr>
         <w:t xml:space="preserve">, car note application </w:t>
       </w:r>
       <w:r>
@@ -1525,7 +1596,43 @@
         <w:rPr>
           <w:lang w:val="fr-FR"/>
         </w:rPr>
-        <w:t xml:space="preserve">déjà accès à un ordinateur avec accès à Internet tandis que ceux de terrain qui n’ont pas accès à un matériel informatique ayant Internet devront comme avant appeler la réceptionniste ou l’adjointe administrative pour compléter sa feuille de temps avant tous les lundis à midi. </w:t>
+        <w:t xml:space="preserve">déjà accès à un ordinateur avec </w:t>
+      </w:r>
+      <w:r>
+        <w:rPr>
+          <w:lang w:val="fr-FR"/>
+        </w:rPr>
+        <w:t>une connexion</w:t>
+      </w:r>
+      <w:r>
+        <w:rPr>
+          <w:lang w:val="fr-FR"/>
+        </w:rPr>
+        <w:t xml:space="preserve"> Internet</w:t>
+      </w:r>
+      <w:r>
+        <w:rPr>
+          <w:lang w:val="fr-FR"/>
+        </w:rPr>
+        <w:t>. C</w:t>
+      </w:r>
+      <w:r>
+        <w:rPr>
+          <w:lang w:val="fr-FR"/>
+        </w:rPr>
+        <w:t>eux de terrain n’ont pas accès à un matériel informatique ayant</w:t>
+      </w:r>
+      <w:r>
+        <w:rPr>
+          <w:lang w:val="fr-FR"/>
+        </w:rPr>
+        <w:t xml:space="preserve"> une connexion</w:t>
+      </w:r>
+      <w:r>
+        <w:rPr>
+          <w:lang w:val="fr-FR"/>
+        </w:rPr>
+        <w:t xml:space="preserve"> Internet devront appeler la réceptionniste ou l’adjointe administrative pour compléter sa feuille de temps avant tous les lundis à midi. </w:t>
       </w:r>
     </w:p>
     <w:p>
@@ -1581,7 +1688,7 @@
         <w:rPr>
           <w:lang w:val="fr-FR"/>
         </w:rPr>
-        <w:t xml:space="preserve">e </w:t>
+        <w:t xml:space="preserve"> </w:t>
       </w:r>
       <w:r>
         <w:rPr>
@@ -1661,7 +1768,19 @@
         <w:rPr>
           <w:lang w:val="fr-FR"/>
         </w:rPr>
-        <w:t xml:space="preserve"> la même installation informatique que le nôtre. Cependant, nous recommandons à tous de remplir soi-même sa feuille de temps et ceci comprend avoir accès à ce dit plus haut. Évidemment, c’est une recommandation, nous comprenons les personnes qui sont dans l’incapacité. </w:t>
+        <w:t xml:space="preserve"> la même installation informatique que le nôtre. Cependant, nous recommandons à tous de remplir soi-même sa feuille de temps</w:t>
+      </w:r>
+      <w:r>
+        <w:rPr>
+          <w:lang w:val="fr-FR"/>
+        </w:rPr>
+        <w:t>.</w:t>
+      </w:r>
+      <w:r>
+        <w:rPr>
+          <w:lang w:val="fr-FR"/>
+        </w:rPr>
+        <w:t xml:space="preserve"> </w:t>
       </w:r>
     </w:p>
     <w:p>
@@ -1794,7 +1913,39 @@
         <w:rPr>
           <w:rFonts w:ascii="Calibri" w:eastAsia="Calibri" w:hAnsi="Calibri" w:cs="Calibri"/>
         </w:rPr>
-        <w:t xml:space="preserve"> Modification des prix et taux horaire</w:t>
+        <w:t xml:space="preserve"> </w:t>
+      </w:r>
+      <w:r>
+        <w:rPr>
+          <w:rFonts w:ascii="Calibri" w:eastAsia="Calibri" w:hAnsi="Calibri" w:cs="Calibri"/>
+        </w:rPr>
+        <w:t>Module de m</w:t>
+      </w:r>
+      <w:r>
+        <w:rPr>
+          <w:rFonts w:ascii="Calibri" w:eastAsia="Calibri" w:hAnsi="Calibri" w:cs="Calibri"/>
+        </w:rPr>
+        <w:t>odification de</w:t>
+      </w:r>
+      <w:bookmarkStart w:id="0" w:name="_GoBack"/>
+      <w:bookmarkEnd w:id="0"/>
+      <w:r>
+        <w:rPr>
+          <w:rFonts w:ascii="Calibri" w:eastAsia="Calibri" w:hAnsi="Calibri" w:cs="Calibri"/>
+        </w:rPr>
+        <w:t xml:space="preserve">s prix et </w:t>
+      </w:r>
+      <w:r>
+        <w:rPr>
+          <w:rFonts w:ascii="Calibri" w:eastAsia="Calibri" w:hAnsi="Calibri" w:cs="Calibri"/>
+        </w:rPr>
+        <w:t xml:space="preserve">des </w:t>
+      </w:r>
+      <w:r>
+        <w:rPr>
+          <w:rFonts w:ascii="Calibri" w:eastAsia="Calibri" w:hAnsi="Calibri" w:cs="Calibri"/>
+        </w:rPr>
+        <w:t>taux horaires</w:t>
       </w:r>
     </w:p>
     <w:p>
@@ -1864,6 +2015,7 @@
       <w:r>
         <w:rPr>
           <w:rFonts w:ascii="Calibri" w:eastAsia="Calibri" w:hAnsi="Calibri" w:cs="Calibri"/>
+          <w:b/>
         </w:rPr>
         <w:t xml:space="preserve"> </w:t>
       </w:r>
@@ -1871,7 +2023,31 @@
         <w:rPr>
           <w:rFonts w:ascii="Calibri" w:eastAsia="Calibri" w:hAnsi="Calibri" w:cs="Calibri"/>
         </w:rPr>
-        <w:t>Envoie de courriel les lundis matin aux employés</w:t>
+        <w:t>Module</w:t>
+      </w:r>
+      <w:r>
+        <w:rPr>
+          <w:rFonts w:ascii="Calibri" w:eastAsia="Calibri" w:hAnsi="Calibri" w:cs="Calibri"/>
+        </w:rPr>
+        <w:t xml:space="preserve"> </w:t>
+      </w:r>
+      <w:r>
+        <w:rPr>
+          <w:rFonts w:ascii="Calibri" w:eastAsia="Calibri" w:hAnsi="Calibri" w:cs="Calibri"/>
+        </w:rPr>
+        <w:t>d’e</w:t>
+      </w:r>
+      <w:r>
+        <w:rPr>
+          <w:rFonts w:ascii="Calibri" w:eastAsia="Calibri" w:hAnsi="Calibri" w:cs="Calibri"/>
+        </w:rPr>
+        <w:t>nvoi</w:t>
+      </w:r>
+      <w:r>
+        <w:rPr>
+          <w:rFonts w:ascii="Calibri" w:eastAsia="Calibri" w:hAnsi="Calibri" w:cs="Calibri"/>
+        </w:rPr>
+        <w:t xml:space="preserve"> de courriel les lundis matin aux employés</w:t>
       </w:r>
     </w:p>
     <w:p>
@@ -1898,15 +2074,12 @@
     </w:p>
     <w:p>
       <w:pPr>
-        <w:pStyle w:val="Titre2"/>
-      </w:pPr>
-      <w:r>
-        <w:lastRenderedPageBreak/>
-        <w:t xml:space="preserve">Gestion </w:t>
-      </w:r>
-      <w:r>
-        <w:t>des employés</w:t>
-      </w:r>
+        <w:spacing w:after="0" w:line="240" w:lineRule="auto"/>
+        <w:ind w:firstLine="708"/>
+        <w:rPr>
+          <w:rFonts w:ascii="Calibri" w:eastAsia="Calibri" w:hAnsi="Calibri" w:cs="Calibri"/>
+        </w:rPr>
+      </w:pPr>
     </w:p>
     <w:p>
       <w:pPr>
@@ -1918,64 +2091,79 @@
         <w:spacing w:after="0" w:line="240" w:lineRule="auto"/>
         <w:rPr>
           <w:rFonts w:ascii="Calibri" w:eastAsia="Calibri" w:hAnsi="Calibri" w:cs="Calibri"/>
-          <w:bCs/>
         </w:rPr>
       </w:pPr>
       <w:r>
         <w:rPr>
           <w:rFonts w:ascii="Calibri" w:eastAsia="Calibri" w:hAnsi="Calibri" w:cs="Calibri"/>
           <w:b/>
-          <w:bCs/>
         </w:rPr>
         <w:t>Besoin</w:t>
       </w:r>
       <w:r>
         <w:rPr>
           <w:rFonts w:ascii="Calibri" w:eastAsia="Calibri" w:hAnsi="Calibri" w:cs="Calibri"/>
+        </w:rPr>
+        <w:t xml:space="preserve"> : </w:t>
+      </w:r>
+      <w:r>
+        <w:rPr>
+          <w:rFonts w:ascii="Calibri" w:eastAsia="Calibri" w:hAnsi="Calibri" w:cs="Calibri"/>
+        </w:rPr>
+        <w:t>Module d’extraction de donnée</w:t>
+      </w:r>
+      <w:r>
+        <w:rPr>
+          <w:rFonts w:ascii="Calibri" w:eastAsia="Calibri" w:hAnsi="Calibri" w:cs="Calibri"/>
+        </w:rPr>
+        <w:t>s</w:t>
+      </w:r>
+      <w:r>
+        <w:rPr>
+          <w:rFonts w:ascii="Calibri" w:eastAsia="Calibri" w:hAnsi="Calibri" w:cs="Calibri"/>
+        </w:rPr>
+        <w:t xml:space="preserve"> vers des documents Excel</w:t>
+      </w:r>
+    </w:p>
+    <w:p>
+      <w:pPr>
+        <w:pStyle w:val="Paragraphedeliste"/>
+        <w:spacing w:after="0" w:line="240" w:lineRule="auto"/>
+        <w:rPr>
+          <w:rFonts w:ascii="Calibri" w:eastAsia="Calibri" w:hAnsi="Calibri" w:cs="Calibri"/>
+        </w:rPr>
+      </w:pPr>
+      <w:r>
+        <w:rPr>
+          <w:rFonts w:ascii="Calibri" w:eastAsia="Calibri" w:hAnsi="Calibri" w:cs="Calibri"/>
           <w:b/>
-          <w:bCs/>
-        </w:rPr>
-        <w:t> :</w:t>
-      </w:r>
-      <w:r>
-        <w:t xml:space="preserve"> </w:t>
-      </w:r>
-      <w:r>
-        <w:t xml:space="preserve">Gestion des </w:t>
-      </w:r>
-      <w:r>
-        <w:t>employés</w:t>
-      </w:r>
-      <w:r>
-        <w:t xml:space="preserve"> dans la base de données</w:t>
-      </w:r>
-      <w:r>
-        <w:br/>
-      </w:r>
-      <w:r>
-        <w:rPr>
-          <w:rFonts w:ascii="Calibri" w:eastAsia="Calibri" w:hAnsi="Calibri" w:cs="Calibri"/>
-          <w:b/>
-          <w:bCs/>
-        </w:rPr>
-        <w:t xml:space="preserve">Solution 1 : </w:t>
-      </w:r>
-      <w:r>
-        <w:rPr>
-          <w:rFonts w:ascii="Calibri" w:eastAsia="Calibri" w:hAnsi="Calibri" w:cs="Calibri"/>
-          <w:bCs/>
-        </w:rPr>
-        <w:t>Ajout d’un module pour gérer les clients</w:t>
-      </w:r>
-    </w:p>
-    <w:p>
-      <w:pPr>
-        <w:spacing w:after="0" w:line="240" w:lineRule="auto"/>
-        <w:rPr>
-          <w:rFonts w:ascii="Calibri" w:eastAsia="Calibri" w:hAnsi="Calibri" w:cs="Calibri"/>
-          <w:bCs/>
-        </w:rPr>
-      </w:pPr>
+        </w:rPr>
+        <w:t>Solution 1</w:t>
+      </w:r>
+      <w:r>
+        <w:rPr>
+          <w:rFonts w:ascii="Calibri" w:eastAsia="Calibri" w:hAnsi="Calibri" w:cs="Calibri"/>
+        </w:rPr>
+        <w:t xml:space="preserve"> : Ajout d’un module </w:t>
+      </w:r>
+      <w:r>
+        <w:rPr>
+          <w:rFonts w:ascii="Calibri" w:eastAsia="Calibri" w:hAnsi="Calibri" w:cs="Calibri"/>
+        </w:rPr>
+        <w:t>d’extraction Excel</w:t>
+      </w:r>
+    </w:p>
+    <w:p>
+      <w:pPr>
+        <w:pStyle w:val="Titre2"/>
+      </w:pPr>
+      <w:r>
+        <w:lastRenderedPageBreak/>
+        <w:t xml:space="preserve">Gestion </w:t>
+      </w:r>
+      <w:r>
+        <w:t>des employés</w:t>
+      </w:r>
     </w:p>
     <w:p>
       <w:pPr>
@@ -1996,6 +2184,75 @@
           <w:b/>
           <w:bCs/>
         </w:rPr>
+        <w:t>Besoin</w:t>
+      </w:r>
+      <w:r>
+        <w:rPr>
+          <w:rFonts w:ascii="Calibri" w:eastAsia="Calibri" w:hAnsi="Calibri" w:cs="Calibri"/>
+          <w:b/>
+          <w:bCs/>
+        </w:rPr>
+        <w:t> :</w:t>
+      </w:r>
+      <w:r>
+        <w:t xml:space="preserve"> </w:t>
+      </w:r>
+      <w:r>
+        <w:t xml:space="preserve">Gestion des </w:t>
+      </w:r>
+      <w:r>
+        <w:t>employés</w:t>
+      </w:r>
+      <w:r>
+        <w:t xml:space="preserve"> dans la base de données</w:t>
+      </w:r>
+      <w:r>
+        <w:br/>
+      </w:r>
+      <w:r>
+        <w:rPr>
+          <w:rFonts w:ascii="Calibri" w:eastAsia="Calibri" w:hAnsi="Calibri" w:cs="Calibri"/>
+          <w:b/>
+          <w:bCs/>
+        </w:rPr>
+        <w:t xml:space="preserve">Solution 1 : </w:t>
+      </w:r>
+      <w:r>
+        <w:rPr>
+          <w:rFonts w:ascii="Calibri" w:eastAsia="Calibri" w:hAnsi="Calibri" w:cs="Calibri"/>
+          <w:bCs/>
+        </w:rPr>
+        <w:t>Ajout d’un module pour gérer les clients</w:t>
+      </w:r>
+    </w:p>
+    <w:p>
+      <w:pPr>
+        <w:spacing w:after="0" w:line="240" w:lineRule="auto"/>
+        <w:rPr>
+          <w:rFonts w:ascii="Calibri" w:eastAsia="Calibri" w:hAnsi="Calibri" w:cs="Calibri"/>
+          <w:bCs/>
+        </w:rPr>
+      </w:pPr>
+    </w:p>
+    <w:p>
+      <w:pPr>
+        <w:pStyle w:val="Paragraphedeliste"/>
+        <w:numPr>
+          <w:ilvl w:val="0"/>
+          <w:numId w:val="12"/>
+        </w:numPr>
+        <w:spacing w:after="0" w:line="240" w:lineRule="auto"/>
+        <w:rPr>
+          <w:rFonts w:ascii="Calibri" w:eastAsia="Calibri" w:hAnsi="Calibri" w:cs="Calibri"/>
+          <w:bCs/>
+        </w:rPr>
+      </w:pPr>
+      <w:r>
+        <w:rPr>
+          <w:rFonts w:ascii="Calibri" w:eastAsia="Calibri" w:hAnsi="Calibri" w:cs="Calibri"/>
+          <w:b/>
+          <w:bCs/>
+        </w:rPr>
         <w:t>Besoin :</w:t>
       </w:r>
       <w:r>
@@ -2253,7 +2510,31 @@
         <w:rPr>
           <w:rFonts w:ascii="Calibri" w:eastAsia="Calibri" w:hAnsi="Calibri" w:cs="Calibri"/>
         </w:rPr>
-        <w:t xml:space="preserve"> Accès au nombre d’heure restant d’un projet</w:t>
+        <w:t xml:space="preserve"> Accès au nombre d’heure</w:t>
+      </w:r>
+      <w:r>
+        <w:rPr>
+          <w:rFonts w:ascii="Calibri" w:eastAsia="Calibri" w:hAnsi="Calibri" w:cs="Calibri"/>
+        </w:rPr>
+        <w:t>s</w:t>
+      </w:r>
+      <w:r>
+        <w:rPr>
+          <w:rFonts w:ascii="Calibri" w:eastAsia="Calibri" w:hAnsi="Calibri" w:cs="Calibri"/>
+        </w:rPr>
+        <w:t xml:space="preserve"> restant</w:t>
+      </w:r>
+      <w:r>
+        <w:rPr>
+          <w:rFonts w:ascii="Calibri" w:eastAsia="Calibri" w:hAnsi="Calibri" w:cs="Calibri"/>
+        </w:rPr>
+        <w:t>es</w:t>
+      </w:r>
+      <w:r>
+        <w:rPr>
+          <w:rFonts w:ascii="Calibri" w:eastAsia="Calibri" w:hAnsi="Calibri" w:cs="Calibri"/>
+        </w:rPr>
+        <w:t xml:space="preserve"> d’un projet</w:t>
       </w:r>
     </w:p>
     <w:p>
@@ -2339,7 +2620,25 @@
         <w:rPr>
           <w:rFonts w:ascii="Calibri" w:eastAsia="Calibri" w:hAnsi="Calibri" w:cs="Calibri"/>
         </w:rPr>
-        <w:t xml:space="preserve"> Ajout d’un module de congé selon le nombre d’heure travaillé</w:t>
+        <w:t xml:space="preserve"> Ajout d’un module de congé selon le nombre d’heure</w:t>
+      </w:r>
+      <w:r>
+        <w:rPr>
+          <w:rFonts w:ascii="Calibri" w:eastAsia="Calibri" w:hAnsi="Calibri" w:cs="Calibri"/>
+        </w:rPr>
+        <w:t>s</w:t>
+      </w:r>
+      <w:r>
+        <w:rPr>
+          <w:rFonts w:ascii="Calibri" w:eastAsia="Calibri" w:hAnsi="Calibri" w:cs="Calibri"/>
+        </w:rPr>
+        <w:t xml:space="preserve"> travaillé</w:t>
+      </w:r>
+      <w:r>
+        <w:rPr>
+          <w:rFonts w:ascii="Calibri" w:eastAsia="Calibri" w:hAnsi="Calibri" w:cs="Calibri"/>
+        </w:rPr>
+        <w:t>es</w:t>
       </w:r>
     </w:p>
     <w:p>
@@ -2350,10 +2649,7 @@
         </w:rPr>
       </w:pPr>
     </w:p>
-    <w:p>
-      <w:bookmarkStart w:id="0" w:name="_GoBack"/>
-      <w:bookmarkEnd w:id="0"/>
-    </w:p>
+    <w:p/>
     <w:sectPr>
       <w:headerReference w:type="even" r:id="rId9"/>
       <w:headerReference w:type="default" r:id="rId10"/>
@@ -3193,7 +3489,7 @@
   <w:abstractNum w:abstractNumId="5" w15:restartNumberingAfterBreak="0">
     <w:nsid w:val="2CEE517A"/>
     <w:multiLevelType w:val="hybridMultilevel"/>
-    <w:tmpl w:val="49162102"/>
+    <w:tmpl w:val="5B4E413E"/>
     <w:lvl w:ilvl="0" w:tplc="0C0C0001">
       <w:start w:val="1"/>
       <w:numFmt w:val="bullet"/>
@@ -3645,7 +3941,7 @@
   <w:abstractNum w:abstractNumId="9" w15:restartNumberingAfterBreak="0">
     <w:nsid w:val="3D0363D0"/>
     <w:multiLevelType w:val="hybridMultilevel"/>
-    <w:tmpl w:val="A6C20EA2"/>
+    <w:tmpl w:val="BB0A2412"/>
     <w:lvl w:ilvl="0" w:tplc="0C0C0001">
       <w:start w:val="1"/>
       <w:numFmt w:val="bullet"/>
@@ -4436,7 +4732,7 @@
   <w:abstractNum w:abstractNumId="16" w15:restartNumberingAfterBreak="0">
     <w:nsid w:val="6D286F48"/>
     <w:multiLevelType w:val="hybridMultilevel"/>
-    <w:tmpl w:val="08CAB0C6"/>
+    <w:tmpl w:val="417C9494"/>
     <w:lvl w:ilvl="0" w:tplc="0C0C0001">
       <w:start w:val="1"/>
       <w:numFmt w:val="bullet"/>
@@ -6036,10 +6332,12 @@
   </w:compat>
   <w:rsids>
     <w:rsidRoot w:val="00484BAA"/>
+    <w:rsid w:val="004603B5"/>
     <w:rsid w:val="00484BAA"/>
     <w:rsid w:val="006A2DA0"/>
     <w:rsid w:val="00A1224C"/>
     <w:rsid w:val="00E4643D"/>
+    <w:rsid w:val="00EB29A9"/>
   </w:rsids>
   <m:mathPr>
     <m:mathFont m:val="Cambria Math"/>

</xml_diff>

<commit_message>
Etudes des besoins, corriger V1
</commit_message>
<xml_diff>
--- a/Étude des besoins - Version 3.docx
+++ b/Étude des besoins - Version 3.docx
@@ -391,8 +391,6 @@
             <w:br w:type="page"/>
           </w:r>
         </w:p>
-        <w:bookmarkStart w:id="0" w:name="_GoBack" w:displacedByCustomXml="next"/>
-        <w:bookmarkEnd w:id="0" w:displacedByCustomXml="next"/>
       </w:sdtContent>
     </w:sdt>
     <w:p>
@@ -531,109 +529,134 @@
           <w:rFonts w:eastAsiaTheme="minorEastAsia"/>
           <w:b/>
         </w:rPr>
-        <w:t>Directrice</w:t>
+        <w:t>Admin</w:t>
       </w:r>
       <w:r>
         <w:rPr>
           <w:rFonts w:eastAsiaTheme="minorEastAsia"/>
         </w:rPr>
-        <w:t xml:space="preserve"> : approuve les feuilles de temps, gestion des usagés, gestion des projets, ajuster taux </w:t>
+        <w:t xml:space="preserve"> : </w:t>
       </w:r>
       <w:r>
         <w:rPr>
           <w:rFonts w:eastAsiaTheme="minorEastAsia"/>
         </w:rPr>
+        <w:t>A</w:t>
+      </w:r>
+      <w:r>
+        <w:rPr>
+          <w:rFonts w:eastAsiaTheme="minorEastAsia"/>
+        </w:rPr>
+        <w:t>pprouve les feuilles de temps, gestion des usagés, gestion des projets, ajuster</w:t>
+      </w:r>
+      <w:r>
+        <w:rPr>
+          <w:rFonts w:eastAsiaTheme="minorEastAsia"/>
+        </w:rPr>
+        <w:t xml:space="preserve"> le</w:t>
+      </w:r>
+      <w:r>
+        <w:rPr>
+          <w:rFonts w:eastAsiaTheme="minorEastAsia"/>
+        </w:rPr>
+        <w:t xml:space="preserve"> taux</w:t>
+      </w:r>
+      <w:r>
+        <w:rPr>
+          <w:rFonts w:eastAsiaTheme="minorEastAsia"/>
+        </w:rPr>
+        <w:t xml:space="preserve"> du</w:t>
+      </w:r>
+      <w:r>
+        <w:rPr>
+          <w:rFonts w:eastAsiaTheme="minorEastAsia"/>
+        </w:rPr>
+        <w:t xml:space="preserve"> </w:t>
+      </w:r>
+      <w:r>
+        <w:rPr>
+          <w:rFonts w:eastAsiaTheme="minorEastAsia"/>
+        </w:rPr>
         <w:t>kilométrage</w:t>
       </w:r>
-    </w:p>
-    <w:p>
-      <w:pPr>
-        <w:ind w:firstLine="360"/>
+      <w:r>
         <w:rPr>
           <w:rFonts w:eastAsiaTheme="minorEastAsia"/>
         </w:rPr>
-      </w:pPr>
-      <w:r>
+        <w:t>, gestion des projets</w:t>
+      </w:r>
+      <w:r>
+        <w:rPr>
+          <w:rFonts w:eastAsiaTheme="minorEastAsia"/>
+        </w:rPr>
+        <w:t>.</w:t>
+      </w:r>
+    </w:p>
+    <w:p>
+      <w:pPr>
+        <w:ind w:left="360"/>
         <w:rPr>
           <w:rFonts w:eastAsiaTheme="minorEastAsia"/>
           <w:b/>
         </w:rPr>
-        <w:t>Adjointe administrative</w:t>
-      </w:r>
-      <w:r>
-        <w:rPr>
-          <w:rFonts w:eastAsiaTheme="minorEastAsia"/>
-        </w:rPr>
-        <w:t xml:space="preserve"> : </w:t>
-      </w:r>
-      <w:r>
-        <w:rPr>
-          <w:rFonts w:eastAsiaTheme="minorEastAsia"/>
-        </w:rPr>
-        <w:t xml:space="preserve">gestion des projets, </w:t>
-      </w:r>
-    </w:p>
-    <w:p>
-      <w:pPr>
-        <w:ind w:firstLine="360"/>
-        <w:rPr>
-          <w:rFonts w:eastAsiaTheme="minorEastAsia"/>
-        </w:rPr>
       </w:pPr>
       <w:r>
         <w:rPr>
           <w:rFonts w:eastAsiaTheme="minorEastAsia"/>
           <w:b/>
         </w:rPr>
-        <w:t xml:space="preserve">5 </w:t>
-      </w:r>
+        <w:t>Employé de bureau :</w:t>
+      </w:r>
+      <w:r>
+        <w:rPr>
+          <w:rFonts w:eastAsiaTheme="minorEastAsia"/>
+        </w:rPr>
+        <w:t xml:space="preserve"> Approuve les feuilles de </w:t>
+      </w:r>
+      <w:r>
+        <w:rPr>
+          <w:rFonts w:eastAsiaTheme="minorEastAsia"/>
+        </w:rPr>
+        <w:t>temps</w:t>
+      </w:r>
+      <w:r>
+        <w:rPr>
+          <w:rFonts w:eastAsiaTheme="minorEastAsia"/>
+        </w:rPr>
+        <w:t>, responsable d’un projet, entre ses heures sur le site</w:t>
+      </w:r>
+      <w:r>
+        <w:rPr>
+          <w:rFonts w:eastAsiaTheme="minorEastAsia"/>
+        </w:rPr>
+        <w:t>.</w:t>
+      </w:r>
+    </w:p>
+    <w:p>
+      <w:pPr>
+        <w:ind w:firstLine="360"/>
+        <w:rPr>
+          <w:rFonts w:eastAsiaTheme="minorEastAsia"/>
+        </w:rPr>
+      </w:pPr>
       <w:r>
         <w:rPr>
           <w:rFonts w:eastAsiaTheme="minorEastAsia"/>
           <w:b/>
         </w:rPr>
-        <w:t xml:space="preserve">+/- </w:t>
+        <w:t>Employé de terrain </w:t>
       </w:r>
       <w:r>
         <w:rPr>
           <w:rFonts w:eastAsiaTheme="minorEastAsia"/>
-          <w:b/>
-        </w:rPr>
-        <w:t>employés de bureau (incluant Mme Vachon et l’adjointe administrative)</w:t>
+        </w:rPr>
+        <w:t>: Entre ses heures sur le site</w:t>
       </w:r>
       <w:r>
         <w:rPr>
           <w:rFonts w:eastAsiaTheme="minorEastAsia"/>
         </w:rPr>
-        <w:t xml:space="preserve"> </w:t>
-      </w:r>
-    </w:p>
-    <w:p>
-      <w:pPr>
-        <w:ind w:firstLine="360"/>
-        <w:rPr>
-          <w:rFonts w:eastAsiaTheme="minorEastAsia"/>
-        </w:rPr>
-      </w:pPr>
-      <w:r>
-        <w:rPr>
-          <w:rFonts w:eastAsiaTheme="minorEastAsia"/>
-          <w:b/>
-        </w:rPr>
-        <w:t>Autres e</w:t>
-      </w:r>
-      <w:r>
-        <w:rPr>
-          <w:rFonts w:eastAsiaTheme="minorEastAsia"/>
-          <w:b/>
-        </w:rPr>
-        <w:t>mployés</w:t>
-      </w:r>
-      <w:r>
-        <w:rPr>
-          <w:rFonts w:eastAsiaTheme="minorEastAsia"/>
-        </w:rPr>
-        <w:t> : entrer ses heures dans les feuilles de temps</w:t>
+        <w:t>.</w:t>
       </w:r>
     </w:p>
     <w:p>
@@ -673,6 +696,9 @@
       <w:r>
         <w:t>Gestion des utilisateurs</w:t>
       </w:r>
+      <w:r>
+        <w:t>,</w:t>
+      </w:r>
     </w:p>
     <w:p>
       <w:pPr>
@@ -685,6 +711,9 @@
       <w:r>
         <w:t>Gestion des projets</w:t>
       </w:r>
+      <w:r>
+        <w:t>,</w:t>
+      </w:r>
     </w:p>
     <w:p>
       <w:pPr>
@@ -697,6 +726,9 @@
       <w:r>
         <w:t>Gestion des feuilles de temps</w:t>
       </w:r>
+      <w:r>
+        <w:t>.</w:t>
+      </w:r>
     </w:p>
     <w:p>
       <w:pPr>
@@ -729,6 +761,9 @@
       <w:r>
         <w:t xml:space="preserve"> courriels</w:t>
       </w:r>
+      <w:r>
+        <w:t>,</w:t>
+      </w:r>
     </w:p>
     <w:p>
       <w:pPr>
@@ -739,7 +774,10 @@
         </w:numPr>
       </w:pPr>
       <w:r>
-        <w:t xml:space="preserve">Création d’Excel pour des aperçus (rapports, graphiques) </w:t>
+        <w:t>Création d’Excel pour des aperçus (rapports, graphiques)</w:t>
+      </w:r>
+      <w:r>
+        <w:t>.</w:t>
       </w:r>
     </w:p>
     <w:p>
@@ -767,6 +805,9 @@
       <w:r>
         <w:t>Module de gestion de feuille de temps</w:t>
       </w:r>
+      <w:r>
+        <w:t>,</w:t>
+      </w:r>
     </w:p>
     <w:p>
       <w:pPr>
@@ -786,7 +827,22 @@
         <w:t>s</w:t>
       </w:r>
       <w:r>
-        <w:t xml:space="preserve"> (Comprend les résumé et graphiques)</w:t>
+        <w:t xml:space="preserve"> (</w:t>
+      </w:r>
+      <w:r>
+        <w:t>comprends</w:t>
+      </w:r>
+      <w:r>
+        <w:t xml:space="preserve"> les résumé</w:t>
+      </w:r>
+      <w:r>
+        <w:t>s</w:t>
+      </w:r>
+      <w:r>
+        <w:t xml:space="preserve"> et graphiques)</w:t>
+      </w:r>
+      <w:r>
+        <w:t>,</w:t>
       </w:r>
     </w:p>
     <w:p>
@@ -803,6 +859,9 @@
       <w:r>
         <w:t>de gestion des employés</w:t>
       </w:r>
+      <w:r>
+        <w:t>,</w:t>
+      </w:r>
     </w:p>
     <w:p>
       <w:pPr>
@@ -815,6 +874,9 @@
       <w:r>
         <w:t>Module des calculs</w:t>
       </w:r>
+      <w:r>
+        <w:t>,</w:t>
+      </w:r>
     </w:p>
     <w:p>
       <w:pPr>
@@ -839,6 +901,9 @@
       <w:r>
         <w:t>Module de recherche de projet</w:t>
       </w:r>
+      <w:r>
+        <w:t>,</w:t>
+      </w:r>
     </w:p>
     <w:p>
       <w:pPr>
@@ -852,6 +917,9 @@
         <w:lastRenderedPageBreak/>
         <w:t>Module compte de dépense</w:t>
       </w:r>
+      <w:r>
+        <w:t>,</w:t>
+      </w:r>
     </w:p>
     <w:p>
       <w:pPr>
@@ -862,7 +930,13 @@
         </w:numPr>
       </w:pPr>
       <w:r>
-        <w:t>Calculer le temps investi dans chaque projet</w:t>
+        <w:t xml:space="preserve">Création d’une nouvelle base de </w:t>
+      </w:r>
+      <w:r>
+        <w:t>données</w:t>
+      </w:r>
+      <w:r>
+        <w:t>,</w:t>
       </w:r>
     </w:p>
     <w:p>
@@ -874,7 +948,10 @@
         </w:numPr>
       </w:pPr>
       <w:r>
-        <w:t>Calculer les heures travaillées</w:t>
+        <w:t>Calculer le temps investi dans chaque projet</w:t>
+      </w:r>
+      <w:r>
+        <w:t>,</w:t>
       </w:r>
     </w:p>
     <w:p>
@@ -886,7 +963,37 @@
         </w:numPr>
       </w:pPr>
       <w:r>
-        <w:t xml:space="preserve">Calcul des dépenses d’un projet </w:t>
+        <w:t>Calculer les heures travaillées</w:t>
+      </w:r>
+      <w:r>
+        <w:t>,</w:t>
+      </w:r>
+    </w:p>
+    <w:p>
+      <w:pPr>
+        <w:pStyle w:val="Paragraphedeliste"/>
+        <w:numPr>
+          <w:ilvl w:val="0"/>
+          <w:numId w:val="19"/>
+        </w:numPr>
+      </w:pPr>
+      <w:r>
+        <w:t>Calcul</w:t>
+      </w:r>
+      <w:r>
+        <w:t>er</w:t>
+      </w:r>
+      <w:r>
+        <w:t xml:space="preserve"> </w:t>
+      </w:r>
+      <w:r>
+        <w:t>l</w:t>
+      </w:r>
+      <w:r>
+        <w:t>es dépenses d’un projet</w:t>
+      </w:r>
+      <w:r>
+        <w:t>.</w:t>
       </w:r>
     </w:p>
     <w:p>
@@ -938,15 +1045,7 @@
         <w:t>Contraintes de réalisation</w:t>
       </w:r>
     </w:p>
-    <w:p>
-      <w:pPr>
-        <w:spacing w:line="240" w:lineRule="auto"/>
-        <w:jc w:val="both"/>
-        <w:rPr>
-          <w:rFonts w:eastAsiaTheme="minorEastAsia"/>
-        </w:rPr>
-      </w:pPr>
-    </w:p>
+    <w:p/>
     <w:p>
       <w:pPr>
         <w:spacing w:line="240" w:lineRule="auto"/>
@@ -1010,30 +1109,45 @@
         <w:jc w:val="both"/>
         <w:rPr>
           <w:rFonts w:eastAsiaTheme="minorEastAsia"/>
+          <w:b/>
         </w:rPr>
       </w:pPr>
       <w:r>
         <w:rPr>
           <w:rFonts w:eastAsiaTheme="minorEastAsia"/>
         </w:rPr>
-        <w:t>Le projet doit être livré au plus tard le 10 décembre 2018 à 8h.</w:t>
-      </w:r>
-    </w:p>
-    <w:p>
-      <w:pPr>
-        <w:spacing w:line="240" w:lineRule="auto"/>
-        <w:jc w:val="both"/>
+        <w:t>Une</w:t>
+      </w:r>
+      <w:r>
         <w:rPr>
           <w:rFonts w:eastAsiaTheme="minorEastAsia"/>
           <w:b/>
         </w:rPr>
-      </w:pPr>
+        <w:t xml:space="preserve"> </w:t>
+      </w:r>
       <w:r>
         <w:rPr>
           <w:rFonts w:eastAsiaTheme="minorEastAsia"/>
-          <w:b/>
-        </w:rPr>
-        <w:t>Contraintes de qualité</w:t>
+        </w:rPr>
+        <w:t>formation du logiciel doit être donné</w:t>
+      </w:r>
+      <w:r>
+        <w:rPr>
+          <w:rFonts w:eastAsiaTheme="minorEastAsia"/>
+        </w:rPr>
+        <w:t>e</w:t>
+      </w:r>
+      <w:r>
+        <w:rPr>
+          <w:rFonts w:eastAsiaTheme="minorEastAsia"/>
+        </w:rPr>
+        <w:t xml:space="preserve"> le 3 décembre</w:t>
+      </w:r>
+      <w:r>
+        <w:rPr>
+          <w:rFonts w:eastAsiaTheme="minorEastAsia"/>
+        </w:rPr>
+        <w:t xml:space="preserve"> 2018.</w:t>
       </w:r>
     </w:p>
     <w:p>
@@ -1053,7 +1167,24 @@
         <w:rPr>
           <w:rFonts w:eastAsiaTheme="minorEastAsia"/>
         </w:rPr>
-        <w:t>Le projet doit être stable et ergonomique</w:t>
+        <w:t>Le projet doit être livré au plus tard le 10 décembre 2018.</w:t>
+      </w:r>
+    </w:p>
+    <w:p>
+      <w:pPr>
+        <w:spacing w:line="240" w:lineRule="auto"/>
+        <w:jc w:val="both"/>
+        <w:rPr>
+          <w:rFonts w:eastAsiaTheme="minorEastAsia"/>
+          <w:b/>
+        </w:rPr>
+      </w:pPr>
+      <w:r>
+        <w:rPr>
+          <w:rFonts w:eastAsiaTheme="minorEastAsia"/>
+          <w:b/>
+        </w:rPr>
+        <w:t>Contraintes de qualité</w:t>
       </w:r>
     </w:p>
     <w:p>
@@ -1073,43 +1204,7 @@
         <w:rPr>
           <w:rFonts w:eastAsiaTheme="minorEastAsia"/>
         </w:rPr>
-        <w:t>Les interfaces</w:t>
-      </w:r>
-      <w:r>
-        <w:rPr>
-          <w:rFonts w:eastAsiaTheme="minorEastAsia"/>
-        </w:rPr>
-        <w:t xml:space="preserve"> </w:t>
-      </w:r>
-      <w:r>
-        <w:rPr>
-          <w:rFonts w:eastAsiaTheme="minorEastAsia"/>
-        </w:rPr>
-        <w:t>Web</w:t>
-      </w:r>
-      <w:r>
-        <w:rPr>
-          <w:rFonts w:eastAsiaTheme="minorEastAsia"/>
-        </w:rPr>
-        <w:t xml:space="preserve"> doivent être simple</w:t>
-      </w:r>
-      <w:r>
-        <w:rPr>
-          <w:rFonts w:eastAsiaTheme="minorEastAsia"/>
-        </w:rPr>
-        <w:t xml:space="preserve">s </w:t>
-      </w:r>
-      <w:r>
-        <w:rPr>
-          <w:rFonts w:eastAsiaTheme="minorEastAsia"/>
-        </w:rPr>
-        <w:t>et efficace</w:t>
-      </w:r>
-      <w:r>
-        <w:rPr>
-          <w:rFonts w:eastAsiaTheme="minorEastAsia"/>
-        </w:rPr>
-        <w:t>s</w:t>
+        <w:t>Le projet doit être stable et ergonomique</w:t>
       </w:r>
     </w:p>
     <w:p>
@@ -1129,13 +1224,43 @@
         <w:rPr>
           <w:rFonts w:eastAsiaTheme="minorEastAsia"/>
         </w:rPr>
-        <w:t>Gestion des us</w:t>
+        <w:t>Les interfaces</w:t>
       </w:r>
       <w:r>
         <w:rPr>
           <w:rFonts w:eastAsiaTheme="minorEastAsia"/>
         </w:rPr>
-        <w:t>agers</w:t>
+        <w:t xml:space="preserve"> </w:t>
+      </w:r>
+      <w:r>
+        <w:rPr>
+          <w:rFonts w:eastAsiaTheme="minorEastAsia"/>
+        </w:rPr>
+        <w:t>Web</w:t>
+      </w:r>
+      <w:r>
+        <w:rPr>
+          <w:rFonts w:eastAsiaTheme="minorEastAsia"/>
+        </w:rPr>
+        <w:t xml:space="preserve"> doivent être simple</w:t>
+      </w:r>
+      <w:r>
+        <w:rPr>
+          <w:rFonts w:eastAsiaTheme="minorEastAsia"/>
+        </w:rPr>
+        <w:t xml:space="preserve">s </w:t>
+      </w:r>
+      <w:r>
+        <w:rPr>
+          <w:rFonts w:eastAsiaTheme="minorEastAsia"/>
+        </w:rPr>
+        <w:t>et efficace</w:t>
+      </w:r>
+      <w:r>
+        <w:rPr>
+          <w:rFonts w:eastAsiaTheme="minorEastAsia"/>
+        </w:rPr>
+        <w:t>s</w:t>
       </w:r>
     </w:p>
     <w:p>
@@ -1155,13 +1280,13 @@
         <w:rPr>
           <w:rFonts w:eastAsiaTheme="minorEastAsia"/>
         </w:rPr>
-        <w:t xml:space="preserve">Importer la vieille base de </w:t>
+        <w:t>Gestion des us</w:t>
       </w:r>
       <w:r>
         <w:rPr>
           <w:rFonts w:eastAsiaTheme="minorEastAsia"/>
         </w:rPr>
-        <w:t>données</w:t>
+        <w:t>agers</w:t>
       </w:r>
     </w:p>
     <w:p>
@@ -1181,25 +1306,13 @@
         <w:rPr>
           <w:rFonts w:eastAsiaTheme="minorEastAsia"/>
         </w:rPr>
-        <w:t xml:space="preserve">Afficher </w:t>
+        <w:t xml:space="preserve">Importer la vieille base de </w:t>
       </w:r>
       <w:r>
         <w:rPr>
           <w:rFonts w:eastAsiaTheme="minorEastAsia"/>
         </w:rPr>
-        <w:t>d</w:t>
-      </w:r>
-      <w:r>
-        <w:rPr>
-          <w:rFonts w:eastAsiaTheme="minorEastAsia"/>
-        </w:rPr>
-        <w:t>es rapports</w:t>
-      </w:r>
-      <w:r>
-        <w:rPr>
-          <w:rFonts w:eastAsiaTheme="minorEastAsia"/>
-        </w:rPr>
-        <w:t xml:space="preserve"> de projets et d’employés</w:t>
+        <w:t>données</w:t>
       </w:r>
     </w:p>
     <w:p>
@@ -1219,19 +1332,25 @@
         <w:rPr>
           <w:rFonts w:eastAsiaTheme="minorEastAsia"/>
         </w:rPr>
-        <w:t>Le calcul des heures pour les feuilles de temps doit être gér</w:t>
+        <w:t xml:space="preserve">Afficher </w:t>
       </w:r>
       <w:r>
         <w:rPr>
           <w:rFonts w:eastAsiaTheme="minorEastAsia"/>
         </w:rPr>
-        <w:t>é</w:t>
+        <w:t>d</w:t>
       </w:r>
       <w:r>
         <w:rPr>
           <w:rFonts w:eastAsiaTheme="minorEastAsia"/>
         </w:rPr>
-        <w:t xml:space="preserve"> par le système</w:t>
+        <w:t>es rapports</w:t>
+      </w:r>
+      <w:r>
+        <w:rPr>
+          <w:rFonts w:eastAsiaTheme="minorEastAsia"/>
+        </w:rPr>
+        <w:t xml:space="preserve"> de projets et d’employés</w:t>
       </w:r>
     </w:p>
     <w:p>
@@ -1251,7 +1370,19 @@
         <w:rPr>
           <w:rFonts w:eastAsiaTheme="minorEastAsia"/>
         </w:rPr>
-        <w:t>Validité des calculs effectués par le système</w:t>
+        <w:t>Le calcul des heures pour les feuilles de temps doit être gér</w:t>
+      </w:r>
+      <w:r>
+        <w:rPr>
+          <w:rFonts w:eastAsiaTheme="minorEastAsia"/>
+        </w:rPr>
+        <w:t>é</w:t>
+      </w:r>
+      <w:r>
+        <w:rPr>
+          <w:rFonts w:eastAsiaTheme="minorEastAsia"/>
+        </w:rPr>
+        <w:t xml:space="preserve"> par le système</w:t>
       </w:r>
     </w:p>
     <w:p>
@@ -1271,6 +1402,26 @@
         <w:rPr>
           <w:rFonts w:eastAsiaTheme="minorEastAsia"/>
         </w:rPr>
+        <w:t>Validité des calculs effectués par le système</w:t>
+      </w:r>
+    </w:p>
+    <w:p>
+      <w:pPr>
+        <w:pStyle w:val="Paragraphedeliste"/>
+        <w:numPr>
+          <w:ilvl w:val="0"/>
+          <w:numId w:val="21"/>
+        </w:numPr>
+        <w:spacing w:line="240" w:lineRule="auto"/>
+        <w:jc w:val="both"/>
+        <w:rPr>
+          <w:rFonts w:eastAsiaTheme="minorEastAsia"/>
+        </w:rPr>
+      </w:pPr>
+      <w:r>
+        <w:rPr>
+          <w:rFonts w:eastAsiaTheme="minorEastAsia"/>
+        </w:rPr>
         <w:t>Envoi de courrier électronique</w:t>
       </w:r>
     </w:p>
@@ -1356,7 +1507,13 @@
         <w:jc w:val="both"/>
       </w:pPr>
       <w:r>
-        <w:t xml:space="preserve">(Exemple : GitHub plante) </w:t>
+        <w:t xml:space="preserve">(Exemple : GitHub </w:t>
+      </w:r>
+      <w:r>
+        <w:t>arrête de fonctionner</w:t>
+      </w:r>
+      <w:r>
+        <w:t xml:space="preserve">) </w:t>
       </w:r>
     </w:p>
     <w:p>
@@ -1386,7 +1543,6 @@
         <w:jc w:val="both"/>
       </w:pPr>
       <w:r>
-        <w:lastRenderedPageBreak/>
         <w:t>(Manque d’expérience)</w:t>
       </w:r>
     </w:p>
@@ -1499,18 +1655,36 @@
         <w:rPr>
           <w:lang w:val="fr-FR"/>
         </w:rPr>
-        <w:t>actuelles ce l’environnement informatique chez Co-</w:t>
+        <w:t xml:space="preserve">actuelles </w:t>
       </w:r>
       <w:r>
         <w:rPr>
           <w:lang w:val="fr-FR"/>
         </w:rPr>
-        <w:t>Eco ne nous importe absolument pas</w:t>
+        <w:t>d</w:t>
       </w:r>
       <w:r>
         <w:rPr>
           <w:lang w:val="fr-FR"/>
         </w:rPr>
+        <w:t>e l’environnement informatique chez Co-</w:t>
+      </w:r>
+      <w:r>
+        <w:rPr>
+          <w:lang w:val="fr-FR"/>
+        </w:rPr>
+        <w:t xml:space="preserve">Eco ne nous importe </w:t>
+      </w:r>
+      <w:r>
+        <w:rPr>
+          <w:lang w:val="fr-FR"/>
+        </w:rPr>
+        <w:t>peu</w:t>
+      </w:r>
+      <w:r>
+        <w:rPr>
+          <w:lang w:val="fr-FR"/>
+        </w:rPr>
         <w:t xml:space="preserve">, car note application </w:t>
       </w:r>
       <w:r>
@@ -1535,19 +1709,19 @@
         <w:rPr>
           <w:lang w:val="fr-FR"/>
         </w:rPr>
-        <w:t xml:space="preserve"> comme la méthode actuel</w:t>
+        <w:t xml:space="preserve"> </w:t>
       </w:r>
       <w:r>
         <w:rPr>
           <w:lang w:val="fr-FR"/>
         </w:rPr>
-        <w:t xml:space="preserve">le </w:t>
+        <w:t>comme leur méthode actuelle</w:t>
       </w:r>
       <w:r>
         <w:rPr>
           <w:lang w:val="fr-FR"/>
         </w:rPr>
-        <w:t xml:space="preserve">de l’application que l’entreprise utilise. </w:t>
+        <w:t xml:space="preserve">. </w:t>
       </w:r>
       <w:r>
         <w:rPr>
@@ -1565,7 +1739,19 @@
         <w:rPr>
           <w:lang w:val="fr-FR"/>
         </w:rPr>
-        <w:t xml:space="preserve">déjà accès à un ordinateur avec accès à Internet tandis que ceux de terrain qui n’ont pas accès à un matériel informatique ayant Internet devront comme avant appeler la réceptionniste ou l’adjointe administrative pour compléter sa feuille de temps avant tous les lundis à midi. </w:t>
+        <w:t xml:space="preserve">déjà accès à un ordinateur avec </w:t>
+      </w:r>
+      <w:r>
+        <w:rPr>
+          <w:lang w:val="fr-FR"/>
+        </w:rPr>
+        <w:t>une connexion</w:t>
+      </w:r>
+      <w:r>
+        <w:rPr>
+          <w:lang w:val="fr-FR"/>
+        </w:rPr>
+        <w:t xml:space="preserve"> Internet tandis que ceux de terrain qui n’ont pas accès à un matériel informatique ayant Internet devront comme avant appeler la réceptionniste ou l’adjointe administrative pour compléter sa feuille de temps avant tous les lundis à midi. </w:t>
       </w:r>
     </w:p>
     <w:p>
@@ -1621,7 +1807,7 @@
         <w:rPr>
           <w:lang w:val="fr-FR"/>
         </w:rPr>
-        <w:t xml:space="preserve">e </w:t>
+        <w:t xml:space="preserve"> </w:t>
       </w:r>
       <w:r>
         <w:rPr>
@@ -1834,7 +2020,13 @@
         <w:rPr>
           <w:rFonts w:ascii="Calibri" w:eastAsia="Calibri" w:hAnsi="Calibri" w:cs="Calibri"/>
         </w:rPr>
-        <w:t xml:space="preserve"> Modification des prix et taux horaire</w:t>
+        <w:t xml:space="preserve"> Modification des </w:t>
+      </w:r>
+      <w:r>
+        <w:rPr>
+          <w:rFonts w:ascii="Calibri" w:eastAsia="Calibri" w:hAnsi="Calibri" w:cs="Calibri"/>
+        </w:rPr>
+        <w:t>prix</w:t>
       </w:r>
     </w:p>
     <w:p>
@@ -1904,6 +2096,7 @@
       <w:r>
         <w:rPr>
           <w:rFonts w:ascii="Calibri" w:eastAsia="Calibri" w:hAnsi="Calibri" w:cs="Calibri"/>
+          <w:b/>
         </w:rPr>
         <w:t xml:space="preserve"> </w:t>
       </w:r>
@@ -1911,7 +2104,19 @@
         <w:rPr>
           <w:rFonts w:ascii="Calibri" w:eastAsia="Calibri" w:hAnsi="Calibri" w:cs="Calibri"/>
         </w:rPr>
-        <w:t>Envoie de courriel les lundis matin aux employés</w:t>
+        <w:t>Module</w:t>
+      </w:r>
+      <w:r>
+        <w:rPr>
+          <w:rFonts w:ascii="Calibri" w:eastAsia="Calibri" w:hAnsi="Calibri" w:cs="Calibri"/>
+        </w:rPr>
+        <w:t xml:space="preserve"> d’e</w:t>
+      </w:r>
+      <w:r>
+        <w:rPr>
+          <w:rFonts w:ascii="Calibri" w:eastAsia="Calibri" w:hAnsi="Calibri" w:cs="Calibri"/>
+        </w:rPr>
+        <w:t>nvoi de courriel les lundis matin aux employés</w:t>
       </w:r>
     </w:p>
     <w:p>
@@ -2022,7 +2227,7 @@
         <w:pStyle w:val="Paragraphedeliste"/>
         <w:numPr>
           <w:ilvl w:val="0"/>
-          <w:numId w:val="12"/>
+          <w:numId w:val="23"/>
         </w:numPr>
         <w:spacing w:after="0" w:line="240" w:lineRule="auto"/>
         <w:rPr>
@@ -2036,20 +2241,24 @@
           <w:b/>
           <w:bCs/>
         </w:rPr>
-        <w:t>Besoin :</w:t>
+        <w:t>Besoin</w:t>
       </w:r>
       <w:r>
         <w:rPr>
           <w:rFonts w:ascii="Calibri" w:eastAsia="Calibri" w:hAnsi="Calibri" w:cs="Calibri"/>
           <w:bCs/>
         </w:rPr>
-        <w:t xml:space="preserve"> Gestion des mots de passe des utilisateurs</w:t>
-      </w:r>
-    </w:p>
-    <w:p>
-      <w:pPr>
+        <w:t> : Gestion des comptes de dépense</w:t>
+      </w:r>
+    </w:p>
+    <w:p>
+      <w:pPr>
+        <w:pStyle w:val="Paragraphedeliste"/>
+        <w:numPr>
+          <w:ilvl w:val="0"/>
+          <w:numId w:val="23"/>
+        </w:numPr>
         <w:spacing w:after="0" w:line="240" w:lineRule="auto"/>
-        <w:ind w:firstLine="708"/>
         <w:rPr>
           <w:rFonts w:ascii="Calibri" w:eastAsia="Calibri" w:hAnsi="Calibri" w:cs="Calibri"/>
           <w:bCs/>
@@ -2061,21 +2270,14 @@
           <w:b/>
           <w:bCs/>
         </w:rPr>
-        <w:t>Solution 1 :</w:t>
+        <w:t>Solution 1</w:t>
       </w:r>
       <w:r>
         <w:rPr>
           <w:rFonts w:ascii="Calibri" w:eastAsia="Calibri" w:hAnsi="Calibri" w:cs="Calibri"/>
           <w:bCs/>
         </w:rPr>
-        <w:t xml:space="preserve"> </w:t>
-      </w:r>
-      <w:r>
-        <w:rPr>
-          <w:rFonts w:ascii="Calibri" w:eastAsia="Calibri" w:hAnsi="Calibri" w:cs="Calibri"/>
-          <w:bCs/>
-        </w:rPr>
-        <w:t>Ajout d’un champ mot de passe dans la table Utilisateur</w:t>
+        <w:t> : Ajout d’une gestion pour les comptes de dépense</w:t>
       </w:r>
     </w:p>
     <w:p>
@@ -2117,7 +2319,19 @@
         <w:rPr>
           <w:rFonts w:ascii="Calibri" w:eastAsia="Calibri" w:hAnsi="Calibri" w:cs="Calibri"/>
         </w:rPr>
-        <w:t xml:space="preserve"> Aperçu des projets terminer et en cours</w:t>
+        <w:t xml:space="preserve"> Aperçu des projets termin</w:t>
+      </w:r>
+      <w:r>
+        <w:rPr>
+          <w:rFonts w:ascii="Calibri" w:eastAsia="Calibri" w:hAnsi="Calibri" w:cs="Calibri"/>
+        </w:rPr>
+        <w:t>és</w:t>
+      </w:r>
+      <w:r>
+        <w:rPr>
+          <w:rFonts w:ascii="Calibri" w:eastAsia="Calibri" w:hAnsi="Calibri" w:cs="Calibri"/>
+        </w:rPr>
+        <w:t xml:space="preserve"> et en cours</w:t>
       </w:r>
     </w:p>
     <w:p>
@@ -2156,12 +2370,20 @@
         </w:rPr>
         <w:t>(</w:t>
       </w:r>
-      <w:r>
-        <w:rPr>
-          <w:rFonts w:ascii="Calibri" w:eastAsia="Calibri" w:hAnsi="Calibri" w:cs="Calibri"/>
-        </w:rPr>
-        <w:t>Avoir</w:t>
-      </w:r>
+      <w:proofErr w:type="gramStart"/>
+      <w:r>
+        <w:rPr>
+          <w:rFonts w:ascii="Calibri" w:eastAsia="Calibri" w:hAnsi="Calibri" w:cs="Calibri"/>
+        </w:rPr>
+        <w:t>a</w:t>
+      </w:r>
+      <w:r>
+        <w:rPr>
+          <w:rFonts w:ascii="Calibri" w:eastAsia="Calibri" w:hAnsi="Calibri" w:cs="Calibri"/>
+        </w:rPr>
+        <w:t>voir</w:t>
+      </w:r>
+      <w:proofErr w:type="gramEnd"/>
       <w:r>
         <w:rPr>
           <w:rFonts w:ascii="Calibri" w:eastAsia="Calibri" w:hAnsi="Calibri" w:cs="Calibri"/>
@@ -2227,6 +2449,8 @@
         </w:rPr>
         <w:t xml:space="preserve"> des rapports graphique et écrit sur les projets en cours par les chefs de projet</w:t>
       </w:r>
+      <w:bookmarkStart w:id="0" w:name="_GoBack"/>
+      <w:bookmarkEnd w:id="0"/>
     </w:p>
     <w:p>
       <w:pPr>
@@ -2416,7 +2640,12 @@
     </w:p>
     <w:p/>
     <w:sectPr>
-      <w:footerReference w:type="default" r:id="rId9"/>
+      <w:headerReference w:type="even" r:id="rId9"/>
+      <w:headerReference w:type="default" r:id="rId10"/>
+      <w:footerReference w:type="even" r:id="rId11"/>
+      <w:footerReference w:type="default" r:id="rId12"/>
+      <w:headerReference w:type="first" r:id="rId13"/>
+      <w:footerReference w:type="first" r:id="rId14"/>
       <w:pgSz w:w="12240" w:h="15840"/>
       <w:pgMar w:top="1440" w:right="1800" w:bottom="1440" w:left="1800" w:header="708" w:footer="708" w:gutter="0"/>
       <w:pgNumType w:start="0"/>
@@ -2458,6 +2687,16 @@
   <w:p>
     <w:pPr>
       <w:pStyle w:val="Pieddepage"/>
+    </w:pPr>
+  </w:p>
+</w:ftr>
+</file>
+
+<file path=word/footer2.xml><?xml version="1.0" encoding="utf-8"?>
+<w:ftr xmlns:wpc="http://schemas.microsoft.com/office/word/2010/wordprocessingCanvas" xmlns:cx="http://schemas.microsoft.com/office/drawing/2014/chartex" xmlns:cx1="http://schemas.microsoft.com/office/drawing/2015/9/8/chartex" xmlns:cx2="http://schemas.microsoft.com/office/drawing/2015/10/21/chartex" xmlns:cx3="http://schemas.microsoft.com/office/drawing/2016/5/9/chartex" xmlns:cx4="http://schemas.microsoft.com/office/drawing/2016/5/10/chartex" xmlns:cx5="http://schemas.microsoft.com/office/drawing/2016/5/11/chartex" xmlns:cx6="http://schemas.microsoft.com/office/drawing/2016/5/12/chartex" xmlns:cx7="http://schemas.microsoft.com/office/drawing/2016/5/13/chartex" xmlns:cx8="http://schemas.microsoft.com/office/drawing/2016/5/14/chartex" xmlns:mc="http://schemas.openxmlformats.org/markup-compatibility/2006" xmlns:aink="http://schemas.microsoft.com/office/drawing/2016/ink" xmlns:am3d="http://schemas.microsoft.com/office/drawing/2017/model3d" xmlns:o="urn:schemas-microsoft-com:office:office" xmlns:r="http://schemas.openxmlformats.org/officeDocument/2006/relationships" xmlns:m="http://schemas.openxmlformats.org/officeDocument/2006/math" xmlns:v="urn:schemas-microsoft-com:vml" xmlns:wp14="http://schemas.microsoft.com/office/word/2010/wordprocessingDrawing" xmlns:wp="http://schemas.openxmlformats.org/drawingml/2006/wordprocessingDrawing" xmlns:w10="urn:schemas-microsoft-com:office:word" xmlns:w="http://schemas.openxmlformats.org/wordprocessingml/2006/main" xmlns:w14="http://schemas.microsoft.com/office/word/2010/wordml" xmlns:w15="http://schemas.microsoft.com/office/word/2012/wordml" xmlns:w16cid="http://schemas.microsoft.com/office/word/2016/wordml/cid" xmlns:w16se="http://schemas.microsoft.com/office/word/2015/wordml/symex" xmlns:wpg="http://schemas.microsoft.com/office/word/2010/wordprocessingGroup" xmlns:wpi="http://schemas.microsoft.com/office/word/2010/wordprocessingInk" xmlns:wne="http://schemas.microsoft.com/office/word/2006/wordml" xmlns:wps="http://schemas.microsoft.com/office/word/2010/wordprocessingShape" mc:Ignorable="w14 w15 w16se w16cid wp14">
+  <w:p>
+    <w:pPr>
+      <w:pStyle w:val="Pieddepage"/>
       <w:pBdr>
         <w:bottom w:val="single" w:sz="12" w:space="1" w:color="auto"/>
       </w:pBdr>
@@ -2620,6 +2859,16 @@
         <w:sz w:val="16"/>
         <w:szCs w:val="16"/>
       </w:rPr>
+    </w:pPr>
+  </w:p>
+</w:ftr>
+</file>
+
+<file path=word/footer3.xml><?xml version="1.0" encoding="utf-8"?>
+<w:ftr xmlns:wpc="http://schemas.microsoft.com/office/word/2010/wordprocessingCanvas" xmlns:cx="http://schemas.microsoft.com/office/drawing/2014/chartex" xmlns:cx1="http://schemas.microsoft.com/office/drawing/2015/9/8/chartex" xmlns:cx2="http://schemas.microsoft.com/office/drawing/2015/10/21/chartex" xmlns:cx3="http://schemas.microsoft.com/office/drawing/2016/5/9/chartex" xmlns:cx4="http://schemas.microsoft.com/office/drawing/2016/5/10/chartex" xmlns:cx5="http://schemas.microsoft.com/office/drawing/2016/5/11/chartex" xmlns:cx6="http://schemas.microsoft.com/office/drawing/2016/5/12/chartex" xmlns:cx7="http://schemas.microsoft.com/office/drawing/2016/5/13/chartex" xmlns:cx8="http://schemas.microsoft.com/office/drawing/2016/5/14/chartex" xmlns:mc="http://schemas.openxmlformats.org/markup-compatibility/2006" xmlns:aink="http://schemas.microsoft.com/office/drawing/2016/ink" xmlns:am3d="http://schemas.microsoft.com/office/drawing/2017/model3d" xmlns:o="urn:schemas-microsoft-com:office:office" xmlns:r="http://schemas.openxmlformats.org/officeDocument/2006/relationships" xmlns:m="http://schemas.openxmlformats.org/officeDocument/2006/math" xmlns:v="urn:schemas-microsoft-com:vml" xmlns:wp14="http://schemas.microsoft.com/office/word/2010/wordprocessingDrawing" xmlns:wp="http://schemas.openxmlformats.org/drawingml/2006/wordprocessingDrawing" xmlns:w10="urn:schemas-microsoft-com:office:word" xmlns:w="http://schemas.openxmlformats.org/wordprocessingml/2006/main" xmlns:w14="http://schemas.microsoft.com/office/word/2010/wordml" xmlns:w15="http://schemas.microsoft.com/office/word/2012/wordml" xmlns:w16cid="http://schemas.microsoft.com/office/word/2016/wordml/cid" xmlns:w16se="http://schemas.microsoft.com/office/word/2015/wordml/symex" xmlns:wpg="http://schemas.microsoft.com/office/word/2010/wordprocessingGroup" xmlns:wpi="http://schemas.microsoft.com/office/word/2010/wordprocessingInk" xmlns:wne="http://schemas.microsoft.com/office/word/2006/wordml" xmlns:wps="http://schemas.microsoft.com/office/word/2010/wordprocessingShape" mc:Ignorable="w14 w15 w16se w16cid wp14">
+  <w:p>
+    <w:pPr>
+      <w:pStyle w:val="Pieddepage"/>
     </w:pPr>
   </w:p>
 </w:ftr>
@@ -2648,6 +2897,36 @@
     </w:p>
   </w:footnote>
 </w:footnotes>
+</file>
+
+<file path=word/header1.xml><?xml version="1.0" encoding="utf-8"?>
+<w:hdr xmlns:wpc="http://schemas.microsoft.com/office/word/2010/wordprocessingCanvas" xmlns:cx="http://schemas.microsoft.com/office/drawing/2014/chartex" xmlns:cx1="http://schemas.microsoft.com/office/drawing/2015/9/8/chartex" xmlns:cx2="http://schemas.microsoft.com/office/drawing/2015/10/21/chartex" xmlns:cx3="http://schemas.microsoft.com/office/drawing/2016/5/9/chartex" xmlns:cx4="http://schemas.microsoft.com/office/drawing/2016/5/10/chartex" xmlns:cx5="http://schemas.microsoft.com/office/drawing/2016/5/11/chartex" xmlns:cx6="http://schemas.microsoft.com/office/drawing/2016/5/12/chartex" xmlns:cx7="http://schemas.microsoft.com/office/drawing/2016/5/13/chartex" xmlns:cx8="http://schemas.microsoft.com/office/drawing/2016/5/14/chartex" xmlns:mc="http://schemas.openxmlformats.org/markup-compatibility/2006" xmlns:aink="http://schemas.microsoft.com/office/drawing/2016/ink" xmlns:am3d="http://schemas.microsoft.com/office/drawing/2017/model3d" xmlns:o="urn:schemas-microsoft-com:office:office" xmlns:r="http://schemas.openxmlformats.org/officeDocument/2006/relationships" xmlns:m="http://schemas.openxmlformats.org/officeDocument/2006/math" xmlns:v="urn:schemas-microsoft-com:vml" xmlns:wp14="http://schemas.microsoft.com/office/word/2010/wordprocessingDrawing" xmlns:wp="http://schemas.openxmlformats.org/drawingml/2006/wordprocessingDrawing" xmlns:w10="urn:schemas-microsoft-com:office:word" xmlns:w="http://schemas.openxmlformats.org/wordprocessingml/2006/main" xmlns:w14="http://schemas.microsoft.com/office/word/2010/wordml" xmlns:w15="http://schemas.microsoft.com/office/word/2012/wordml" xmlns:w16cid="http://schemas.microsoft.com/office/word/2016/wordml/cid" xmlns:w16se="http://schemas.microsoft.com/office/word/2015/wordml/symex" xmlns:wpg="http://schemas.microsoft.com/office/word/2010/wordprocessingGroup" xmlns:wpi="http://schemas.microsoft.com/office/word/2010/wordprocessingInk" xmlns:wne="http://schemas.microsoft.com/office/word/2006/wordml" xmlns:wps="http://schemas.microsoft.com/office/word/2010/wordprocessingShape" mc:Ignorable="w14 w15 w16se w16cid wp14">
+  <w:p>
+    <w:pPr>
+      <w:pStyle w:val="En-tte"/>
+    </w:pPr>
+  </w:p>
+</w:hdr>
+</file>
+
+<file path=word/header2.xml><?xml version="1.0" encoding="utf-8"?>
+<w:hdr xmlns:wpc="http://schemas.microsoft.com/office/word/2010/wordprocessingCanvas" xmlns:cx="http://schemas.microsoft.com/office/drawing/2014/chartex" xmlns:cx1="http://schemas.microsoft.com/office/drawing/2015/9/8/chartex" xmlns:cx2="http://schemas.microsoft.com/office/drawing/2015/10/21/chartex" xmlns:cx3="http://schemas.microsoft.com/office/drawing/2016/5/9/chartex" xmlns:cx4="http://schemas.microsoft.com/office/drawing/2016/5/10/chartex" xmlns:cx5="http://schemas.microsoft.com/office/drawing/2016/5/11/chartex" xmlns:cx6="http://schemas.microsoft.com/office/drawing/2016/5/12/chartex" xmlns:cx7="http://schemas.microsoft.com/office/drawing/2016/5/13/chartex" xmlns:cx8="http://schemas.microsoft.com/office/drawing/2016/5/14/chartex" xmlns:mc="http://schemas.openxmlformats.org/markup-compatibility/2006" xmlns:aink="http://schemas.microsoft.com/office/drawing/2016/ink" xmlns:am3d="http://schemas.microsoft.com/office/drawing/2017/model3d" xmlns:o="urn:schemas-microsoft-com:office:office" xmlns:r="http://schemas.openxmlformats.org/officeDocument/2006/relationships" xmlns:m="http://schemas.openxmlformats.org/officeDocument/2006/math" xmlns:v="urn:schemas-microsoft-com:vml" xmlns:wp14="http://schemas.microsoft.com/office/word/2010/wordprocessingDrawing" xmlns:wp="http://schemas.openxmlformats.org/drawingml/2006/wordprocessingDrawing" xmlns:w10="urn:schemas-microsoft-com:office:word" xmlns:w="http://schemas.openxmlformats.org/wordprocessingml/2006/main" xmlns:w14="http://schemas.microsoft.com/office/word/2010/wordml" xmlns:w15="http://schemas.microsoft.com/office/word/2012/wordml" xmlns:w16cid="http://schemas.microsoft.com/office/word/2016/wordml/cid" xmlns:w16se="http://schemas.microsoft.com/office/word/2015/wordml/symex" xmlns:wpg="http://schemas.microsoft.com/office/word/2010/wordprocessingGroup" xmlns:wpi="http://schemas.microsoft.com/office/word/2010/wordprocessingInk" xmlns:wne="http://schemas.microsoft.com/office/word/2006/wordml" xmlns:wps="http://schemas.microsoft.com/office/word/2010/wordprocessingShape" mc:Ignorable="w14 w15 w16se w16cid wp14">
+  <w:p>
+    <w:pPr>
+      <w:pStyle w:val="En-tte"/>
+    </w:pPr>
+  </w:p>
+</w:hdr>
+</file>
+
+<file path=word/header3.xml><?xml version="1.0" encoding="utf-8"?>
+<w:hdr xmlns:wpc="http://schemas.microsoft.com/office/word/2010/wordprocessingCanvas" xmlns:cx="http://schemas.microsoft.com/office/drawing/2014/chartex" xmlns:cx1="http://schemas.microsoft.com/office/drawing/2015/9/8/chartex" xmlns:cx2="http://schemas.microsoft.com/office/drawing/2015/10/21/chartex" xmlns:cx3="http://schemas.microsoft.com/office/drawing/2016/5/9/chartex" xmlns:cx4="http://schemas.microsoft.com/office/drawing/2016/5/10/chartex" xmlns:cx5="http://schemas.microsoft.com/office/drawing/2016/5/11/chartex" xmlns:cx6="http://schemas.microsoft.com/office/drawing/2016/5/12/chartex" xmlns:cx7="http://schemas.microsoft.com/office/drawing/2016/5/13/chartex" xmlns:cx8="http://schemas.microsoft.com/office/drawing/2016/5/14/chartex" xmlns:mc="http://schemas.openxmlformats.org/markup-compatibility/2006" xmlns:aink="http://schemas.microsoft.com/office/drawing/2016/ink" xmlns:am3d="http://schemas.microsoft.com/office/drawing/2017/model3d" xmlns:o="urn:schemas-microsoft-com:office:office" xmlns:r="http://schemas.openxmlformats.org/officeDocument/2006/relationships" xmlns:m="http://schemas.openxmlformats.org/officeDocument/2006/math" xmlns:v="urn:schemas-microsoft-com:vml" xmlns:wp14="http://schemas.microsoft.com/office/word/2010/wordprocessingDrawing" xmlns:wp="http://schemas.openxmlformats.org/drawingml/2006/wordprocessingDrawing" xmlns:w10="urn:schemas-microsoft-com:office:word" xmlns:w="http://schemas.openxmlformats.org/wordprocessingml/2006/main" xmlns:w14="http://schemas.microsoft.com/office/word/2010/wordml" xmlns:w15="http://schemas.microsoft.com/office/word/2012/wordml" xmlns:w16cid="http://schemas.microsoft.com/office/word/2016/wordml/cid" xmlns:w16se="http://schemas.microsoft.com/office/word/2015/wordml/symex" xmlns:wpg="http://schemas.microsoft.com/office/word/2010/wordprocessingGroup" xmlns:wpi="http://schemas.microsoft.com/office/word/2010/wordprocessingInk" xmlns:wne="http://schemas.microsoft.com/office/word/2006/wordml" xmlns:wps="http://schemas.microsoft.com/office/word/2010/wordprocessingShape" mc:Ignorable="w14 w15 w16se w16cid wp14">
+  <w:p>
+    <w:pPr>
+      <w:pStyle w:val="En-tte"/>
+    </w:pPr>
+  </w:p>
+</w:hdr>
 </file>
 
 <file path=word/numbering.xml><?xml version="1.0" encoding="utf-8"?>
@@ -2971,6 +3250,119 @@
     </w:lvl>
   </w:abstractNum>
   <w:abstractNum w:abstractNumId="3" w15:restartNumberingAfterBreak="0">
+    <w:nsid w:val="0FE60B12"/>
+    <w:multiLevelType w:val="hybridMultilevel"/>
+    <w:tmpl w:val="A2F41B86"/>
+    <w:lvl w:ilvl="0" w:tplc="0C0C0001">
+      <w:start w:val="1"/>
+      <w:numFmt w:val="bullet"/>
+      <w:lvlText w:val=""/>
+      <w:lvlJc w:val="left"/>
+      <w:pPr>
+        <w:ind w:left="1428" w:hanging="360"/>
+      </w:pPr>
+      <w:rPr>
+        <w:rFonts w:ascii="Symbol" w:hAnsi="Symbol" w:hint="default"/>
+      </w:rPr>
+    </w:lvl>
+    <w:lvl w:ilvl="1" w:tplc="0C0C0003" w:tentative="1">
+      <w:start w:val="1"/>
+      <w:numFmt w:val="bullet"/>
+      <w:lvlText w:val="o"/>
+      <w:lvlJc w:val="left"/>
+      <w:pPr>
+        <w:ind w:left="2148" w:hanging="360"/>
+      </w:pPr>
+      <w:rPr>
+        <w:rFonts w:ascii="Courier New" w:hAnsi="Courier New" w:cs="Courier New" w:hint="default"/>
+      </w:rPr>
+    </w:lvl>
+    <w:lvl w:ilvl="2" w:tplc="0C0C0005" w:tentative="1">
+      <w:start w:val="1"/>
+      <w:numFmt w:val="bullet"/>
+      <w:lvlText w:val=""/>
+      <w:lvlJc w:val="left"/>
+      <w:pPr>
+        <w:ind w:left="2868" w:hanging="360"/>
+      </w:pPr>
+      <w:rPr>
+        <w:rFonts w:ascii="Wingdings" w:hAnsi="Wingdings" w:hint="default"/>
+      </w:rPr>
+    </w:lvl>
+    <w:lvl w:ilvl="3" w:tplc="0C0C0001" w:tentative="1">
+      <w:start w:val="1"/>
+      <w:numFmt w:val="bullet"/>
+      <w:lvlText w:val=""/>
+      <w:lvlJc w:val="left"/>
+      <w:pPr>
+        <w:ind w:left="3588" w:hanging="360"/>
+      </w:pPr>
+      <w:rPr>
+        <w:rFonts w:ascii="Symbol" w:hAnsi="Symbol" w:hint="default"/>
+      </w:rPr>
+    </w:lvl>
+    <w:lvl w:ilvl="4" w:tplc="0C0C0003" w:tentative="1">
+      <w:start w:val="1"/>
+      <w:numFmt w:val="bullet"/>
+      <w:lvlText w:val="o"/>
+      <w:lvlJc w:val="left"/>
+      <w:pPr>
+        <w:ind w:left="4308" w:hanging="360"/>
+      </w:pPr>
+      <w:rPr>
+        <w:rFonts w:ascii="Courier New" w:hAnsi="Courier New" w:cs="Courier New" w:hint="default"/>
+      </w:rPr>
+    </w:lvl>
+    <w:lvl w:ilvl="5" w:tplc="0C0C0005" w:tentative="1">
+      <w:start w:val="1"/>
+      <w:numFmt w:val="bullet"/>
+      <w:lvlText w:val=""/>
+      <w:lvlJc w:val="left"/>
+      <w:pPr>
+        <w:ind w:left="5028" w:hanging="360"/>
+      </w:pPr>
+      <w:rPr>
+        <w:rFonts w:ascii="Wingdings" w:hAnsi="Wingdings" w:hint="default"/>
+      </w:rPr>
+    </w:lvl>
+    <w:lvl w:ilvl="6" w:tplc="0C0C0001" w:tentative="1">
+      <w:start w:val="1"/>
+      <w:numFmt w:val="bullet"/>
+      <w:lvlText w:val=""/>
+      <w:lvlJc w:val="left"/>
+      <w:pPr>
+        <w:ind w:left="5748" w:hanging="360"/>
+      </w:pPr>
+      <w:rPr>
+        <w:rFonts w:ascii="Symbol" w:hAnsi="Symbol" w:hint="default"/>
+      </w:rPr>
+    </w:lvl>
+    <w:lvl w:ilvl="7" w:tplc="0C0C0003" w:tentative="1">
+      <w:start w:val="1"/>
+      <w:numFmt w:val="bullet"/>
+      <w:lvlText w:val="o"/>
+      <w:lvlJc w:val="left"/>
+      <w:pPr>
+        <w:ind w:left="6468" w:hanging="360"/>
+      </w:pPr>
+      <w:rPr>
+        <w:rFonts w:ascii="Courier New" w:hAnsi="Courier New" w:cs="Courier New" w:hint="default"/>
+      </w:rPr>
+    </w:lvl>
+    <w:lvl w:ilvl="8" w:tplc="0C0C0005" w:tentative="1">
+      <w:start w:val="1"/>
+      <w:numFmt w:val="bullet"/>
+      <w:lvlText w:val=""/>
+      <w:lvlJc w:val="left"/>
+      <w:pPr>
+        <w:ind w:left="7188" w:hanging="360"/>
+      </w:pPr>
+      <w:rPr>
+        <w:rFonts w:ascii="Wingdings" w:hAnsi="Wingdings" w:hint="default"/>
+      </w:rPr>
+    </w:lvl>
+  </w:abstractNum>
+  <w:abstractNum w:abstractNumId="4" w15:restartNumberingAfterBreak="0">
     <w:nsid w:val="10EA2474"/>
     <w:multiLevelType w:val="hybridMultilevel"/>
     <w:tmpl w:val="A5BCC49A"/>
@@ -3083,7 +3475,7 @@
       </w:rPr>
     </w:lvl>
   </w:abstractNum>
-  <w:abstractNum w:abstractNumId="4" w15:restartNumberingAfterBreak="0">
+  <w:abstractNum w:abstractNumId="5" w15:restartNumberingAfterBreak="0">
     <w:nsid w:val="1EB94691"/>
     <w:multiLevelType w:val="hybridMultilevel"/>
     <w:tmpl w:val="CD828E1A"/>
@@ -3196,7 +3588,7 @@
       </w:rPr>
     </w:lvl>
   </w:abstractNum>
-  <w:abstractNum w:abstractNumId="5" w15:restartNumberingAfterBreak="0">
+  <w:abstractNum w:abstractNumId="6" w15:restartNumberingAfterBreak="0">
     <w:nsid w:val="2CEE517A"/>
     <w:multiLevelType w:val="hybridMultilevel"/>
     <w:tmpl w:val="49162102"/>
@@ -3309,7 +3701,7 @@
       </w:rPr>
     </w:lvl>
   </w:abstractNum>
-  <w:abstractNum w:abstractNumId="6" w15:restartNumberingAfterBreak="0">
+  <w:abstractNum w:abstractNumId="7" w15:restartNumberingAfterBreak="0">
     <w:nsid w:val="389864C4"/>
     <w:multiLevelType w:val="hybridMultilevel"/>
     <w:tmpl w:val="CD48D2C4"/>
@@ -3422,7 +3814,7 @@
       </w:rPr>
     </w:lvl>
   </w:abstractNum>
-  <w:abstractNum w:abstractNumId="7" w15:restartNumberingAfterBreak="0">
+  <w:abstractNum w:abstractNumId="8" w15:restartNumberingAfterBreak="0">
     <w:nsid w:val="396B7E8F"/>
     <w:multiLevelType w:val="hybridMultilevel"/>
     <w:tmpl w:val="0720AC08"/>
@@ -3535,7 +3927,7 @@
       </w:rPr>
     </w:lvl>
   </w:abstractNum>
-  <w:abstractNum w:abstractNumId="8" w15:restartNumberingAfterBreak="0">
+  <w:abstractNum w:abstractNumId="9" w15:restartNumberingAfterBreak="0">
     <w:nsid w:val="398973E4"/>
     <w:multiLevelType w:val="hybridMultilevel"/>
     <w:tmpl w:val="7758D16A"/>
@@ -3648,7 +4040,7 @@
       </w:rPr>
     </w:lvl>
   </w:abstractNum>
-  <w:abstractNum w:abstractNumId="9" w15:restartNumberingAfterBreak="0">
+  <w:abstractNum w:abstractNumId="10" w15:restartNumberingAfterBreak="0">
     <w:nsid w:val="3D0363D0"/>
     <w:multiLevelType w:val="hybridMultilevel"/>
     <w:tmpl w:val="A6C20EA2"/>
@@ -3761,7 +4153,7 @@
       </w:rPr>
     </w:lvl>
   </w:abstractNum>
-  <w:abstractNum w:abstractNumId="10" w15:restartNumberingAfterBreak="0">
+  <w:abstractNum w:abstractNumId="11" w15:restartNumberingAfterBreak="0">
     <w:nsid w:val="4FC16D26"/>
     <w:multiLevelType w:val="hybridMultilevel"/>
     <w:tmpl w:val="52DAD22E"/>
@@ -3874,7 +4266,7 @@
       </w:rPr>
     </w:lvl>
   </w:abstractNum>
-  <w:abstractNum w:abstractNumId="11" w15:restartNumberingAfterBreak="0">
+  <w:abstractNum w:abstractNumId="12" w15:restartNumberingAfterBreak="0">
     <w:nsid w:val="5C2C3B80"/>
     <w:multiLevelType w:val="hybridMultilevel"/>
     <w:tmpl w:val="96163008"/>
@@ -3987,7 +4379,7 @@
       </w:rPr>
     </w:lvl>
   </w:abstractNum>
-  <w:abstractNum w:abstractNumId="12" w15:restartNumberingAfterBreak="0">
+  <w:abstractNum w:abstractNumId="13" w15:restartNumberingAfterBreak="0">
     <w:nsid w:val="5CF14176"/>
     <w:multiLevelType w:val="hybridMultilevel"/>
     <w:tmpl w:val="3720420A"/>
@@ -4100,7 +4492,7 @@
       </w:rPr>
     </w:lvl>
   </w:abstractNum>
-  <w:abstractNum w:abstractNumId="13" w15:restartNumberingAfterBreak="0">
+  <w:abstractNum w:abstractNumId="14" w15:restartNumberingAfterBreak="0">
     <w:nsid w:val="60032A47"/>
     <w:multiLevelType w:val="hybridMultilevel"/>
     <w:tmpl w:val="F076897E"/>
@@ -4213,7 +4605,120 @@
       </w:rPr>
     </w:lvl>
   </w:abstractNum>
-  <w:abstractNum w:abstractNumId="14" w15:restartNumberingAfterBreak="0">
+  <w:abstractNum w:abstractNumId="15" w15:restartNumberingAfterBreak="0">
+    <w:nsid w:val="60F0304D"/>
+    <w:multiLevelType w:val="hybridMultilevel"/>
+    <w:tmpl w:val="5694F7F8"/>
+    <w:lvl w:ilvl="0" w:tplc="0C0C0001">
+      <w:start w:val="1"/>
+      <w:numFmt w:val="bullet"/>
+      <w:lvlText w:val=""/>
+      <w:lvlJc w:val="left"/>
+      <w:pPr>
+        <w:ind w:left="720" w:hanging="360"/>
+      </w:pPr>
+      <w:rPr>
+        <w:rFonts w:ascii="Symbol" w:hAnsi="Symbol" w:hint="default"/>
+      </w:rPr>
+    </w:lvl>
+    <w:lvl w:ilvl="1" w:tplc="0C0C0003" w:tentative="1">
+      <w:start w:val="1"/>
+      <w:numFmt w:val="bullet"/>
+      <w:lvlText w:val="o"/>
+      <w:lvlJc w:val="left"/>
+      <w:pPr>
+        <w:ind w:left="1440" w:hanging="360"/>
+      </w:pPr>
+      <w:rPr>
+        <w:rFonts w:ascii="Courier New" w:hAnsi="Courier New" w:cs="Courier New" w:hint="default"/>
+      </w:rPr>
+    </w:lvl>
+    <w:lvl w:ilvl="2" w:tplc="0C0C0005" w:tentative="1">
+      <w:start w:val="1"/>
+      <w:numFmt w:val="bullet"/>
+      <w:lvlText w:val=""/>
+      <w:lvlJc w:val="left"/>
+      <w:pPr>
+        <w:ind w:left="2160" w:hanging="360"/>
+      </w:pPr>
+      <w:rPr>
+        <w:rFonts w:ascii="Wingdings" w:hAnsi="Wingdings" w:hint="default"/>
+      </w:rPr>
+    </w:lvl>
+    <w:lvl w:ilvl="3" w:tplc="0C0C0001" w:tentative="1">
+      <w:start w:val="1"/>
+      <w:numFmt w:val="bullet"/>
+      <w:lvlText w:val=""/>
+      <w:lvlJc w:val="left"/>
+      <w:pPr>
+        <w:ind w:left="2880" w:hanging="360"/>
+      </w:pPr>
+      <w:rPr>
+        <w:rFonts w:ascii="Symbol" w:hAnsi="Symbol" w:hint="default"/>
+      </w:rPr>
+    </w:lvl>
+    <w:lvl w:ilvl="4" w:tplc="0C0C0003" w:tentative="1">
+      <w:start w:val="1"/>
+      <w:numFmt w:val="bullet"/>
+      <w:lvlText w:val="o"/>
+      <w:lvlJc w:val="left"/>
+      <w:pPr>
+        <w:ind w:left="3600" w:hanging="360"/>
+      </w:pPr>
+      <w:rPr>
+        <w:rFonts w:ascii="Courier New" w:hAnsi="Courier New" w:cs="Courier New" w:hint="default"/>
+      </w:rPr>
+    </w:lvl>
+    <w:lvl w:ilvl="5" w:tplc="0C0C0005" w:tentative="1">
+      <w:start w:val="1"/>
+      <w:numFmt w:val="bullet"/>
+      <w:lvlText w:val=""/>
+      <w:lvlJc w:val="left"/>
+      <w:pPr>
+        <w:ind w:left="4320" w:hanging="360"/>
+      </w:pPr>
+      <w:rPr>
+        <w:rFonts w:ascii="Wingdings" w:hAnsi="Wingdings" w:hint="default"/>
+      </w:rPr>
+    </w:lvl>
+    <w:lvl w:ilvl="6" w:tplc="0C0C0001" w:tentative="1">
+      <w:start w:val="1"/>
+      <w:numFmt w:val="bullet"/>
+      <w:lvlText w:val=""/>
+      <w:lvlJc w:val="left"/>
+      <w:pPr>
+        <w:ind w:left="5040" w:hanging="360"/>
+      </w:pPr>
+      <w:rPr>
+        <w:rFonts w:ascii="Symbol" w:hAnsi="Symbol" w:hint="default"/>
+      </w:rPr>
+    </w:lvl>
+    <w:lvl w:ilvl="7" w:tplc="0C0C0003" w:tentative="1">
+      <w:start w:val="1"/>
+      <w:numFmt w:val="bullet"/>
+      <w:lvlText w:val="o"/>
+      <w:lvlJc w:val="left"/>
+      <w:pPr>
+        <w:ind w:left="5760" w:hanging="360"/>
+      </w:pPr>
+      <w:rPr>
+        <w:rFonts w:ascii="Courier New" w:hAnsi="Courier New" w:cs="Courier New" w:hint="default"/>
+      </w:rPr>
+    </w:lvl>
+    <w:lvl w:ilvl="8" w:tplc="0C0C0005" w:tentative="1">
+      <w:start w:val="1"/>
+      <w:numFmt w:val="bullet"/>
+      <w:lvlText w:val=""/>
+      <w:lvlJc w:val="left"/>
+      <w:pPr>
+        <w:ind w:left="6480" w:hanging="360"/>
+      </w:pPr>
+      <w:rPr>
+        <w:rFonts w:ascii="Wingdings" w:hAnsi="Wingdings" w:hint="default"/>
+      </w:rPr>
+    </w:lvl>
+  </w:abstractNum>
+  <w:abstractNum w:abstractNumId="16" w15:restartNumberingAfterBreak="0">
     <w:nsid w:val="639100CA"/>
     <w:multiLevelType w:val="hybridMultilevel"/>
     <w:tmpl w:val="32567146"/>
@@ -4326,7 +4831,7 @@
       </w:rPr>
     </w:lvl>
   </w:abstractNum>
-  <w:abstractNum w:abstractNumId="15" w15:restartNumberingAfterBreak="0">
+  <w:abstractNum w:abstractNumId="17" w15:restartNumberingAfterBreak="0">
     <w:nsid w:val="6C3508D9"/>
     <w:multiLevelType w:val="hybridMultilevel"/>
     <w:tmpl w:val="5FEAEBD2"/>
@@ -4439,7 +4944,7 @@
       </w:rPr>
     </w:lvl>
   </w:abstractNum>
-  <w:abstractNum w:abstractNumId="16" w15:restartNumberingAfterBreak="0">
+  <w:abstractNum w:abstractNumId="18" w15:restartNumberingAfterBreak="0">
     <w:nsid w:val="6D286F48"/>
     <w:multiLevelType w:val="hybridMultilevel"/>
     <w:tmpl w:val="08CAB0C6"/>
@@ -4552,7 +5057,7 @@
       </w:rPr>
     </w:lvl>
   </w:abstractNum>
-  <w:abstractNum w:abstractNumId="17" w15:restartNumberingAfterBreak="0">
+  <w:abstractNum w:abstractNumId="19" w15:restartNumberingAfterBreak="0">
     <w:nsid w:val="6E352B27"/>
     <w:multiLevelType w:val="hybridMultilevel"/>
     <w:tmpl w:val="4F8C0D0E"/>
@@ -4665,7 +5170,7 @@
       </w:rPr>
     </w:lvl>
   </w:abstractNum>
-  <w:abstractNum w:abstractNumId="18" w15:restartNumberingAfterBreak="0">
+  <w:abstractNum w:abstractNumId="20" w15:restartNumberingAfterBreak="0">
     <w:nsid w:val="733C088C"/>
     <w:multiLevelType w:val="hybridMultilevel"/>
     <w:tmpl w:val="7896ACD8"/>
@@ -4778,10 +5283,10 @@
       </w:rPr>
     </w:lvl>
   </w:abstractNum>
-  <w:abstractNum w:abstractNumId="19" w15:restartNumberingAfterBreak="0">
+  <w:abstractNum w:abstractNumId="21" w15:restartNumberingAfterBreak="0">
     <w:nsid w:val="761A05DF"/>
     <w:multiLevelType w:val="hybridMultilevel"/>
-    <w:tmpl w:val="B12427F6"/>
+    <w:tmpl w:val="37C0158C"/>
     <w:lvl w:ilvl="0" w:tplc="0C0C0001">
       <w:start w:val="1"/>
       <w:numFmt w:val="bullet"/>
@@ -4891,7 +5396,7 @@
       </w:rPr>
     </w:lvl>
   </w:abstractNum>
-  <w:abstractNum w:abstractNumId="20" w15:restartNumberingAfterBreak="0">
+  <w:abstractNum w:abstractNumId="22" w15:restartNumberingAfterBreak="0">
     <w:nsid w:val="7D600E2C"/>
     <w:multiLevelType w:val="hybridMultilevel"/>
     <w:tmpl w:val="368624DE"/>
@@ -5004,13 +5509,13 @@
     </w:lvl>
   </w:abstractNum>
   <w:num w:numId="1">
-    <w:abstractNumId w:val="8"/>
+    <w:abstractNumId w:val="9"/>
   </w:num>
   <w:num w:numId="2">
-    <w:abstractNumId w:val="4"/>
+    <w:abstractNumId w:val="5"/>
   </w:num>
   <w:num w:numId="3">
-    <w:abstractNumId w:val="17"/>
+    <w:abstractNumId w:val="19"/>
   </w:num>
   <w:num w:numId="4">
     <w:abstractNumId w:val="0"/>
@@ -5019,52 +5524,58 @@
     <w:abstractNumId w:val="2"/>
   </w:num>
   <w:num w:numId="6">
-    <w:abstractNumId w:val="12"/>
+    <w:abstractNumId w:val="13"/>
   </w:num>
   <w:num w:numId="7">
-    <w:abstractNumId w:val="7"/>
+    <w:abstractNumId w:val="8"/>
   </w:num>
   <w:num w:numId="8">
-    <w:abstractNumId w:val="10"/>
+    <w:abstractNumId w:val="11"/>
   </w:num>
   <w:num w:numId="9">
-    <w:abstractNumId w:val="20"/>
+    <w:abstractNumId w:val="22"/>
   </w:num>
   <w:num w:numId="10">
     <w:abstractNumId w:val="1"/>
   </w:num>
   <w:num w:numId="11">
+    <w:abstractNumId w:val="20"/>
+  </w:num>
+  <w:num w:numId="12">
+    <w:abstractNumId w:val="6"/>
+  </w:num>
+  <w:num w:numId="13">
+    <w:abstractNumId w:val="4"/>
+  </w:num>
+  <w:num w:numId="14">
     <w:abstractNumId w:val="18"/>
   </w:num>
-  <w:num w:numId="12">
-    <w:abstractNumId w:val="5"/>
+  <w:num w:numId="15">
+    <w:abstractNumId w:val="16"/>
   </w:num>
-  <w:num w:numId="13">
+  <w:num w:numId="16">
+    <w:abstractNumId w:val="17"/>
+  </w:num>
+  <w:num w:numId="17">
+    <w:abstractNumId w:val="10"/>
+  </w:num>
+  <w:num w:numId="18">
+    <w:abstractNumId w:val="12"/>
+  </w:num>
+  <w:num w:numId="19">
+    <w:abstractNumId w:val="7"/>
+  </w:num>
+  <w:num w:numId="20">
+    <w:abstractNumId w:val="14"/>
+  </w:num>
+  <w:num w:numId="21">
+    <w:abstractNumId w:val="21"/>
+  </w:num>
+  <w:num w:numId="22">
     <w:abstractNumId w:val="3"/>
   </w:num>
-  <w:num w:numId="14">
-    <w:abstractNumId w:val="16"/>
-  </w:num>
-  <w:num w:numId="15">
-    <w:abstractNumId w:val="14"/>
-  </w:num>
-  <w:num w:numId="16">
+  <w:num w:numId="23">
     <w:abstractNumId w:val="15"/>
-  </w:num>
-  <w:num w:numId="17">
-    <w:abstractNumId w:val="9"/>
-  </w:num>
-  <w:num w:numId="18">
-    <w:abstractNumId w:val="11"/>
-  </w:num>
-  <w:num w:numId="19">
-    <w:abstractNumId w:val="6"/>
-  </w:num>
-  <w:num w:numId="20">
-    <w:abstractNumId w:val="13"/>
-  </w:num>
-  <w:num w:numId="21">
-    <w:abstractNumId w:val="19"/>
   </w:num>
 </w:numbering>
 </file>
@@ -6006,7 +6517,7 @@
     <w:charset w:val="00"/>
     <w:family w:val="roman"/>
     <w:pitch w:val="variable"/>
-    <w:sig w:usb0="A00002EF" w:usb1="4000004B" w:usb2="00000000" w:usb3="00000000" w:csb0="0000019F" w:csb1="00000000"/>
+    <w:sig w:usb0="E00006FF" w:usb1="420024FF" w:usb2="02000000" w:usb3="00000000" w:csb0="0000019F" w:csb1="00000000"/>
   </w:font>
   <w:font w:name="Tahoma">
     <w:panose1 w:val="020B0604030504040204"/>
@@ -6046,6 +6557,7 @@
     <w:rsid w:val="00484BAA"/>
     <w:rsid w:val="006A2DA0"/>
     <w:rsid w:val="00A1224C"/>
+    <w:rsid w:val="00D3487E"/>
     <w:rsid w:val="00E4643D"/>
     <w:rsid w:val="00F36CAB"/>
   </w:rsids>

</xml_diff>

<commit_message>
Étude des besoins TERMINÉ
</commit_message>
<xml_diff>
--- a/Étude des besoins - Version 3.docx
+++ b/Étude des besoins - Version 3.docx
@@ -479,6 +479,9 @@
       <w:r>
         <w:t xml:space="preserve"> DeGuiWii</w:t>
       </w:r>
+      <w:r>
+        <w:t xml:space="preserve"> (Denis Thériault, Guillaume Gagnon, William Lemieux)</w:t>
+      </w:r>
     </w:p>
     <w:p>
       <w:pPr>
@@ -623,6 +626,12 @@
         <w:rPr>
           <w:rFonts w:eastAsiaTheme="minorEastAsia"/>
         </w:rPr>
+        <w:t xml:space="preserve"> des employés de terrain</w:t>
+      </w:r>
+      <w:r>
+        <w:rPr>
+          <w:rFonts w:eastAsiaTheme="minorEastAsia"/>
+        </w:rPr>
         <w:t>, responsable d’un projet, entre ses heures sur le site</w:t>
       </w:r>
       <w:r>
@@ -696,9 +705,6 @@
       <w:r>
         <w:t>Gestion des utilisateurs</w:t>
       </w:r>
-      <w:r>
-        <w:t>,</w:t>
-      </w:r>
     </w:p>
     <w:p>
       <w:pPr>
@@ -711,9 +717,6 @@
       <w:r>
         <w:t>Gestion des projets</w:t>
       </w:r>
-      <w:r>
-        <w:t>,</w:t>
-      </w:r>
     </w:p>
     <w:p>
       <w:pPr>
@@ -726,9 +729,6 @@
       <w:r>
         <w:t>Gestion des feuilles de temps</w:t>
       </w:r>
-      <w:r>
-        <w:t>.</w:t>
-      </w:r>
     </w:p>
     <w:p>
       <w:pPr>
@@ -761,9 +761,6 @@
       <w:r>
         <w:t xml:space="preserve"> courriels</w:t>
       </w:r>
-      <w:r>
-        <w:t>,</w:t>
-      </w:r>
     </w:p>
     <w:p>
       <w:pPr>
@@ -776,9 +773,6 @@
       <w:r>
         <w:t>Création d’Excel pour des aperçus (rapports, graphiques)</w:t>
       </w:r>
-      <w:r>
-        <w:t>.</w:t>
-      </w:r>
     </w:p>
     <w:p>
       <w:pPr>
@@ -805,9 +799,6 @@
       <w:r>
         <w:t>Module de gestion de feuille de temps</w:t>
       </w:r>
-      <w:r>
-        <w:t>,</w:t>
-      </w:r>
     </w:p>
     <w:p>
       <w:pPr>
@@ -841,9 +832,6 @@
       <w:r>
         <w:t xml:space="preserve"> et graphiques)</w:t>
       </w:r>
-      <w:r>
-        <w:t>,</w:t>
-      </w:r>
     </w:p>
     <w:p>
       <w:pPr>
@@ -859,9 +847,6 @@
       <w:r>
         <w:t>de gestion des employés</w:t>
       </w:r>
-      <w:r>
-        <w:t>,</w:t>
-      </w:r>
     </w:p>
     <w:p>
       <w:pPr>
@@ -874,9 +859,6 @@
       <w:r>
         <w:t>Module des calculs</w:t>
       </w:r>
-      <w:r>
-        <w:t>,</w:t>
-      </w:r>
     </w:p>
     <w:p>
       <w:pPr>
@@ -901,9 +883,6 @@
       <w:r>
         <w:t>Module de recherche de projet</w:t>
       </w:r>
-      <w:r>
-        <w:t>,</w:t>
-      </w:r>
     </w:p>
     <w:p>
       <w:pPr>
@@ -917,9 +896,6 @@
         <w:lastRenderedPageBreak/>
         <w:t>Module compte de dépense</w:t>
       </w:r>
-      <w:r>
-        <w:t>,</w:t>
-      </w:r>
     </w:p>
     <w:p>
       <w:pPr>
@@ -935,9 +911,6 @@
       <w:r>
         <w:t>données</w:t>
       </w:r>
-      <w:r>
-        <w:t>,</w:t>
-      </w:r>
     </w:p>
     <w:p>
       <w:pPr>
@@ -950,9 +923,6 @@
       <w:r>
         <w:t>Calculer le temps investi dans chaque projet</w:t>
       </w:r>
-      <w:r>
-        <w:t>,</w:t>
-      </w:r>
     </w:p>
     <w:p>
       <w:pPr>
@@ -965,9 +935,6 @@
       <w:r>
         <w:t>Calculer les heures travaillées</w:t>
       </w:r>
-      <w:r>
-        <w:t>,</w:t>
-      </w:r>
     </w:p>
     <w:p>
       <w:pPr>
@@ -991,9 +958,6 @@
       </w:r>
       <w:r>
         <w:t>es dépenses d’un projet</w:t>
-      </w:r>
-      <w:r>
-        <w:t>.</w:t>
       </w:r>
     </w:p>
     <w:p>
@@ -2116,7 +2080,19 @@
         <w:rPr>
           <w:rFonts w:ascii="Calibri" w:eastAsia="Calibri" w:hAnsi="Calibri" w:cs="Calibri"/>
         </w:rPr>
-        <w:t>nvoi de courriel les lundis matin aux employés</w:t>
+        <w:t xml:space="preserve">nvoi de courriel les </w:t>
+      </w:r>
+      <w:r>
+        <w:rPr>
+          <w:rFonts w:ascii="Calibri" w:eastAsia="Calibri" w:hAnsi="Calibri" w:cs="Calibri"/>
+        </w:rPr>
+        <w:t xml:space="preserve">dimanches soir </w:t>
+      </w:r>
+      <w:r>
+        <w:rPr>
+          <w:rFonts w:ascii="Calibri" w:eastAsia="Calibri" w:hAnsi="Calibri" w:cs="Calibri"/>
+        </w:rPr>
+        <w:t>aux employés</w:t>
       </w:r>
     </w:p>
     <w:p>
@@ -2370,20 +2346,12 @@
         </w:rPr>
         <w:t>(</w:t>
       </w:r>
-      <w:proofErr w:type="gramStart"/>
-      <w:r>
-        <w:rPr>
-          <w:rFonts w:ascii="Calibri" w:eastAsia="Calibri" w:hAnsi="Calibri" w:cs="Calibri"/>
-        </w:rPr>
-        <w:t>a</w:t>
-      </w:r>
-      <w:r>
-        <w:rPr>
-          <w:rFonts w:ascii="Calibri" w:eastAsia="Calibri" w:hAnsi="Calibri" w:cs="Calibri"/>
-        </w:rPr>
-        <w:t>voir</w:t>
-      </w:r>
-      <w:proofErr w:type="gramEnd"/>
+      <w:r>
+        <w:rPr>
+          <w:rFonts w:ascii="Calibri" w:eastAsia="Calibri" w:hAnsi="Calibri" w:cs="Calibri"/>
+        </w:rPr>
+        <w:t>Avoir</w:t>
+      </w:r>
       <w:r>
         <w:rPr>
           <w:rFonts w:ascii="Calibri" w:eastAsia="Calibri" w:hAnsi="Calibri" w:cs="Calibri"/>
@@ -2447,10 +2415,16 @@
         <w:rPr>
           <w:rFonts w:ascii="Calibri" w:eastAsia="Calibri" w:hAnsi="Calibri" w:cs="Calibri"/>
         </w:rPr>
-        <w:t xml:space="preserve"> des rapports graphique et écrit sur les projets en cours par les chefs de projet</w:t>
+        <w:t xml:space="preserve"> des rappo</w:t>
       </w:r>
       <w:bookmarkStart w:id="0" w:name="_GoBack"/>
       <w:bookmarkEnd w:id="0"/>
+      <w:r>
+        <w:rPr>
+          <w:rFonts w:ascii="Calibri" w:eastAsia="Calibri" w:hAnsi="Calibri" w:cs="Calibri"/>
+        </w:rPr>
+        <w:t>rts graphique et écrit sur les projets en cours par les chefs de projet</w:t>
+      </w:r>
     </w:p>
     <w:p>
       <w:pPr>
@@ -6489,7 +6463,7 @@
     <w:charset w:val="00"/>
     <w:family w:val="roman"/>
     <w:pitch w:val="variable"/>
-    <w:sig w:usb0="E0002AFF" w:usb1="C0007843" w:usb2="00000009" w:usb3="00000000" w:csb0="000001FF" w:csb1="00000000"/>
+    <w:sig w:usb0="E0002EFF" w:usb1="C000785B" w:usb2="00000009" w:usb3="00000000" w:csb0="000001FF" w:csb1="00000000"/>
   </w:font>
   <w:font w:name="Wingdings">
     <w:panose1 w:val="05000000000000000000"/>
@@ -6510,7 +6484,7 @@
     <w:charset w:val="00"/>
     <w:family w:val="swiss"/>
     <w:pitch w:val="variable"/>
-    <w:sig w:usb0="E0002AFF" w:usb1="4000ACFF" w:usb2="00000001" w:usb3="00000000" w:csb0="000001FF" w:csb1="00000000"/>
+    <w:sig w:usb0="E0002AFF" w:usb1="C000247B" w:usb2="00000009" w:usb3="00000000" w:csb0="000001FF" w:csb1="00000000"/>
   </w:font>
   <w:font w:name="Cambria">
     <w:panose1 w:val="02040503050406030204"/>
@@ -6531,7 +6505,7 @@
     <w:charset w:val="00"/>
     <w:family w:val="swiss"/>
     <w:pitch w:val="variable"/>
-    <w:sig w:usb0="A0002AEF" w:usb1="4000207B" w:usb2="00000000" w:usb3="00000000" w:csb0="000001FF" w:csb1="00000000"/>
+    <w:sig w:usb0="E0002AFF" w:usb1="C000247B" w:usb2="00000009" w:usb3="00000000" w:csb0="000001FF" w:csb1="00000000"/>
   </w:font>
 </w:fonts>
 </file>
@@ -6558,6 +6532,7 @@
     <w:rsid w:val="006A2DA0"/>
     <w:rsid w:val="00A1224C"/>
     <w:rsid w:val="00D3487E"/>
+    <w:rsid w:val="00D652DC"/>
     <w:rsid w:val="00E4643D"/>
     <w:rsid w:val="00F36CAB"/>
   </w:rsids>

</xml_diff>